<commit_message>
Inserted all docs into one doc
</commit_message>
<xml_diff>
--- a/documentation/openData.docx
+++ b/documentation/openData.docx
@@ -1,9 +1,10 @@
 
 <file path=word/document.xml><?xml version="1.0" encoding="utf-8"?>
-<w:document xmlns:wpc="http://schemas.microsoft.com/office/word/2010/wordprocessingCanvas" xmlns:mc="http://schemas.openxmlformats.org/markup-compatibility/2006" xmlns:o="urn:schemas-microsoft-com:office:office" xmlns:r="http://schemas.openxmlformats.org/officeDocument/2006/relationships" xmlns:m="http://schemas.openxmlformats.org/officeDocument/2006/math" xmlns:v="urn:schemas-microsoft-com:vml" xmlns:wp14="http://schemas.microsoft.com/office/word/2010/wordprocessingDrawing" xmlns:wp="http://schemas.openxmlformats.org/drawingml/2006/wordprocessingDrawing" xmlns:w10="urn:schemas-microsoft-com:office:word" xmlns:w="http://schemas.openxmlformats.org/wordprocessingml/2006/main" xmlns:w14="http://schemas.microsoft.com/office/word/2010/wordml" xmlns:wpg="http://schemas.microsoft.com/office/word/2010/wordprocessingGroup" xmlns:wpi="http://schemas.microsoft.com/office/word/2010/wordprocessingInk" xmlns:wne="http://schemas.microsoft.com/office/word/2006/wordml" xmlns:wps="http://schemas.microsoft.com/office/word/2010/wordprocessingShape" mc:Ignorable="w14 wp14">
+<w:document xmlns:wpc="http://schemas.microsoft.com/office/word/2010/wordprocessingCanvas" xmlns:cx="http://schemas.microsoft.com/office/drawing/2014/chartex" xmlns:cx1="http://schemas.microsoft.com/office/drawing/2015/9/8/chartex" xmlns:cx2="http://schemas.microsoft.com/office/drawing/2015/10/21/chartex" xmlns:cx3="http://schemas.microsoft.com/office/drawing/2016/5/9/chartex" xmlns:cx4="http://schemas.microsoft.com/office/drawing/2016/5/10/chartex" xmlns:cx5="http://schemas.microsoft.com/office/drawing/2016/5/11/chartex" xmlns:cx6="http://schemas.microsoft.com/office/drawing/2016/5/12/chartex" xmlns:cx7="http://schemas.microsoft.com/office/drawing/2016/5/13/chartex" xmlns:cx8="http://schemas.microsoft.com/office/drawing/2016/5/14/chartex" xmlns:mc="http://schemas.openxmlformats.org/markup-compatibility/2006" xmlns:aink="http://schemas.microsoft.com/office/drawing/2016/ink" xmlns:am3d="http://schemas.microsoft.com/office/drawing/2017/model3d" xmlns:o="urn:schemas-microsoft-com:office:office" xmlns:r="http://schemas.openxmlformats.org/officeDocument/2006/relationships" xmlns:m="http://schemas.openxmlformats.org/officeDocument/2006/math" xmlns:v="urn:schemas-microsoft-com:vml" xmlns:wp14="http://schemas.microsoft.com/office/word/2010/wordprocessingDrawing" xmlns:wp="http://schemas.openxmlformats.org/drawingml/2006/wordprocessingDrawing" xmlns:w10="urn:schemas-microsoft-com:office:word" xmlns:w="http://schemas.openxmlformats.org/wordprocessingml/2006/main" xmlns:w14="http://schemas.microsoft.com/office/word/2010/wordml" xmlns:w15="http://schemas.microsoft.com/office/word/2012/wordml" xmlns:w16cid="http://schemas.microsoft.com/office/word/2016/wordml/cid" xmlns:w16se="http://schemas.microsoft.com/office/word/2015/wordml/symex" xmlns:wpg="http://schemas.microsoft.com/office/word/2010/wordprocessingGroup" xmlns:wpi="http://schemas.microsoft.com/office/word/2010/wordprocessingInk" xmlns:wne="http://schemas.microsoft.com/office/word/2006/wordml" xmlns:wps="http://schemas.microsoft.com/office/word/2010/wordprocessingShape" mc:Ignorable="w14 w15 w16se w16cid wp14">
   <w:body>
     <w:p>
       <w:pPr>
+        <w:spacing w:line="360" w:lineRule="auto"/>
         <w:ind w:left="708"/>
         <w:rPr>
           <w:rFonts w:ascii="Times New Roman" w:hAnsi="Times New Roman"/>
@@ -277,8 +278,6 @@
         </w:rPr>
         <w:t>використання</w:t>
       </w:r>
-      <w:bookmarkStart w:id="0" w:name="_GoBack"/>
-      <w:bookmarkEnd w:id="0"/>
       <w:proofErr w:type="spellEnd"/>
       <w:r>
         <w:rPr>
@@ -361,7 +360,6 @@
         </w:rPr>
         <w:t xml:space="preserve"> </w:t>
       </w:r>
-      <w:proofErr w:type="gramStart"/>
       <w:r>
         <w:rPr>
           <w:rFonts w:ascii="Times New Roman" w:hAnsi="Times New Roman" w:cs="Times New Roman"/>
@@ -370,7 +368,6 @@
         </w:rPr>
         <w:t>особою</w:t>
       </w:r>
-      <w:proofErr w:type="gramEnd"/>
       <w:r>
         <w:rPr>
           <w:rFonts w:ascii="Times New Roman" w:hAnsi="Times New Roman" w:cs="Times New Roman"/>
@@ -450,7 +447,7 @@
         </w:rPr>
         <w:t> </w:t>
       </w:r>
-      <w:hyperlink r:id="rId6" w:tooltip="Атрибуція (авторське право)" w:history="1">
+      <w:hyperlink r:id="rId5" w:tooltip="Атрибуція (авторське право)" w:history="1">
         <w:proofErr w:type="spellStart"/>
         <w:r>
           <w:rPr>
@@ -510,7 +507,7 @@
         </w:rPr>
         <w:t> </w:t>
       </w:r>
-      <w:hyperlink r:id="rId7" w:tooltip="Share-alike (ще не написана)" w:history="1">
+      <w:hyperlink r:id="rId6" w:tooltip="Share-alike (ще не написана)" w:history="1">
         <w:r>
           <w:rPr>
             <w:rStyle w:val="a4"/>
@@ -579,23 +576,13 @@
         <w:t xml:space="preserve">, </w:t>
       </w:r>
       <w:proofErr w:type="spellStart"/>
-      <w:proofErr w:type="gramStart"/>
-      <w:r>
-        <w:rPr>
-          <w:rFonts w:ascii="Times New Roman" w:hAnsi="Times New Roman" w:cs="Times New Roman"/>
-          <w:sz w:val="28"/>
-          <w:szCs w:val="28"/>
-        </w:rPr>
-        <w:t>п</w:t>
-      </w:r>
-      <w:proofErr w:type="gramEnd"/>
-      <w:r>
-        <w:rPr>
-          <w:rFonts w:ascii="Times New Roman" w:hAnsi="Times New Roman" w:cs="Times New Roman"/>
-          <w:sz w:val="28"/>
-          <w:szCs w:val="28"/>
-        </w:rPr>
-        <w:t>ід</w:t>
+      <w:r>
+        <w:rPr>
+          <w:rFonts w:ascii="Times New Roman" w:hAnsi="Times New Roman" w:cs="Times New Roman"/>
+          <w:sz w:val="28"/>
+          <w:szCs w:val="28"/>
+        </w:rPr>
+        <w:t>під</w:t>
       </w:r>
       <w:proofErr w:type="spellEnd"/>
       <w:r>
@@ -715,23 +702,13 @@
         <w:t xml:space="preserve">, </w:t>
       </w:r>
       <w:proofErr w:type="spellStart"/>
-      <w:proofErr w:type="gramStart"/>
-      <w:r>
-        <w:rPr>
-          <w:rFonts w:ascii="Times New Roman" w:hAnsi="Times New Roman" w:cs="Times New Roman"/>
-          <w:sz w:val="28"/>
-          <w:szCs w:val="28"/>
-        </w:rPr>
-        <w:t>дан</w:t>
-      </w:r>
-      <w:proofErr w:type="gramEnd"/>
-      <w:r>
-        <w:rPr>
-          <w:rFonts w:ascii="Times New Roman" w:hAnsi="Times New Roman" w:cs="Times New Roman"/>
-          <w:sz w:val="28"/>
-          <w:szCs w:val="28"/>
-        </w:rPr>
-        <w:t>і</w:t>
+      <w:r>
+        <w:rPr>
+          <w:rFonts w:ascii="Times New Roman" w:hAnsi="Times New Roman" w:cs="Times New Roman"/>
+          <w:sz w:val="28"/>
+          <w:szCs w:val="28"/>
+        </w:rPr>
+        <w:t>дані</w:t>
       </w:r>
       <w:proofErr w:type="spellEnd"/>
       <w:r>
@@ -1666,7 +1643,6 @@
         </w:rPr>
         <w:t>[</w:t>
       </w:r>
-      <w:proofErr w:type="gramStart"/>
       <w:r>
         <w:rPr>
           <w:rFonts w:ascii="Times New Roman" w:hAnsi="Times New Roman"/>
@@ -1674,17 +1650,7 @@
           <w:szCs w:val="28"/>
           <w:lang w:val="uk-UA"/>
         </w:rPr>
-        <w:t>з</w:t>
-      </w:r>
-      <w:proofErr w:type="gramEnd"/>
-      <w:r>
-        <w:rPr>
-          <w:rFonts w:ascii="Times New Roman" w:hAnsi="Times New Roman"/>
-          <w:sz w:val="28"/>
-          <w:szCs w:val="28"/>
-          <w:lang w:val="uk-UA"/>
-        </w:rPr>
-        <w:t xml:space="preserve"> </w:t>
+        <w:t xml:space="preserve">з </w:t>
       </w:r>
       <w:proofErr w:type="spellStart"/>
       <w:r>
@@ -1760,16 +1726,7 @@
           <w:szCs w:val="28"/>
           <w:lang w:val="uk-UA"/>
         </w:rPr>
-        <w:t xml:space="preserve">Проектування – створення документального образу </w:t>
-      </w:r>
-      <w:r>
-        <w:rPr>
-          <w:rFonts w:ascii="Times New Roman" w:hAnsi="Times New Roman" w:cs="Times New Roman"/>
-          <w:sz w:val="28"/>
-          <w:szCs w:val="28"/>
-          <w:lang w:val="uk-UA"/>
-        </w:rPr>
-        <w:t>інформаційної системи</w:t>
+        <w:t>Проектування – створення документального образу інформаційної системи</w:t>
       </w:r>
     </w:p>
     <w:p>
@@ -1946,7 +1903,6 @@
         </w:rPr>
       </w:pPr>
       <w:proofErr w:type="spellStart"/>
-      <w:proofErr w:type="gramStart"/>
       <w:r>
         <w:rPr>
           <w:rFonts w:ascii="Times New Roman" w:hAnsi="Times New Roman" w:cs="Times New Roman"/>
@@ -2354,7 +2310,7 @@
         </w:rPr>
         <w:t> </w:t>
       </w:r>
-      <w:hyperlink r:id="rId8" w:tooltip="Відкриті дані" w:history="1">
+      <w:hyperlink r:id="rId7" w:tooltip="Відкриті дані" w:history="1">
         <w:proofErr w:type="spellStart"/>
         <w:r>
           <w:rPr>
@@ -2661,7 +2617,7 @@
         </w:rPr>
         <w:t> </w:t>
       </w:r>
-      <w:hyperlink r:id="rId9" w:tooltip="Міжнародна хартія відкритих даних" w:history="1">
+      <w:hyperlink r:id="rId8" w:tooltip="Міжнародна хартія відкритих даних" w:history="1">
         <w:proofErr w:type="spellStart"/>
         <w:r>
           <w:rPr>
@@ -2672,29 +2628,7 @@
             <w:szCs w:val="28"/>
             <w:shd w:val="clear" w:color="auto" w:fill="FFFFFF"/>
           </w:rPr>
-          <w:t>Міжна</w:t>
-        </w:r>
-        <w:r>
-          <w:rPr>
-            <w:rStyle w:val="a4"/>
-            <w:rFonts w:ascii="Times New Roman" w:hAnsi="Times New Roman" w:cs="Times New Roman"/>
-            <w:color w:val="0B0080"/>
-            <w:sz w:val="28"/>
-            <w:szCs w:val="28"/>
-            <w:shd w:val="clear" w:color="auto" w:fill="FFFFFF"/>
-          </w:rPr>
-          <w:t>р</w:t>
-        </w:r>
-        <w:r>
-          <w:rPr>
-            <w:rStyle w:val="a4"/>
-            <w:rFonts w:ascii="Times New Roman" w:hAnsi="Times New Roman" w:cs="Times New Roman"/>
-            <w:color w:val="0B0080"/>
-            <w:sz w:val="28"/>
-            <w:szCs w:val="28"/>
-            <w:shd w:val="clear" w:color="auto" w:fill="FFFFFF"/>
-          </w:rPr>
-          <w:t>одній</w:t>
+          <w:t>Міжнародній</w:t>
         </w:r>
         <w:proofErr w:type="spellEnd"/>
         <w:r>
@@ -2914,7 +2848,6 @@
         </w:rPr>
         <w:t>року</w:t>
       </w:r>
-      <w:proofErr w:type="gramEnd"/>
     </w:p>
     <w:p>
       <w:pPr>
@@ -3026,7 +2959,7 @@
         </w:rPr>
         <w:t> </w:t>
       </w:r>
-      <w:hyperlink r:id="rId10" w:tooltip="Англійська мова" w:history="1">
+      <w:hyperlink r:id="rId9" w:tooltip="Англійська мова" w:history="1">
         <w:proofErr w:type="spellStart"/>
         <w:r>
           <w:rPr>
@@ -3280,7 +3213,7 @@
         </w:rPr>
         <w:t> </w:t>
       </w:r>
-      <w:hyperlink r:id="rId11" w:tooltip="Файловий формат" w:history="1">
+      <w:hyperlink r:id="rId10" w:tooltip="Файловий формат" w:history="1">
         <w:r>
           <w:rPr>
             <w:rStyle w:val="a4"/>
@@ -3515,6 +3448,117 @@
         </w:rPr>
         <w:t> </w:t>
       </w:r>
+      <w:hyperlink r:id="rId11" w:tooltip="Лапки" w:history="1">
+        <w:r>
+          <w:rPr>
+            <w:rStyle w:val="a4"/>
+            <w:rFonts w:ascii="Arial" w:hAnsi="Arial" w:cs="Arial"/>
+            <w:color w:val="0B0080"/>
+            <w:sz w:val="21"/>
+            <w:szCs w:val="21"/>
+            <w:shd w:val="clear" w:color="auto" w:fill="FFFFFF"/>
+          </w:rPr>
+          <w:t>лапками</w:t>
+        </w:r>
+      </w:hyperlink>
+      <w:r>
+        <w:rPr>
+          <w:rFonts w:ascii="Arial" w:hAnsi="Arial" w:cs="Arial"/>
+          <w:color w:val="222222"/>
+          <w:sz w:val="21"/>
+          <w:szCs w:val="21"/>
+          <w:shd w:val="clear" w:color="auto" w:fill="FFFFFF"/>
+        </w:rPr>
+        <w:t xml:space="preserve">), </w:t>
+      </w:r>
+      <w:proofErr w:type="spellStart"/>
+      <w:r>
+        <w:rPr>
+          <w:rFonts w:ascii="Arial" w:hAnsi="Arial" w:cs="Arial"/>
+          <w:color w:val="222222"/>
+          <w:sz w:val="21"/>
+          <w:szCs w:val="21"/>
+          <w:shd w:val="clear" w:color="auto" w:fill="FFFFFF"/>
+        </w:rPr>
+        <w:t>мають</w:t>
+      </w:r>
+      <w:proofErr w:type="spellEnd"/>
+      <w:r>
+        <w:rPr>
+          <w:rFonts w:ascii="Arial" w:hAnsi="Arial" w:cs="Arial"/>
+          <w:color w:val="222222"/>
+          <w:sz w:val="21"/>
+          <w:szCs w:val="21"/>
+          <w:shd w:val="clear" w:color="auto" w:fill="FFFFFF"/>
+        </w:rPr>
+        <w:t xml:space="preserve"> </w:t>
+      </w:r>
+      <w:proofErr w:type="spellStart"/>
+      <w:r>
+        <w:rPr>
+          <w:rFonts w:ascii="Arial" w:hAnsi="Arial" w:cs="Arial"/>
+          <w:color w:val="222222"/>
+          <w:sz w:val="21"/>
+          <w:szCs w:val="21"/>
+          <w:shd w:val="clear" w:color="auto" w:fill="FFFFFF"/>
+        </w:rPr>
+        <w:t>обмежуватися</w:t>
+      </w:r>
+      <w:proofErr w:type="spellEnd"/>
+      <w:r>
+        <w:rPr>
+          <w:rFonts w:ascii="Arial" w:hAnsi="Arial" w:cs="Arial"/>
+          <w:color w:val="222222"/>
+          <w:sz w:val="21"/>
+          <w:szCs w:val="21"/>
+          <w:shd w:val="clear" w:color="auto" w:fill="FFFFFF"/>
+        </w:rPr>
+        <w:t xml:space="preserve"> з </w:t>
+      </w:r>
+      <w:proofErr w:type="spellStart"/>
+      <w:r>
+        <w:rPr>
+          <w:rFonts w:ascii="Arial" w:hAnsi="Arial" w:cs="Arial"/>
+          <w:color w:val="222222"/>
+          <w:sz w:val="21"/>
+          <w:szCs w:val="21"/>
+          <w:shd w:val="clear" w:color="auto" w:fill="FFFFFF"/>
+        </w:rPr>
+        <w:t>обох</w:t>
+      </w:r>
+      <w:proofErr w:type="spellEnd"/>
+      <w:r>
+        <w:rPr>
+          <w:rFonts w:ascii="Arial" w:hAnsi="Arial" w:cs="Arial"/>
+          <w:color w:val="222222"/>
+          <w:sz w:val="21"/>
+          <w:szCs w:val="21"/>
+          <w:shd w:val="clear" w:color="auto" w:fill="FFFFFF"/>
+        </w:rPr>
+        <w:t xml:space="preserve"> </w:t>
+      </w:r>
+      <w:proofErr w:type="spellStart"/>
+      <w:r>
+        <w:rPr>
+          <w:rFonts w:ascii="Arial" w:hAnsi="Arial" w:cs="Arial"/>
+          <w:color w:val="222222"/>
+          <w:sz w:val="21"/>
+          <w:szCs w:val="21"/>
+          <w:shd w:val="clear" w:color="auto" w:fill="FFFFFF"/>
+        </w:rPr>
+        <w:t>боків</w:t>
+      </w:r>
+      <w:proofErr w:type="spellEnd"/>
+      <w:r>
+        <w:rPr>
+          <w:rFonts w:ascii="Arial" w:hAnsi="Arial" w:cs="Arial"/>
+          <w:color w:val="222222"/>
+          <w:sz w:val="21"/>
+          <w:szCs w:val="21"/>
+          <w:shd w:val="clear" w:color="auto" w:fill="FFFFFF"/>
+        </w:rPr>
+        <w:t> </w:t>
+      </w:r>
       <w:hyperlink r:id="rId12" w:tooltip="Лапки" w:history="1">
         <w:r>
           <w:rPr>
@@ -3536,129 +3580,6 @@
           <w:szCs w:val="21"/>
           <w:shd w:val="clear" w:color="auto" w:fill="FFFFFF"/>
         </w:rPr>
-        <w:t xml:space="preserve">), </w:t>
-      </w:r>
-      <w:proofErr w:type="spellStart"/>
-      <w:r>
-        <w:rPr>
-          <w:rFonts w:ascii="Arial" w:hAnsi="Arial" w:cs="Arial"/>
-          <w:color w:val="222222"/>
-          <w:sz w:val="21"/>
-          <w:szCs w:val="21"/>
-          <w:shd w:val="clear" w:color="auto" w:fill="FFFFFF"/>
-        </w:rPr>
-        <w:t>мають</w:t>
-      </w:r>
-      <w:proofErr w:type="spellEnd"/>
-      <w:r>
-        <w:rPr>
-          <w:rFonts w:ascii="Arial" w:hAnsi="Arial" w:cs="Arial"/>
-          <w:color w:val="222222"/>
-          <w:sz w:val="21"/>
-          <w:szCs w:val="21"/>
-          <w:shd w:val="clear" w:color="auto" w:fill="FFFFFF"/>
-        </w:rPr>
-        <w:t xml:space="preserve"> </w:t>
-      </w:r>
-      <w:proofErr w:type="spellStart"/>
-      <w:r>
-        <w:rPr>
-          <w:rFonts w:ascii="Arial" w:hAnsi="Arial" w:cs="Arial"/>
-          <w:color w:val="222222"/>
-          <w:sz w:val="21"/>
-          <w:szCs w:val="21"/>
-          <w:shd w:val="clear" w:color="auto" w:fill="FFFFFF"/>
-        </w:rPr>
-        <w:t>обмежуватися</w:t>
-      </w:r>
-      <w:proofErr w:type="spellEnd"/>
-      <w:r>
-        <w:rPr>
-          <w:rFonts w:ascii="Arial" w:hAnsi="Arial" w:cs="Arial"/>
-          <w:color w:val="222222"/>
-          <w:sz w:val="21"/>
-          <w:szCs w:val="21"/>
-          <w:shd w:val="clear" w:color="auto" w:fill="FFFFFF"/>
-        </w:rPr>
-        <w:t xml:space="preserve"> з </w:t>
-      </w:r>
-      <w:proofErr w:type="spellStart"/>
-      <w:r>
-        <w:rPr>
-          <w:rFonts w:ascii="Arial" w:hAnsi="Arial" w:cs="Arial"/>
-          <w:color w:val="222222"/>
-          <w:sz w:val="21"/>
-          <w:szCs w:val="21"/>
-          <w:shd w:val="clear" w:color="auto" w:fill="FFFFFF"/>
-        </w:rPr>
-        <w:t>обох</w:t>
-      </w:r>
-      <w:proofErr w:type="spellEnd"/>
-      <w:r>
-        <w:rPr>
-          <w:rFonts w:ascii="Arial" w:hAnsi="Arial" w:cs="Arial"/>
-          <w:color w:val="222222"/>
-          <w:sz w:val="21"/>
-          <w:szCs w:val="21"/>
-          <w:shd w:val="clear" w:color="auto" w:fill="FFFFFF"/>
-        </w:rPr>
-        <w:t xml:space="preserve"> </w:t>
-      </w:r>
-      <w:proofErr w:type="spellStart"/>
-      <w:r>
-        <w:rPr>
-          <w:rFonts w:ascii="Arial" w:hAnsi="Arial" w:cs="Arial"/>
-          <w:color w:val="222222"/>
-          <w:sz w:val="21"/>
-          <w:szCs w:val="21"/>
-          <w:shd w:val="clear" w:color="auto" w:fill="FFFFFF"/>
-        </w:rPr>
-        <w:t>бокі</w:t>
-      </w:r>
-      <w:proofErr w:type="gramStart"/>
-      <w:r>
-        <w:rPr>
-          <w:rFonts w:ascii="Arial" w:hAnsi="Arial" w:cs="Arial"/>
-          <w:color w:val="222222"/>
-          <w:sz w:val="21"/>
-          <w:szCs w:val="21"/>
-          <w:shd w:val="clear" w:color="auto" w:fill="FFFFFF"/>
-        </w:rPr>
-        <w:t>в</w:t>
-      </w:r>
-      <w:proofErr w:type="spellEnd"/>
-      <w:proofErr w:type="gramEnd"/>
-      <w:r>
-        <w:rPr>
-          <w:rFonts w:ascii="Arial" w:hAnsi="Arial" w:cs="Arial"/>
-          <w:color w:val="222222"/>
-          <w:sz w:val="21"/>
-          <w:szCs w:val="21"/>
-          <w:shd w:val="clear" w:color="auto" w:fill="FFFFFF"/>
-        </w:rPr>
-        <w:t> </w:t>
-      </w:r>
-      <w:hyperlink r:id="rId13" w:tooltip="Лапки" w:history="1">
-        <w:r>
-          <w:rPr>
-            <w:rStyle w:val="a4"/>
-            <w:rFonts w:ascii="Arial" w:hAnsi="Arial" w:cs="Arial"/>
-            <w:color w:val="0B0080"/>
-            <w:sz w:val="21"/>
-            <w:szCs w:val="21"/>
-            <w:shd w:val="clear" w:color="auto" w:fill="FFFFFF"/>
-          </w:rPr>
-          <w:t>лапками</w:t>
-        </w:r>
-      </w:hyperlink>
-      <w:r>
-        <w:rPr>
-          <w:rFonts w:ascii="Arial" w:hAnsi="Arial" w:cs="Arial"/>
-          <w:color w:val="222222"/>
-          <w:sz w:val="21"/>
-          <w:szCs w:val="21"/>
-          <w:shd w:val="clear" w:color="auto" w:fill="FFFFFF"/>
-        </w:rPr>
         <w:t>.</w:t>
       </w:r>
     </w:p>
@@ -3751,7 +3672,6 @@
         <w:t xml:space="preserve"> </w:t>
       </w:r>
       <w:proofErr w:type="spellStart"/>
-      <w:proofErr w:type="gramStart"/>
       <w:r>
         <w:rPr>
           <w:rFonts w:ascii="Arial" w:hAnsi="Arial" w:cs="Arial"/>
@@ -3763,7 +3683,6 @@
         <w:t>між</w:t>
       </w:r>
       <w:proofErr w:type="spellEnd"/>
-      <w:proofErr w:type="gramEnd"/>
       <w:r>
         <w:rPr>
           <w:rFonts w:ascii="Arial" w:hAnsi="Arial" w:cs="Arial"/>
@@ -3774,7 +3693,7 @@
         </w:rPr>
         <w:t> </w:t>
       </w:r>
-      <w:hyperlink r:id="rId14" w:tooltip="База даних" w:history="1">
+      <w:hyperlink r:id="rId13" w:tooltip="База даних" w:history="1">
         <w:r>
           <w:rPr>
             <w:rStyle w:val="a4"/>
@@ -4544,7 +4463,7 @@
         </w:rPr>
         <w:t xml:space="preserve"> (</w:t>
       </w:r>
-      <w:hyperlink r:id="rId15" w:tooltip="W3C" w:history="1">
+      <w:hyperlink r:id="rId14" w:tooltip="W3C" w:history="1">
         <w:r>
           <w:rPr>
             <w:rStyle w:val="a4"/>
@@ -4601,7 +4520,7 @@
         </w:rPr>
         <w:t> </w:t>
       </w:r>
-      <w:hyperlink r:id="rId16" w:tooltip="Мова розмітки даних" w:history="1">
+      <w:hyperlink r:id="rId15" w:tooltip="Мова розмітки даних" w:history="1">
         <w:r>
           <w:rPr>
             <w:rStyle w:val="a4"/>
@@ -4646,7 +4565,7 @@
         </w:rPr>
         <w:t> </w:t>
       </w:r>
-      <w:hyperlink r:id="rId17" w:tooltip="Дані" w:history="1">
+      <w:hyperlink r:id="rId16" w:tooltip="Дані" w:history="1">
         <w:r>
           <w:rPr>
             <w:rStyle w:val="a4"/>
@@ -4691,7 +4610,7 @@
         </w:rPr>
         <w:t> </w:t>
       </w:r>
-      <w:hyperlink r:id="rId18" w:tooltip="Застосунок" w:history="1">
+      <w:hyperlink r:id="rId17" w:tooltip="Застосунок" w:history="1">
         <w:r>
           <w:rPr>
             <w:rStyle w:val="a4"/>
@@ -4726,7 +4645,7 @@
         </w:rPr>
         <w:t> </w:t>
       </w:r>
-      <w:hyperlink r:id="rId19" w:tooltip="Інтернет" w:history="1">
+      <w:hyperlink r:id="rId18" w:tooltip="Інтернет" w:history="1">
         <w:r>
           <w:rPr>
             <w:rStyle w:val="a4"/>
@@ -4751,7 +4670,7 @@
         </w:rPr>
         <w:t>.</w:t>
       </w:r>
-      <w:hyperlink r:id="rId20" w:anchor="cite_note-XmlOriginsGoals-1" w:history="1">
+      <w:hyperlink r:id="rId19" w:anchor="cite_note-XmlOriginsGoals-1" w:history="1">
         <w:r>
           <w:rPr>
             <w:rStyle w:val="a4"/>
@@ -4796,27 +4715,15 @@
         <w:t xml:space="preserve"> </w:t>
       </w:r>
       <w:proofErr w:type="spellStart"/>
-      <w:proofErr w:type="gramStart"/>
-      <w:r>
-        <w:rPr>
-          <w:rFonts w:ascii="Arial" w:hAnsi="Arial" w:cs="Arial"/>
-          <w:color w:val="222222"/>
-          <w:sz w:val="21"/>
-          <w:szCs w:val="21"/>
-          <w:shd w:val="clear" w:color="auto" w:fill="FFFFFF"/>
-        </w:rPr>
-        <w:t>п</w:t>
-      </w:r>
-      <w:proofErr w:type="gramEnd"/>
-      <w:r>
-        <w:rPr>
-          <w:rFonts w:ascii="Arial" w:hAnsi="Arial" w:cs="Arial"/>
-          <w:color w:val="222222"/>
-          <w:sz w:val="21"/>
-          <w:szCs w:val="21"/>
-          <w:shd w:val="clear" w:color="auto" w:fill="FFFFFF"/>
-        </w:rPr>
-        <w:t>ідмножиною</w:t>
+      <w:r>
+        <w:rPr>
+          <w:rFonts w:ascii="Arial" w:hAnsi="Arial" w:cs="Arial"/>
+          <w:color w:val="222222"/>
+          <w:sz w:val="21"/>
+          <w:szCs w:val="21"/>
+          <w:shd w:val="clear" w:color="auto" w:fill="FFFFFF"/>
+        </w:rPr>
+        <w:t>підмножиною</w:t>
       </w:r>
       <w:proofErr w:type="spellEnd"/>
       <w:r>
@@ -4873,7 +4780,7 @@
         </w:rPr>
         <w:t> </w:t>
       </w:r>
-      <w:hyperlink r:id="rId21" w:tooltip="SGML" w:history="1">
+      <w:hyperlink r:id="rId20" w:tooltip="SGML" w:history="1">
         <w:r>
           <w:rPr>
             <w:rStyle w:val="a4"/>
@@ -5086,7 +4993,7 @@
         </w:rPr>
         <w:t> (</w:t>
       </w:r>
-      <w:hyperlink r:id="rId22" w:tooltip="Англійська мова" w:history="1">
+      <w:hyperlink r:id="rId21" w:tooltip="Англійська мова" w:history="1">
         <w:proofErr w:type="spellStart"/>
         <w:r>
           <w:rPr>
@@ -5148,7 +5055,7 @@
         </w:rPr>
         <w:t>, </w:t>
       </w:r>
-      <w:hyperlink r:id="rId23" w:tooltip="Українська мова" w:history="1">
+      <w:hyperlink r:id="rId22" w:tooltip="Українська мова" w:history="1">
         <w:proofErr w:type="spellStart"/>
         <w:r>
           <w:rPr>
@@ -5372,7 +5279,7 @@
         </w:rPr>
         <w:t> </w:t>
       </w:r>
-      <w:hyperlink r:id="rId24" w:tooltip="Формат" w:history="1">
+      <w:hyperlink r:id="rId23" w:tooltip="Формат" w:history="1">
         <w:r>
           <w:rPr>
             <w:rStyle w:val="a4"/>
@@ -5419,7 +5326,7 @@
         </w:rPr>
         <w:t> </w:t>
       </w:r>
-      <w:hyperlink r:id="rId25" w:tooltip="Дані" w:history="1">
+      <w:hyperlink r:id="rId24" w:tooltip="Дані" w:history="1">
         <w:proofErr w:type="spellStart"/>
         <w:r>
           <w:rPr>
@@ -5468,7 +5375,7 @@
         </w:rPr>
         <w:t> </w:t>
       </w:r>
-      <w:hyperlink r:id="rId26" w:tooltip="Комп'ютер" w:history="1">
+      <w:hyperlink r:id="rId25" w:tooltip="Комп'ютер" w:history="1">
         <w:r>
           <w:rPr>
             <w:rStyle w:val="a4"/>
@@ -5929,7 +5836,7 @@
         </w:rPr>
         <w:t xml:space="preserve"> через </w:t>
       </w:r>
-      <w:hyperlink r:id="rId27" w:tooltip="Комп'ютерна мережа" w:history="1">
+      <w:hyperlink r:id="rId26" w:tooltip="Комп'ютерна мережа" w:history="1">
         <w:r>
           <w:rPr>
             <w:rStyle w:val="a4"/>
@@ -6293,7 +6200,7 @@
         </w:rPr>
         <w:t> </w:t>
       </w:r>
-      <w:hyperlink r:id="rId28" w:tooltip="XML Schema" w:history="1">
+      <w:hyperlink r:id="rId27" w:tooltip="XML Schema" w:history="1">
         <w:r>
           <w:rPr>
             <w:rStyle w:val="a4"/>
@@ -6781,31 +6688,7 @@
           <w:szCs w:val="28"/>
           <w:shd w:val="clear" w:color="auto" w:fill="FFFFFF"/>
         </w:rPr>
-        <w:t>сері</w:t>
-      </w:r>
-      <w:proofErr w:type="gramStart"/>
-      <w:r>
-        <w:rPr>
-          <w:rStyle w:val="a4"/>
-          <w:rFonts w:ascii="Times New Roman" w:hAnsi="Times New Roman" w:cs="Times New Roman"/>
-          <w:color w:val="0B0080"/>
-          <w:sz w:val="28"/>
-          <w:szCs w:val="28"/>
-          <w:shd w:val="clear" w:color="auto" w:fill="FFFFFF"/>
-        </w:rPr>
-        <w:t>ал</w:t>
-      </w:r>
-      <w:proofErr w:type="gramEnd"/>
-      <w:r>
-        <w:rPr>
-          <w:rStyle w:val="a4"/>
-          <w:rFonts w:ascii="Times New Roman" w:hAnsi="Times New Roman" w:cs="Times New Roman"/>
-          <w:color w:val="0B0080"/>
-          <w:sz w:val="28"/>
-          <w:szCs w:val="28"/>
-          <w:shd w:val="clear" w:color="auto" w:fill="FFFFFF"/>
-        </w:rPr>
-        <w:t>ізації</w:t>
+        <w:t>серіалізації</w:t>
       </w:r>
       <w:proofErr w:type="spellEnd"/>
       <w:r>
@@ -6838,100 +6721,6 @@
         <w:t>десеріалізації</w:t>
       </w:r>
       <w:proofErr w:type="spellEnd"/>
-    </w:p>
-    <w:p>
-      <w:pPr>
-        <w:pStyle w:val="1"/>
-        <w:rPr>
-          <w:rFonts w:ascii="Times New Roman" w:hAnsi="Times New Roman" w:cs="Times New Roman"/>
-          <w:color w:val="000000" w:themeColor="text1"/>
-          <w:lang w:val="uk-UA"/>
-        </w:rPr>
-      </w:pPr>
-      <w:r>
-        <w:rPr>
-          <w:rFonts w:ascii="Times New Roman" w:hAnsi="Times New Roman" w:cs="Times New Roman"/>
-          <w:color w:val="000000" w:themeColor="text1"/>
-          <w:lang w:val="uk-UA"/>
-        </w:rPr>
-        <w:t xml:space="preserve">Опис прототипів до </w:t>
-      </w:r>
-      <w:r>
-        <w:rPr>
-          <w:rFonts w:ascii="Times New Roman" w:hAnsi="Times New Roman" w:cs="Times New Roman"/>
-          <w:color w:val="000000" w:themeColor="text1"/>
-          <w:lang w:val="en-US"/>
-        </w:rPr>
-        <w:t>Open</w:t>
-      </w:r>
-      <w:r>
-        <w:rPr>
-          <w:rFonts w:ascii="Times New Roman" w:hAnsi="Times New Roman" w:cs="Times New Roman"/>
-          <w:color w:val="000000" w:themeColor="text1"/>
-        </w:rPr>
-        <w:t xml:space="preserve"> </w:t>
-      </w:r>
-      <w:r>
-        <w:rPr>
-          <w:rFonts w:ascii="Times New Roman" w:hAnsi="Times New Roman" w:cs="Times New Roman"/>
-          <w:color w:val="000000" w:themeColor="text1"/>
-          <w:lang w:val="en-US"/>
-        </w:rPr>
-        <w:t>Data</w:t>
-      </w:r>
-      <w:r>
-        <w:rPr>
-          <w:rFonts w:ascii="Times New Roman" w:hAnsi="Times New Roman" w:cs="Times New Roman"/>
-          <w:color w:val="000000" w:themeColor="text1"/>
-        </w:rPr>
-        <w:t xml:space="preserve">( </w:t>
-      </w:r>
-      <w:r>
-        <w:rPr>
-          <w:rFonts w:ascii="Times New Roman" w:hAnsi="Times New Roman" w:cs="Times New Roman"/>
-          <w:color w:val="000000" w:themeColor="text1"/>
-          <w:lang w:val="uk-UA"/>
-        </w:rPr>
-        <w:t xml:space="preserve">приклади  використання </w:t>
-      </w:r>
-      <w:r>
-        <w:rPr>
-          <w:rFonts w:ascii="Times New Roman" w:hAnsi="Times New Roman" w:cs="Times New Roman"/>
-          <w:color w:val="000000" w:themeColor="text1"/>
-          <w:lang w:val="en-US"/>
-        </w:rPr>
-        <w:t>open</w:t>
-      </w:r>
-      <w:r>
-        <w:rPr>
-          <w:rFonts w:ascii="Times New Roman" w:hAnsi="Times New Roman" w:cs="Times New Roman"/>
-          <w:color w:val="000000" w:themeColor="text1"/>
-        </w:rPr>
-        <w:t xml:space="preserve"> </w:t>
-      </w:r>
-      <w:r>
-        <w:rPr>
-          <w:rFonts w:ascii="Times New Roman" w:hAnsi="Times New Roman" w:cs="Times New Roman"/>
-          <w:color w:val="000000" w:themeColor="text1"/>
-          <w:lang w:val="en-US"/>
-        </w:rPr>
-        <w:t>data</w:t>
-      </w:r>
-      <w:r>
-        <w:rPr>
-          <w:rFonts w:ascii="Times New Roman" w:hAnsi="Times New Roman" w:cs="Times New Roman"/>
-          <w:color w:val="000000" w:themeColor="text1"/>
-          <w:lang w:val="uk-UA"/>
-        </w:rPr>
-        <w:t>)</w:t>
-      </w:r>
-    </w:p>
-    <w:p>
-      <w:pPr>
-        <w:rPr>
-          <w:lang w:val="uk-UA"/>
-        </w:rPr>
-      </w:pPr>
     </w:p>
     <w:p>
       <w:pPr>
@@ -6940,2783 +6729,10 @@
           <w:rFonts w:ascii="Times New Roman" w:hAnsi="Times New Roman"/>
           <w:sz w:val="28"/>
           <w:szCs w:val="28"/>
-          <w:lang w:val="uk-UA"/>
         </w:rPr>
       </w:pPr>
-      <w:r>
-        <w:rPr>
-          <w:rFonts w:ascii="Times New Roman" w:hAnsi="Times New Roman"/>
-          <w:sz w:val="28"/>
-          <w:szCs w:val="28"/>
-          <w:lang w:val="uk-UA"/>
-        </w:rPr>
-        <w:t xml:space="preserve">• У 2006 році у Великобританії запустився перший в світі портал відкритих даних </w:t>
-      </w:r>
-      <w:r>
-        <w:rPr>
-          <w:rFonts w:ascii="Times New Roman" w:hAnsi="Times New Roman"/>
-          <w:sz w:val="28"/>
-          <w:szCs w:val="28"/>
-          <w:lang w:val="en-US"/>
-        </w:rPr>
-        <w:t>data</w:t>
-      </w:r>
-      <w:r>
-        <w:rPr>
-          <w:rFonts w:ascii="Times New Roman" w:hAnsi="Times New Roman"/>
-          <w:sz w:val="28"/>
-          <w:szCs w:val="28"/>
-          <w:lang w:val="uk-UA"/>
-        </w:rPr>
-        <w:t>.</w:t>
-      </w:r>
-      <w:proofErr w:type="spellStart"/>
-      <w:r>
-        <w:rPr>
-          <w:rFonts w:ascii="Times New Roman" w:hAnsi="Times New Roman"/>
-          <w:sz w:val="28"/>
-          <w:szCs w:val="28"/>
-          <w:lang w:val="en-US"/>
-        </w:rPr>
-        <w:t>gov</w:t>
-      </w:r>
-      <w:proofErr w:type="spellEnd"/>
-      <w:r>
-        <w:rPr>
-          <w:rFonts w:ascii="Times New Roman" w:hAnsi="Times New Roman"/>
-          <w:sz w:val="28"/>
-          <w:szCs w:val="28"/>
-          <w:lang w:val="uk-UA"/>
-        </w:rPr>
-        <w:t>.</w:t>
-      </w:r>
-      <w:proofErr w:type="spellStart"/>
-      <w:r>
-        <w:rPr>
-          <w:rFonts w:ascii="Times New Roman" w:hAnsi="Times New Roman"/>
-          <w:sz w:val="28"/>
-          <w:szCs w:val="28"/>
-          <w:lang w:val="en-US"/>
-        </w:rPr>
-        <w:t>uk</w:t>
-      </w:r>
-      <w:proofErr w:type="spellEnd"/>
-      <w:r>
-        <w:rPr>
-          <w:rFonts w:ascii="Times New Roman" w:hAnsi="Times New Roman"/>
-          <w:sz w:val="28"/>
-          <w:szCs w:val="28"/>
-          <w:lang w:val="uk-UA"/>
-        </w:rPr>
-        <w:t>. Тут можна знайти дані про економіку, державні видатки, освіті, злочинності і правосуддя та ін., Опубліковані центральним урядом, місцевими органами влади та державними органами.</w:t>
-      </w:r>
-    </w:p>
-    <w:p>
-      <w:pPr>
-        <w:ind w:left="708"/>
-        <w:rPr>
-          <w:rFonts w:ascii="Times New Roman" w:hAnsi="Times New Roman"/>
-          <w:sz w:val="28"/>
-          <w:szCs w:val="28"/>
-          <w:lang w:val="uk-UA"/>
-        </w:rPr>
-      </w:pPr>
-    </w:p>
-    <w:p>
-      <w:pPr>
-        <w:ind w:left="708"/>
-        <w:rPr>
-          <w:rFonts w:ascii="Times New Roman" w:hAnsi="Times New Roman"/>
-          <w:sz w:val="28"/>
-          <w:szCs w:val="28"/>
-        </w:rPr>
-      </w:pPr>
-      <w:r>
-        <w:rPr>
-          <w:rFonts w:ascii="Times New Roman" w:hAnsi="Times New Roman"/>
-          <w:sz w:val="28"/>
-          <w:szCs w:val="28"/>
-        </w:rPr>
-        <w:t xml:space="preserve">• </w:t>
-      </w:r>
-      <w:proofErr w:type="spellStart"/>
-      <w:r>
-        <w:rPr>
-          <w:rFonts w:ascii="Times New Roman" w:hAnsi="Times New Roman"/>
-          <w:sz w:val="28"/>
-          <w:szCs w:val="28"/>
-          <w:lang w:val="en-US"/>
-        </w:rPr>
-        <w:t>ZestFinance</w:t>
-      </w:r>
-      <w:proofErr w:type="spellEnd"/>
-      <w:r>
-        <w:rPr>
-          <w:rFonts w:ascii="Times New Roman" w:hAnsi="Times New Roman"/>
-          <w:sz w:val="28"/>
-          <w:szCs w:val="28"/>
-        </w:rPr>
-        <w:t xml:space="preserve">, США. </w:t>
-      </w:r>
-      <w:proofErr w:type="spellStart"/>
-      <w:r>
-        <w:rPr>
-          <w:rFonts w:ascii="Times New Roman" w:hAnsi="Times New Roman"/>
-          <w:sz w:val="28"/>
-          <w:szCs w:val="28"/>
-        </w:rPr>
-        <w:t>Допомагає</w:t>
-      </w:r>
-      <w:proofErr w:type="spellEnd"/>
-      <w:r>
-        <w:rPr>
-          <w:rFonts w:ascii="Times New Roman" w:hAnsi="Times New Roman"/>
-          <w:sz w:val="28"/>
-          <w:szCs w:val="28"/>
-        </w:rPr>
-        <w:t xml:space="preserve"> </w:t>
-      </w:r>
-      <w:proofErr w:type="spellStart"/>
-      <w:r>
-        <w:rPr>
-          <w:rFonts w:ascii="Times New Roman" w:hAnsi="Times New Roman"/>
-          <w:sz w:val="28"/>
-          <w:szCs w:val="28"/>
-        </w:rPr>
-        <w:t>визначити</w:t>
-      </w:r>
-      <w:proofErr w:type="spellEnd"/>
-      <w:r>
-        <w:rPr>
-          <w:rFonts w:ascii="Times New Roman" w:hAnsi="Times New Roman"/>
-          <w:sz w:val="28"/>
-          <w:szCs w:val="28"/>
-        </w:rPr>
-        <w:t xml:space="preserve"> </w:t>
-      </w:r>
-      <w:proofErr w:type="spellStart"/>
-      <w:r>
-        <w:rPr>
-          <w:rFonts w:ascii="Times New Roman" w:hAnsi="Times New Roman"/>
-          <w:sz w:val="28"/>
-          <w:szCs w:val="28"/>
-        </w:rPr>
-        <w:t>добробут</w:t>
-      </w:r>
-      <w:proofErr w:type="spellEnd"/>
-      <w:r>
-        <w:rPr>
-          <w:rFonts w:ascii="Times New Roman" w:hAnsi="Times New Roman"/>
-          <w:sz w:val="28"/>
-          <w:szCs w:val="28"/>
-        </w:rPr>
-        <w:t xml:space="preserve"> </w:t>
-      </w:r>
-      <w:proofErr w:type="spellStart"/>
-      <w:r>
-        <w:rPr>
-          <w:rFonts w:ascii="Times New Roman" w:hAnsi="Times New Roman"/>
-          <w:sz w:val="28"/>
-          <w:szCs w:val="28"/>
-        </w:rPr>
-        <w:t>позичальників</w:t>
-      </w:r>
-      <w:proofErr w:type="spellEnd"/>
-      <w:r>
-        <w:rPr>
-          <w:rFonts w:ascii="Times New Roman" w:hAnsi="Times New Roman"/>
-          <w:sz w:val="28"/>
-          <w:szCs w:val="28"/>
-        </w:rPr>
-        <w:t xml:space="preserve"> для </w:t>
-      </w:r>
-      <w:proofErr w:type="spellStart"/>
-      <w:r>
-        <w:rPr>
-          <w:rFonts w:ascii="Times New Roman" w:hAnsi="Times New Roman"/>
-          <w:sz w:val="28"/>
-          <w:szCs w:val="28"/>
-        </w:rPr>
-        <w:t>прийняття</w:t>
-      </w:r>
-      <w:proofErr w:type="spellEnd"/>
-      <w:r>
-        <w:rPr>
-          <w:rFonts w:ascii="Times New Roman" w:hAnsi="Times New Roman"/>
-          <w:sz w:val="28"/>
-          <w:szCs w:val="28"/>
-        </w:rPr>
-        <w:t xml:space="preserve"> </w:t>
-      </w:r>
-      <w:proofErr w:type="spellStart"/>
-      <w:proofErr w:type="gramStart"/>
-      <w:r>
-        <w:rPr>
-          <w:rFonts w:ascii="Times New Roman" w:hAnsi="Times New Roman"/>
-          <w:sz w:val="28"/>
-          <w:szCs w:val="28"/>
-        </w:rPr>
-        <w:t>р</w:t>
-      </w:r>
-      <w:proofErr w:type="gramEnd"/>
-      <w:r>
-        <w:rPr>
-          <w:rFonts w:ascii="Times New Roman" w:hAnsi="Times New Roman"/>
-          <w:sz w:val="28"/>
-          <w:szCs w:val="28"/>
-        </w:rPr>
-        <w:t>ішення</w:t>
-      </w:r>
-      <w:proofErr w:type="spellEnd"/>
-      <w:r>
-        <w:rPr>
-          <w:rFonts w:ascii="Times New Roman" w:hAnsi="Times New Roman"/>
-          <w:sz w:val="28"/>
-          <w:szCs w:val="28"/>
-        </w:rPr>
-        <w:t xml:space="preserve"> по </w:t>
-      </w:r>
-      <w:proofErr w:type="spellStart"/>
-      <w:r>
-        <w:rPr>
-          <w:rFonts w:ascii="Times New Roman" w:hAnsi="Times New Roman"/>
-          <w:sz w:val="28"/>
-          <w:szCs w:val="28"/>
-        </w:rPr>
-        <w:t>виділенню</w:t>
-      </w:r>
-      <w:proofErr w:type="spellEnd"/>
-      <w:r>
-        <w:rPr>
-          <w:rFonts w:ascii="Times New Roman" w:hAnsi="Times New Roman"/>
-          <w:sz w:val="28"/>
-          <w:szCs w:val="28"/>
-        </w:rPr>
-        <w:t xml:space="preserve"> </w:t>
-      </w:r>
-      <w:proofErr w:type="spellStart"/>
-      <w:r>
-        <w:rPr>
-          <w:rFonts w:ascii="Times New Roman" w:hAnsi="Times New Roman"/>
-          <w:sz w:val="28"/>
-          <w:szCs w:val="28"/>
-        </w:rPr>
-        <w:t>кредитів</w:t>
-      </w:r>
-      <w:proofErr w:type="spellEnd"/>
-      <w:r>
-        <w:rPr>
-          <w:rFonts w:ascii="Times New Roman" w:hAnsi="Times New Roman"/>
-          <w:sz w:val="28"/>
-          <w:szCs w:val="28"/>
-        </w:rPr>
-        <w:t xml:space="preserve">. </w:t>
-      </w:r>
-      <w:proofErr w:type="spellStart"/>
-      <w:r>
-        <w:rPr>
-          <w:rFonts w:ascii="Times New Roman" w:hAnsi="Times New Roman"/>
-          <w:sz w:val="28"/>
-          <w:szCs w:val="28"/>
-        </w:rPr>
-        <w:t>Базується</w:t>
-      </w:r>
-      <w:proofErr w:type="spellEnd"/>
-      <w:r>
-        <w:rPr>
-          <w:rFonts w:ascii="Times New Roman" w:hAnsi="Times New Roman"/>
-          <w:sz w:val="28"/>
-          <w:szCs w:val="28"/>
-        </w:rPr>
-        <w:t xml:space="preserve"> на </w:t>
-      </w:r>
-      <w:proofErr w:type="spellStart"/>
-      <w:r>
-        <w:rPr>
-          <w:rFonts w:ascii="Times New Roman" w:hAnsi="Times New Roman"/>
-          <w:sz w:val="28"/>
-          <w:szCs w:val="28"/>
-        </w:rPr>
-        <w:t>відкритих</w:t>
-      </w:r>
-      <w:proofErr w:type="spellEnd"/>
-      <w:r>
-        <w:rPr>
-          <w:rFonts w:ascii="Times New Roman" w:hAnsi="Times New Roman"/>
-          <w:sz w:val="28"/>
-          <w:szCs w:val="28"/>
-        </w:rPr>
-        <w:t xml:space="preserve"> </w:t>
-      </w:r>
-      <w:proofErr w:type="spellStart"/>
-      <w:r>
-        <w:rPr>
-          <w:rFonts w:ascii="Times New Roman" w:hAnsi="Times New Roman"/>
-          <w:sz w:val="28"/>
-          <w:szCs w:val="28"/>
-        </w:rPr>
-        <w:t>даних</w:t>
-      </w:r>
-      <w:proofErr w:type="spellEnd"/>
-      <w:r>
-        <w:rPr>
-          <w:rFonts w:ascii="Times New Roman" w:hAnsi="Times New Roman"/>
-          <w:sz w:val="28"/>
-          <w:szCs w:val="28"/>
-        </w:rPr>
-        <w:t xml:space="preserve"> і </w:t>
-      </w:r>
-      <w:proofErr w:type="spellStart"/>
-      <w:r>
-        <w:rPr>
-          <w:rFonts w:ascii="Times New Roman" w:hAnsi="Times New Roman"/>
-          <w:sz w:val="28"/>
-          <w:szCs w:val="28"/>
-        </w:rPr>
-        <w:t>математичних</w:t>
-      </w:r>
-      <w:proofErr w:type="spellEnd"/>
-      <w:r>
-        <w:rPr>
-          <w:rFonts w:ascii="Times New Roman" w:hAnsi="Times New Roman"/>
-          <w:sz w:val="28"/>
-          <w:szCs w:val="28"/>
-        </w:rPr>
-        <w:t xml:space="preserve"> моделях. Система </w:t>
-      </w:r>
-      <w:proofErr w:type="spellStart"/>
-      <w:r>
-        <w:rPr>
-          <w:rFonts w:ascii="Times New Roman" w:hAnsi="Times New Roman"/>
-          <w:sz w:val="28"/>
-          <w:szCs w:val="28"/>
-        </w:rPr>
-        <w:t>видає</w:t>
-      </w:r>
-      <w:proofErr w:type="spellEnd"/>
-      <w:r>
-        <w:rPr>
-          <w:rFonts w:ascii="Times New Roman" w:hAnsi="Times New Roman"/>
-          <w:sz w:val="28"/>
-          <w:szCs w:val="28"/>
-        </w:rPr>
-        <w:t xml:space="preserve"> </w:t>
-      </w:r>
-      <w:proofErr w:type="spellStart"/>
-      <w:proofErr w:type="gramStart"/>
-      <w:r>
-        <w:rPr>
-          <w:rFonts w:ascii="Times New Roman" w:hAnsi="Times New Roman"/>
-          <w:sz w:val="28"/>
-          <w:szCs w:val="28"/>
-        </w:rPr>
-        <w:t>р</w:t>
-      </w:r>
-      <w:proofErr w:type="gramEnd"/>
-      <w:r>
-        <w:rPr>
-          <w:rFonts w:ascii="Times New Roman" w:hAnsi="Times New Roman"/>
-          <w:sz w:val="28"/>
-          <w:szCs w:val="28"/>
-        </w:rPr>
-        <w:t>ішення</w:t>
-      </w:r>
-      <w:proofErr w:type="spellEnd"/>
-      <w:r>
-        <w:rPr>
-          <w:rFonts w:ascii="Times New Roman" w:hAnsi="Times New Roman"/>
-          <w:sz w:val="28"/>
-          <w:szCs w:val="28"/>
-        </w:rPr>
-        <w:t xml:space="preserve"> в межах 10 секунд.</w:t>
-      </w:r>
-    </w:p>
-    <w:p>
-      <w:pPr>
-        <w:ind w:left="708"/>
-        <w:rPr>
-          <w:rFonts w:ascii="Times New Roman" w:hAnsi="Times New Roman"/>
-          <w:sz w:val="28"/>
-          <w:szCs w:val="28"/>
-        </w:rPr>
-      </w:pPr>
-    </w:p>
-    <w:p>
-      <w:pPr>
-        <w:ind w:left="708"/>
-        <w:rPr>
-          <w:rFonts w:ascii="Times New Roman" w:hAnsi="Times New Roman"/>
-          <w:sz w:val="28"/>
-          <w:szCs w:val="28"/>
-        </w:rPr>
-      </w:pPr>
-      <w:r>
-        <w:rPr>
-          <w:rFonts w:ascii="Times New Roman" w:hAnsi="Times New Roman"/>
-          <w:sz w:val="28"/>
-          <w:szCs w:val="28"/>
-        </w:rPr>
-        <w:t xml:space="preserve">• </w:t>
-      </w:r>
-      <w:proofErr w:type="spellStart"/>
-      <w:r>
-        <w:rPr>
-          <w:rFonts w:ascii="Times New Roman" w:hAnsi="Times New Roman"/>
-          <w:sz w:val="28"/>
-          <w:szCs w:val="28"/>
-          <w:lang w:val="en-US"/>
-        </w:rPr>
-        <w:t>Farmerline</w:t>
-      </w:r>
-      <w:proofErr w:type="spellEnd"/>
-      <w:r>
-        <w:rPr>
-          <w:rFonts w:ascii="Times New Roman" w:hAnsi="Times New Roman"/>
-          <w:sz w:val="28"/>
-          <w:szCs w:val="28"/>
-        </w:rPr>
-        <w:t xml:space="preserve">, Гана. Доступ до </w:t>
-      </w:r>
-      <w:proofErr w:type="spellStart"/>
-      <w:r>
-        <w:rPr>
-          <w:rFonts w:ascii="Times New Roman" w:hAnsi="Times New Roman"/>
-          <w:sz w:val="28"/>
-          <w:szCs w:val="28"/>
-        </w:rPr>
-        <w:t>даних</w:t>
-      </w:r>
-      <w:proofErr w:type="spellEnd"/>
-      <w:r>
-        <w:rPr>
-          <w:rFonts w:ascii="Times New Roman" w:hAnsi="Times New Roman"/>
-          <w:sz w:val="28"/>
-          <w:szCs w:val="28"/>
-        </w:rPr>
-        <w:t xml:space="preserve">, </w:t>
-      </w:r>
-      <w:proofErr w:type="spellStart"/>
-      <w:r>
-        <w:rPr>
-          <w:rFonts w:ascii="Times New Roman" w:hAnsi="Times New Roman"/>
-          <w:sz w:val="28"/>
-          <w:szCs w:val="28"/>
-        </w:rPr>
-        <w:t>які</w:t>
-      </w:r>
-      <w:proofErr w:type="spellEnd"/>
-      <w:r>
-        <w:rPr>
-          <w:rFonts w:ascii="Times New Roman" w:hAnsi="Times New Roman"/>
-          <w:sz w:val="28"/>
-          <w:szCs w:val="28"/>
-        </w:rPr>
-        <w:t xml:space="preserve"> </w:t>
-      </w:r>
-      <w:proofErr w:type="spellStart"/>
-      <w:r>
-        <w:rPr>
-          <w:rFonts w:ascii="Times New Roman" w:hAnsi="Times New Roman"/>
-          <w:sz w:val="28"/>
-          <w:szCs w:val="28"/>
-        </w:rPr>
-        <w:t>потрібні</w:t>
-      </w:r>
-      <w:proofErr w:type="spellEnd"/>
-      <w:r>
-        <w:rPr>
-          <w:rFonts w:ascii="Times New Roman" w:hAnsi="Times New Roman"/>
-          <w:sz w:val="28"/>
-          <w:szCs w:val="28"/>
-        </w:rPr>
-        <w:t xml:space="preserve"> в </w:t>
-      </w:r>
-      <w:proofErr w:type="spellStart"/>
-      <w:r>
-        <w:rPr>
-          <w:rFonts w:ascii="Times New Roman" w:hAnsi="Times New Roman"/>
-          <w:sz w:val="28"/>
-          <w:szCs w:val="28"/>
-        </w:rPr>
-        <w:t>сільському</w:t>
-      </w:r>
-      <w:proofErr w:type="spellEnd"/>
-      <w:r>
-        <w:rPr>
-          <w:rFonts w:ascii="Times New Roman" w:hAnsi="Times New Roman"/>
-          <w:sz w:val="28"/>
-          <w:szCs w:val="28"/>
-        </w:rPr>
-        <w:t xml:space="preserve"> </w:t>
-      </w:r>
-      <w:proofErr w:type="spellStart"/>
-      <w:r>
-        <w:rPr>
-          <w:rFonts w:ascii="Times New Roman" w:hAnsi="Times New Roman"/>
-          <w:sz w:val="28"/>
-          <w:szCs w:val="28"/>
-        </w:rPr>
-        <w:t>господарстві</w:t>
-      </w:r>
-      <w:proofErr w:type="spellEnd"/>
-      <w:r>
-        <w:rPr>
-          <w:rFonts w:ascii="Times New Roman" w:hAnsi="Times New Roman"/>
-          <w:sz w:val="28"/>
-          <w:szCs w:val="28"/>
-        </w:rPr>
-        <w:t xml:space="preserve">. Платформа </w:t>
-      </w:r>
-      <w:proofErr w:type="spellStart"/>
-      <w:r>
-        <w:rPr>
-          <w:rFonts w:ascii="Times New Roman" w:hAnsi="Times New Roman"/>
-          <w:sz w:val="28"/>
-          <w:szCs w:val="28"/>
-        </w:rPr>
-        <w:t>дозволяє</w:t>
-      </w:r>
-      <w:proofErr w:type="spellEnd"/>
-      <w:r>
-        <w:rPr>
-          <w:rFonts w:ascii="Times New Roman" w:hAnsi="Times New Roman"/>
-          <w:sz w:val="28"/>
-          <w:szCs w:val="28"/>
-        </w:rPr>
-        <w:t xml:space="preserve"> </w:t>
-      </w:r>
-      <w:proofErr w:type="spellStart"/>
-      <w:r>
-        <w:rPr>
-          <w:rFonts w:ascii="Times New Roman" w:hAnsi="Times New Roman"/>
-          <w:sz w:val="28"/>
-          <w:szCs w:val="28"/>
-        </w:rPr>
-        <w:t>аналізувати</w:t>
-      </w:r>
-      <w:proofErr w:type="spellEnd"/>
-      <w:r>
-        <w:rPr>
-          <w:rFonts w:ascii="Times New Roman" w:hAnsi="Times New Roman"/>
-          <w:sz w:val="28"/>
-          <w:szCs w:val="28"/>
-        </w:rPr>
-        <w:t xml:space="preserve"> </w:t>
-      </w:r>
-      <w:proofErr w:type="spellStart"/>
-      <w:r>
-        <w:rPr>
-          <w:rFonts w:ascii="Times New Roman" w:hAnsi="Times New Roman"/>
-          <w:sz w:val="28"/>
-          <w:szCs w:val="28"/>
-        </w:rPr>
-        <w:t>ринок</w:t>
-      </w:r>
-      <w:proofErr w:type="spellEnd"/>
-      <w:r>
-        <w:rPr>
-          <w:rFonts w:ascii="Times New Roman" w:hAnsi="Times New Roman"/>
-          <w:sz w:val="28"/>
-          <w:szCs w:val="28"/>
-        </w:rPr>
-        <w:t xml:space="preserve"> </w:t>
-      </w:r>
-      <w:proofErr w:type="spellStart"/>
-      <w:r>
-        <w:rPr>
-          <w:rFonts w:ascii="Times New Roman" w:hAnsi="Times New Roman"/>
-          <w:sz w:val="28"/>
-          <w:szCs w:val="28"/>
-        </w:rPr>
-        <w:t>сільськогосподарської</w:t>
-      </w:r>
-      <w:proofErr w:type="spellEnd"/>
-      <w:r>
-        <w:rPr>
-          <w:rFonts w:ascii="Times New Roman" w:hAnsi="Times New Roman"/>
-          <w:sz w:val="28"/>
-          <w:szCs w:val="28"/>
-        </w:rPr>
-        <w:t xml:space="preserve"> </w:t>
-      </w:r>
-      <w:proofErr w:type="spellStart"/>
-      <w:r>
-        <w:rPr>
-          <w:rFonts w:ascii="Times New Roman" w:hAnsi="Times New Roman"/>
-          <w:sz w:val="28"/>
-          <w:szCs w:val="28"/>
-        </w:rPr>
-        <w:t>продукції</w:t>
-      </w:r>
-      <w:proofErr w:type="spellEnd"/>
-      <w:r>
-        <w:rPr>
-          <w:rFonts w:ascii="Times New Roman" w:hAnsi="Times New Roman"/>
-          <w:sz w:val="28"/>
-          <w:szCs w:val="28"/>
-        </w:rPr>
-        <w:t xml:space="preserve"> і </w:t>
-      </w:r>
-      <w:proofErr w:type="spellStart"/>
-      <w:r>
-        <w:rPr>
-          <w:rFonts w:ascii="Times New Roman" w:hAnsi="Times New Roman"/>
-          <w:sz w:val="28"/>
-          <w:szCs w:val="28"/>
-        </w:rPr>
-        <w:t>дає</w:t>
-      </w:r>
-      <w:proofErr w:type="spellEnd"/>
-      <w:r>
-        <w:rPr>
-          <w:rFonts w:ascii="Times New Roman" w:hAnsi="Times New Roman"/>
-          <w:sz w:val="28"/>
-          <w:szCs w:val="28"/>
-        </w:rPr>
-        <w:t xml:space="preserve"> фермерам </w:t>
-      </w:r>
-      <w:proofErr w:type="spellStart"/>
-      <w:r>
-        <w:rPr>
-          <w:rFonts w:ascii="Times New Roman" w:hAnsi="Times New Roman"/>
-          <w:sz w:val="28"/>
-          <w:szCs w:val="28"/>
-        </w:rPr>
-        <w:t>рекомендації</w:t>
-      </w:r>
-      <w:proofErr w:type="spellEnd"/>
-      <w:r>
-        <w:rPr>
-          <w:rFonts w:ascii="Times New Roman" w:hAnsi="Times New Roman"/>
-          <w:sz w:val="28"/>
-          <w:szCs w:val="28"/>
-        </w:rPr>
-        <w:t xml:space="preserve"> з приводу </w:t>
-      </w:r>
-      <w:proofErr w:type="spellStart"/>
-      <w:r>
-        <w:rPr>
-          <w:rFonts w:ascii="Times New Roman" w:hAnsi="Times New Roman"/>
-          <w:sz w:val="28"/>
-          <w:szCs w:val="28"/>
-        </w:rPr>
-        <w:t>вирощування</w:t>
-      </w:r>
-      <w:proofErr w:type="spellEnd"/>
-      <w:r>
-        <w:rPr>
-          <w:rFonts w:ascii="Times New Roman" w:hAnsi="Times New Roman"/>
-          <w:sz w:val="28"/>
-          <w:szCs w:val="28"/>
-        </w:rPr>
-        <w:t xml:space="preserve"> </w:t>
-      </w:r>
-      <w:proofErr w:type="spellStart"/>
-      <w:proofErr w:type="gramStart"/>
-      <w:r>
-        <w:rPr>
-          <w:rFonts w:ascii="Times New Roman" w:hAnsi="Times New Roman"/>
-          <w:sz w:val="28"/>
-          <w:szCs w:val="28"/>
-        </w:rPr>
-        <w:t>р</w:t>
-      </w:r>
-      <w:proofErr w:type="gramEnd"/>
-      <w:r>
-        <w:rPr>
-          <w:rFonts w:ascii="Times New Roman" w:hAnsi="Times New Roman"/>
-          <w:sz w:val="28"/>
-          <w:szCs w:val="28"/>
-        </w:rPr>
-        <w:t>ізних</w:t>
-      </w:r>
-      <w:proofErr w:type="spellEnd"/>
-      <w:r>
-        <w:rPr>
-          <w:rFonts w:ascii="Times New Roman" w:hAnsi="Times New Roman"/>
-          <w:sz w:val="28"/>
-          <w:szCs w:val="28"/>
-        </w:rPr>
-        <w:t xml:space="preserve"> культур.</w:t>
-      </w:r>
-    </w:p>
-    <w:p>
-      <w:pPr>
-        <w:ind w:left="708"/>
-        <w:rPr>
-          <w:rFonts w:ascii="Times New Roman" w:hAnsi="Times New Roman"/>
-          <w:sz w:val="28"/>
-          <w:szCs w:val="28"/>
-        </w:rPr>
-      </w:pPr>
-    </w:p>
-    <w:p>
-      <w:pPr>
-        <w:ind w:left="708"/>
-        <w:rPr>
-          <w:rFonts w:ascii="Times New Roman" w:hAnsi="Times New Roman"/>
-          <w:sz w:val="28"/>
-          <w:szCs w:val="28"/>
-        </w:rPr>
-      </w:pPr>
-      <w:r>
-        <w:rPr>
-          <w:rFonts w:ascii="Times New Roman" w:hAnsi="Times New Roman"/>
-          <w:sz w:val="28"/>
-          <w:szCs w:val="28"/>
-        </w:rPr>
-        <w:t xml:space="preserve">• </w:t>
-      </w:r>
-      <w:proofErr w:type="spellStart"/>
-      <w:r>
-        <w:rPr>
-          <w:rFonts w:ascii="Times New Roman" w:hAnsi="Times New Roman"/>
-          <w:sz w:val="28"/>
-          <w:szCs w:val="28"/>
-          <w:lang w:val="en-US"/>
-        </w:rPr>
-        <w:t>ReConnect</w:t>
-      </w:r>
-      <w:proofErr w:type="spellEnd"/>
-      <w:r>
-        <w:rPr>
-          <w:rFonts w:ascii="Times New Roman" w:hAnsi="Times New Roman"/>
-          <w:sz w:val="28"/>
-          <w:szCs w:val="28"/>
-        </w:rPr>
-        <w:t xml:space="preserve"> </w:t>
-      </w:r>
-      <w:r>
-        <w:rPr>
-          <w:rFonts w:ascii="Times New Roman" w:hAnsi="Times New Roman"/>
-          <w:sz w:val="28"/>
-          <w:szCs w:val="28"/>
-          <w:lang w:val="en-US"/>
-        </w:rPr>
-        <w:t>Energy</w:t>
-      </w:r>
-      <w:r>
-        <w:rPr>
-          <w:rFonts w:ascii="Times New Roman" w:hAnsi="Times New Roman"/>
-          <w:sz w:val="28"/>
-          <w:szCs w:val="28"/>
-        </w:rPr>
-        <w:t xml:space="preserve">, </w:t>
-      </w:r>
-      <w:proofErr w:type="spellStart"/>
-      <w:r>
-        <w:rPr>
-          <w:rFonts w:ascii="Times New Roman" w:hAnsi="Times New Roman"/>
-          <w:sz w:val="28"/>
-          <w:szCs w:val="28"/>
-        </w:rPr>
-        <w:t>Індія</w:t>
-      </w:r>
-      <w:proofErr w:type="spellEnd"/>
-      <w:r>
-        <w:rPr>
-          <w:rFonts w:ascii="Times New Roman" w:hAnsi="Times New Roman"/>
-          <w:sz w:val="28"/>
-          <w:szCs w:val="28"/>
-        </w:rPr>
-        <w:t xml:space="preserve">. </w:t>
-      </w:r>
-      <w:proofErr w:type="spellStart"/>
-      <w:r>
-        <w:rPr>
-          <w:rFonts w:ascii="Times New Roman" w:hAnsi="Times New Roman"/>
-          <w:sz w:val="28"/>
-          <w:szCs w:val="28"/>
-        </w:rPr>
-        <w:t>Аналізує</w:t>
-      </w:r>
-      <w:proofErr w:type="spellEnd"/>
-      <w:r>
-        <w:rPr>
-          <w:rFonts w:ascii="Times New Roman" w:hAnsi="Times New Roman"/>
-          <w:sz w:val="28"/>
-          <w:szCs w:val="28"/>
-        </w:rPr>
-        <w:t xml:space="preserve"> </w:t>
-      </w:r>
-      <w:proofErr w:type="spellStart"/>
-      <w:r>
-        <w:rPr>
-          <w:rFonts w:ascii="Times New Roman" w:hAnsi="Times New Roman"/>
-          <w:sz w:val="28"/>
-          <w:szCs w:val="28"/>
-        </w:rPr>
-        <w:t>ефективність</w:t>
-      </w:r>
-      <w:proofErr w:type="spellEnd"/>
-      <w:r>
-        <w:rPr>
-          <w:rFonts w:ascii="Times New Roman" w:hAnsi="Times New Roman"/>
-          <w:sz w:val="28"/>
-          <w:szCs w:val="28"/>
-        </w:rPr>
-        <w:t xml:space="preserve"> </w:t>
-      </w:r>
-      <w:proofErr w:type="spellStart"/>
-      <w:r>
-        <w:rPr>
-          <w:rFonts w:ascii="Times New Roman" w:hAnsi="Times New Roman"/>
-          <w:sz w:val="28"/>
-          <w:szCs w:val="28"/>
-        </w:rPr>
-        <w:t>роботи</w:t>
-      </w:r>
-      <w:proofErr w:type="spellEnd"/>
-      <w:r>
-        <w:rPr>
-          <w:rFonts w:ascii="Times New Roman" w:hAnsi="Times New Roman"/>
-          <w:sz w:val="28"/>
-          <w:szCs w:val="28"/>
-        </w:rPr>
-        <w:t xml:space="preserve"> </w:t>
-      </w:r>
-      <w:proofErr w:type="spellStart"/>
-      <w:r>
-        <w:rPr>
-          <w:rFonts w:ascii="Times New Roman" w:hAnsi="Times New Roman"/>
-          <w:sz w:val="28"/>
-          <w:szCs w:val="28"/>
-        </w:rPr>
-        <w:t>вітрових</w:t>
-      </w:r>
-      <w:proofErr w:type="spellEnd"/>
-      <w:r>
-        <w:rPr>
-          <w:rFonts w:ascii="Times New Roman" w:hAnsi="Times New Roman"/>
-          <w:sz w:val="28"/>
-          <w:szCs w:val="28"/>
-        </w:rPr>
-        <w:t xml:space="preserve"> та </w:t>
-      </w:r>
-      <w:proofErr w:type="spellStart"/>
-      <w:r>
-        <w:rPr>
-          <w:rFonts w:ascii="Times New Roman" w:hAnsi="Times New Roman"/>
-          <w:sz w:val="28"/>
-          <w:szCs w:val="28"/>
-        </w:rPr>
-        <w:t>сонячних</w:t>
-      </w:r>
-      <w:proofErr w:type="spellEnd"/>
-      <w:r>
-        <w:rPr>
-          <w:rFonts w:ascii="Times New Roman" w:hAnsi="Times New Roman"/>
-          <w:sz w:val="28"/>
-          <w:szCs w:val="28"/>
-        </w:rPr>
-        <w:t xml:space="preserve"> установок і </w:t>
-      </w:r>
-      <w:proofErr w:type="gramStart"/>
-      <w:r>
-        <w:rPr>
-          <w:rFonts w:ascii="Times New Roman" w:hAnsi="Times New Roman"/>
-          <w:sz w:val="28"/>
-          <w:szCs w:val="28"/>
-        </w:rPr>
-        <w:t>на</w:t>
-      </w:r>
-      <w:proofErr w:type="gramEnd"/>
-      <w:r>
-        <w:rPr>
-          <w:rFonts w:ascii="Times New Roman" w:hAnsi="Times New Roman"/>
-          <w:sz w:val="28"/>
-          <w:szCs w:val="28"/>
-        </w:rPr>
-        <w:t xml:space="preserve"> </w:t>
-      </w:r>
-      <w:proofErr w:type="spellStart"/>
-      <w:r>
-        <w:rPr>
-          <w:rFonts w:ascii="Times New Roman" w:hAnsi="Times New Roman"/>
-          <w:sz w:val="28"/>
-          <w:szCs w:val="28"/>
-        </w:rPr>
-        <w:t>основі</w:t>
-      </w:r>
-      <w:proofErr w:type="spellEnd"/>
-      <w:r>
-        <w:rPr>
-          <w:rFonts w:ascii="Times New Roman" w:hAnsi="Times New Roman"/>
-          <w:sz w:val="28"/>
-          <w:szCs w:val="28"/>
-        </w:rPr>
-        <w:t xml:space="preserve"> </w:t>
-      </w:r>
-      <w:proofErr w:type="spellStart"/>
-      <w:r>
-        <w:rPr>
-          <w:rFonts w:ascii="Times New Roman" w:hAnsi="Times New Roman"/>
-          <w:sz w:val="28"/>
-          <w:szCs w:val="28"/>
-        </w:rPr>
-        <w:t>отриманих</w:t>
-      </w:r>
-      <w:proofErr w:type="spellEnd"/>
-      <w:r>
-        <w:rPr>
-          <w:rFonts w:ascii="Times New Roman" w:hAnsi="Times New Roman"/>
-          <w:sz w:val="28"/>
-          <w:szCs w:val="28"/>
-        </w:rPr>
-        <w:t xml:space="preserve"> </w:t>
-      </w:r>
-      <w:proofErr w:type="spellStart"/>
-      <w:r>
-        <w:rPr>
-          <w:rFonts w:ascii="Times New Roman" w:hAnsi="Times New Roman"/>
-          <w:sz w:val="28"/>
-          <w:szCs w:val="28"/>
-        </w:rPr>
-        <w:t>даних</w:t>
-      </w:r>
-      <w:proofErr w:type="spellEnd"/>
-      <w:r>
-        <w:rPr>
-          <w:rFonts w:ascii="Times New Roman" w:hAnsi="Times New Roman"/>
-          <w:sz w:val="28"/>
-          <w:szCs w:val="28"/>
-        </w:rPr>
-        <w:t xml:space="preserve"> </w:t>
-      </w:r>
-      <w:proofErr w:type="spellStart"/>
-      <w:r>
-        <w:rPr>
-          <w:rFonts w:ascii="Times New Roman" w:hAnsi="Times New Roman"/>
-          <w:sz w:val="28"/>
-          <w:szCs w:val="28"/>
-        </w:rPr>
-        <w:t>прогнозує</w:t>
-      </w:r>
-      <w:proofErr w:type="spellEnd"/>
-      <w:r>
-        <w:rPr>
-          <w:rFonts w:ascii="Times New Roman" w:hAnsi="Times New Roman"/>
-          <w:sz w:val="28"/>
-          <w:szCs w:val="28"/>
-        </w:rPr>
-        <w:t xml:space="preserve"> </w:t>
-      </w:r>
-      <w:proofErr w:type="spellStart"/>
-      <w:r>
-        <w:rPr>
-          <w:rFonts w:ascii="Times New Roman" w:hAnsi="Times New Roman"/>
-          <w:sz w:val="28"/>
-          <w:szCs w:val="28"/>
-        </w:rPr>
-        <w:t>обсяги</w:t>
-      </w:r>
-      <w:proofErr w:type="spellEnd"/>
-      <w:r>
-        <w:rPr>
-          <w:rFonts w:ascii="Times New Roman" w:hAnsi="Times New Roman"/>
-          <w:sz w:val="28"/>
-          <w:szCs w:val="28"/>
-        </w:rPr>
-        <w:t xml:space="preserve"> </w:t>
-      </w:r>
-      <w:proofErr w:type="spellStart"/>
-      <w:r>
-        <w:rPr>
-          <w:rFonts w:ascii="Times New Roman" w:hAnsi="Times New Roman"/>
-          <w:sz w:val="28"/>
-          <w:szCs w:val="28"/>
-        </w:rPr>
-        <w:t>вироблення</w:t>
-      </w:r>
-      <w:proofErr w:type="spellEnd"/>
-      <w:r>
-        <w:rPr>
-          <w:rFonts w:ascii="Times New Roman" w:hAnsi="Times New Roman"/>
-          <w:sz w:val="28"/>
-          <w:szCs w:val="28"/>
-        </w:rPr>
-        <w:t xml:space="preserve"> </w:t>
-      </w:r>
-      <w:proofErr w:type="spellStart"/>
-      <w:r>
-        <w:rPr>
-          <w:rFonts w:ascii="Times New Roman" w:hAnsi="Times New Roman"/>
-          <w:sz w:val="28"/>
-          <w:szCs w:val="28"/>
-        </w:rPr>
-        <w:t>електрики</w:t>
-      </w:r>
-      <w:proofErr w:type="spellEnd"/>
-      <w:r>
-        <w:rPr>
-          <w:rFonts w:ascii="Times New Roman" w:hAnsi="Times New Roman"/>
-          <w:sz w:val="28"/>
-          <w:szCs w:val="28"/>
-        </w:rPr>
-        <w:t xml:space="preserve">. </w:t>
-      </w:r>
-      <w:proofErr w:type="spellStart"/>
-      <w:r>
-        <w:rPr>
-          <w:rFonts w:ascii="Times New Roman" w:hAnsi="Times New Roman"/>
-          <w:sz w:val="28"/>
-          <w:szCs w:val="28"/>
-        </w:rPr>
-        <w:t>Використовується</w:t>
-      </w:r>
-      <w:proofErr w:type="spellEnd"/>
-      <w:r>
-        <w:rPr>
-          <w:rFonts w:ascii="Times New Roman" w:hAnsi="Times New Roman"/>
-          <w:sz w:val="28"/>
-          <w:szCs w:val="28"/>
-        </w:rPr>
-        <w:t xml:space="preserve"> </w:t>
-      </w:r>
-      <w:proofErr w:type="spellStart"/>
-      <w:proofErr w:type="gramStart"/>
-      <w:r>
-        <w:rPr>
-          <w:rFonts w:ascii="Times New Roman" w:hAnsi="Times New Roman"/>
-          <w:sz w:val="28"/>
-          <w:szCs w:val="28"/>
-        </w:rPr>
-        <w:t>п</w:t>
-      </w:r>
-      <w:proofErr w:type="gramEnd"/>
-      <w:r>
-        <w:rPr>
-          <w:rFonts w:ascii="Times New Roman" w:hAnsi="Times New Roman"/>
-          <w:sz w:val="28"/>
-          <w:szCs w:val="28"/>
-        </w:rPr>
-        <w:t>ідприємствами</w:t>
-      </w:r>
-      <w:proofErr w:type="spellEnd"/>
-      <w:r>
-        <w:rPr>
-          <w:rFonts w:ascii="Times New Roman" w:hAnsi="Times New Roman"/>
-          <w:sz w:val="28"/>
-          <w:szCs w:val="28"/>
-        </w:rPr>
-        <w:t xml:space="preserve">, </w:t>
-      </w:r>
-      <w:proofErr w:type="spellStart"/>
-      <w:r>
-        <w:rPr>
-          <w:rFonts w:ascii="Times New Roman" w:hAnsi="Times New Roman"/>
-          <w:sz w:val="28"/>
-          <w:szCs w:val="28"/>
-        </w:rPr>
-        <w:t>які</w:t>
-      </w:r>
-      <w:proofErr w:type="spellEnd"/>
-      <w:r>
-        <w:rPr>
-          <w:rFonts w:ascii="Times New Roman" w:hAnsi="Times New Roman"/>
-          <w:sz w:val="28"/>
-          <w:szCs w:val="28"/>
-        </w:rPr>
-        <w:t xml:space="preserve"> </w:t>
-      </w:r>
-      <w:proofErr w:type="spellStart"/>
-      <w:r>
-        <w:rPr>
-          <w:rFonts w:ascii="Times New Roman" w:hAnsi="Times New Roman"/>
-          <w:sz w:val="28"/>
-          <w:szCs w:val="28"/>
-        </w:rPr>
-        <w:t>встановлюють</w:t>
-      </w:r>
-      <w:proofErr w:type="spellEnd"/>
-      <w:r>
-        <w:rPr>
-          <w:rFonts w:ascii="Times New Roman" w:hAnsi="Times New Roman"/>
-          <w:sz w:val="28"/>
-          <w:szCs w:val="28"/>
-        </w:rPr>
-        <w:t xml:space="preserve"> </w:t>
-      </w:r>
-      <w:proofErr w:type="spellStart"/>
-      <w:r>
-        <w:rPr>
-          <w:rFonts w:ascii="Times New Roman" w:hAnsi="Times New Roman"/>
-          <w:sz w:val="28"/>
-          <w:szCs w:val="28"/>
-        </w:rPr>
-        <w:t>альтернативні</w:t>
-      </w:r>
-      <w:proofErr w:type="spellEnd"/>
-      <w:r>
-        <w:rPr>
-          <w:rFonts w:ascii="Times New Roman" w:hAnsi="Times New Roman"/>
-          <w:sz w:val="28"/>
-          <w:szCs w:val="28"/>
-        </w:rPr>
-        <w:t xml:space="preserve"> </w:t>
-      </w:r>
-      <w:proofErr w:type="spellStart"/>
-      <w:r>
-        <w:rPr>
-          <w:rFonts w:ascii="Times New Roman" w:hAnsi="Times New Roman"/>
-          <w:sz w:val="28"/>
-          <w:szCs w:val="28"/>
-        </w:rPr>
-        <w:t>джерела</w:t>
-      </w:r>
-      <w:proofErr w:type="spellEnd"/>
-      <w:r>
-        <w:rPr>
-          <w:rFonts w:ascii="Times New Roman" w:hAnsi="Times New Roman"/>
-          <w:sz w:val="28"/>
-          <w:szCs w:val="28"/>
-        </w:rPr>
-        <w:t xml:space="preserve"> </w:t>
-      </w:r>
-      <w:proofErr w:type="spellStart"/>
-      <w:r>
-        <w:rPr>
-          <w:rFonts w:ascii="Times New Roman" w:hAnsi="Times New Roman"/>
-          <w:sz w:val="28"/>
-          <w:szCs w:val="28"/>
-        </w:rPr>
-        <w:t>енергії</w:t>
-      </w:r>
-      <w:proofErr w:type="spellEnd"/>
-      <w:r>
-        <w:rPr>
-          <w:rFonts w:ascii="Times New Roman" w:hAnsi="Times New Roman"/>
-          <w:sz w:val="28"/>
-          <w:szCs w:val="28"/>
-        </w:rPr>
-        <w:t xml:space="preserve">, для </w:t>
-      </w:r>
-      <w:proofErr w:type="spellStart"/>
-      <w:r>
-        <w:rPr>
-          <w:rFonts w:ascii="Times New Roman" w:hAnsi="Times New Roman"/>
-          <w:sz w:val="28"/>
-          <w:szCs w:val="28"/>
-        </w:rPr>
-        <w:t>підвищення</w:t>
-      </w:r>
-      <w:proofErr w:type="spellEnd"/>
-      <w:r>
-        <w:rPr>
-          <w:rFonts w:ascii="Times New Roman" w:hAnsi="Times New Roman"/>
-          <w:sz w:val="28"/>
-          <w:szCs w:val="28"/>
-        </w:rPr>
-        <w:t xml:space="preserve"> </w:t>
-      </w:r>
-      <w:proofErr w:type="spellStart"/>
-      <w:r>
-        <w:rPr>
-          <w:rFonts w:ascii="Times New Roman" w:hAnsi="Times New Roman"/>
-          <w:sz w:val="28"/>
-          <w:szCs w:val="28"/>
-        </w:rPr>
-        <w:t>рівня</w:t>
-      </w:r>
-      <w:proofErr w:type="spellEnd"/>
-      <w:r>
-        <w:rPr>
-          <w:rFonts w:ascii="Times New Roman" w:hAnsi="Times New Roman"/>
-          <w:sz w:val="28"/>
-          <w:szCs w:val="28"/>
-        </w:rPr>
-        <w:t xml:space="preserve"> </w:t>
-      </w:r>
-      <w:proofErr w:type="spellStart"/>
-      <w:r>
-        <w:rPr>
-          <w:rFonts w:ascii="Times New Roman" w:hAnsi="Times New Roman"/>
-          <w:sz w:val="28"/>
-          <w:szCs w:val="28"/>
-        </w:rPr>
-        <w:t>продуктивності</w:t>
-      </w:r>
-      <w:proofErr w:type="spellEnd"/>
-      <w:r>
-        <w:rPr>
-          <w:rFonts w:ascii="Times New Roman" w:hAnsi="Times New Roman"/>
-          <w:sz w:val="28"/>
-          <w:szCs w:val="28"/>
-        </w:rPr>
-        <w:t>.</w:t>
-      </w:r>
-    </w:p>
-    <w:p>
-      <w:pPr>
-        <w:ind w:left="708"/>
-        <w:rPr>
-          <w:rFonts w:ascii="Times New Roman" w:hAnsi="Times New Roman"/>
-          <w:sz w:val="28"/>
-          <w:szCs w:val="28"/>
-        </w:rPr>
-      </w:pPr>
-    </w:p>
-    <w:p>
-      <w:pPr>
-        <w:ind w:left="708"/>
-        <w:rPr>
-          <w:rFonts w:ascii="Times New Roman" w:hAnsi="Times New Roman"/>
-          <w:sz w:val="28"/>
-          <w:szCs w:val="28"/>
-        </w:rPr>
-      </w:pPr>
-      <w:r>
-        <w:rPr>
-          <w:rFonts w:ascii="Times New Roman" w:hAnsi="Times New Roman"/>
-          <w:sz w:val="28"/>
-          <w:szCs w:val="28"/>
-          <w:lang w:val="en-US"/>
-        </w:rPr>
-        <w:t xml:space="preserve">• </w:t>
-      </w:r>
-      <w:proofErr w:type="spellStart"/>
-      <w:r>
-        <w:rPr>
-          <w:rFonts w:ascii="Times New Roman" w:hAnsi="Times New Roman"/>
-          <w:sz w:val="28"/>
-          <w:szCs w:val="28"/>
-          <w:lang w:val="en-US"/>
-        </w:rPr>
-        <w:t>Timetric</w:t>
-      </w:r>
-      <w:proofErr w:type="spellEnd"/>
-      <w:r>
-        <w:rPr>
-          <w:rFonts w:ascii="Times New Roman" w:hAnsi="Times New Roman"/>
-          <w:sz w:val="28"/>
-          <w:szCs w:val="28"/>
-          <w:lang w:val="en-US"/>
-        </w:rPr>
-        <w:t xml:space="preserve"> - </w:t>
-      </w:r>
-      <w:proofErr w:type="spellStart"/>
-      <w:r>
-        <w:rPr>
-          <w:rFonts w:ascii="Times New Roman" w:hAnsi="Times New Roman"/>
-          <w:sz w:val="28"/>
-          <w:szCs w:val="28"/>
-          <w:lang w:val="en-US"/>
-        </w:rPr>
-        <w:t>відкриті</w:t>
-      </w:r>
-      <w:proofErr w:type="spellEnd"/>
-      <w:r>
-        <w:rPr>
-          <w:rFonts w:ascii="Times New Roman" w:hAnsi="Times New Roman"/>
-          <w:sz w:val="28"/>
-          <w:szCs w:val="28"/>
-          <w:lang w:val="en-US"/>
-        </w:rPr>
-        <w:t xml:space="preserve"> </w:t>
-      </w:r>
-      <w:proofErr w:type="spellStart"/>
-      <w:r>
-        <w:rPr>
-          <w:rFonts w:ascii="Times New Roman" w:hAnsi="Times New Roman"/>
-          <w:sz w:val="28"/>
-          <w:szCs w:val="28"/>
-          <w:lang w:val="en-US"/>
-        </w:rPr>
-        <w:t>дані</w:t>
-      </w:r>
-      <w:proofErr w:type="spellEnd"/>
-      <w:r>
-        <w:rPr>
-          <w:rFonts w:ascii="Times New Roman" w:hAnsi="Times New Roman"/>
-          <w:sz w:val="28"/>
-          <w:szCs w:val="28"/>
-          <w:lang w:val="en-US"/>
-        </w:rPr>
-        <w:t xml:space="preserve"> в </w:t>
-      </w:r>
-      <w:proofErr w:type="spellStart"/>
-      <w:r>
-        <w:rPr>
-          <w:rFonts w:ascii="Times New Roman" w:hAnsi="Times New Roman"/>
-          <w:sz w:val="28"/>
-          <w:szCs w:val="28"/>
-          <w:lang w:val="en-US"/>
-        </w:rPr>
-        <w:t>бізнес-розвідці</w:t>
-      </w:r>
-      <w:proofErr w:type="spellEnd"/>
-      <w:r>
-        <w:rPr>
-          <w:rFonts w:ascii="Times New Roman" w:hAnsi="Times New Roman"/>
-          <w:sz w:val="28"/>
-          <w:szCs w:val="28"/>
-          <w:lang w:val="en-US"/>
-        </w:rPr>
-        <w:t xml:space="preserve">. </w:t>
-      </w:r>
-      <w:r>
-        <w:rPr>
-          <w:rFonts w:ascii="Times New Roman" w:hAnsi="Times New Roman"/>
-          <w:sz w:val="28"/>
-          <w:szCs w:val="28"/>
-        </w:rPr>
-        <w:t xml:space="preserve">Система </w:t>
-      </w:r>
-      <w:proofErr w:type="spellStart"/>
-      <w:r>
-        <w:rPr>
-          <w:rFonts w:ascii="Times New Roman" w:hAnsi="Times New Roman"/>
-          <w:sz w:val="28"/>
-          <w:szCs w:val="28"/>
-        </w:rPr>
-        <w:t>використовує</w:t>
-      </w:r>
-      <w:proofErr w:type="spellEnd"/>
-      <w:r>
-        <w:rPr>
-          <w:rFonts w:ascii="Times New Roman" w:hAnsi="Times New Roman"/>
-          <w:sz w:val="28"/>
-          <w:szCs w:val="28"/>
-        </w:rPr>
-        <w:t xml:space="preserve"> </w:t>
-      </w:r>
-      <w:proofErr w:type="spellStart"/>
-      <w:r>
-        <w:rPr>
-          <w:rFonts w:ascii="Times New Roman" w:hAnsi="Times New Roman"/>
-          <w:sz w:val="28"/>
-          <w:szCs w:val="28"/>
-        </w:rPr>
-        <w:t>велику</w:t>
-      </w:r>
-      <w:proofErr w:type="spellEnd"/>
-      <w:r>
-        <w:rPr>
-          <w:rFonts w:ascii="Times New Roman" w:hAnsi="Times New Roman"/>
-          <w:sz w:val="28"/>
-          <w:szCs w:val="28"/>
-        </w:rPr>
-        <w:t xml:space="preserve"> </w:t>
-      </w:r>
-      <w:proofErr w:type="spellStart"/>
-      <w:r>
-        <w:rPr>
-          <w:rFonts w:ascii="Times New Roman" w:hAnsi="Times New Roman"/>
-          <w:sz w:val="28"/>
-          <w:szCs w:val="28"/>
-        </w:rPr>
-        <w:t>кількість</w:t>
-      </w:r>
-      <w:proofErr w:type="spellEnd"/>
-      <w:r>
-        <w:rPr>
-          <w:rFonts w:ascii="Times New Roman" w:hAnsi="Times New Roman"/>
-          <w:sz w:val="28"/>
-          <w:szCs w:val="28"/>
-        </w:rPr>
-        <w:t xml:space="preserve"> </w:t>
-      </w:r>
-      <w:proofErr w:type="spellStart"/>
-      <w:r>
-        <w:rPr>
-          <w:rFonts w:ascii="Times New Roman" w:hAnsi="Times New Roman"/>
-          <w:sz w:val="28"/>
-          <w:szCs w:val="28"/>
-        </w:rPr>
-        <w:t>відкритих</w:t>
-      </w:r>
-      <w:proofErr w:type="spellEnd"/>
-      <w:r>
-        <w:rPr>
-          <w:rFonts w:ascii="Times New Roman" w:hAnsi="Times New Roman"/>
-          <w:sz w:val="28"/>
-          <w:szCs w:val="28"/>
-        </w:rPr>
-        <w:t xml:space="preserve"> </w:t>
-      </w:r>
-      <w:proofErr w:type="spellStart"/>
-      <w:r>
-        <w:rPr>
-          <w:rFonts w:ascii="Times New Roman" w:hAnsi="Times New Roman"/>
-          <w:sz w:val="28"/>
-          <w:szCs w:val="28"/>
-        </w:rPr>
-        <w:t>даних</w:t>
-      </w:r>
-      <w:proofErr w:type="spellEnd"/>
-      <w:r>
-        <w:rPr>
-          <w:rFonts w:ascii="Times New Roman" w:hAnsi="Times New Roman"/>
-          <w:sz w:val="28"/>
-          <w:szCs w:val="28"/>
-        </w:rPr>
-        <w:t xml:space="preserve">, </w:t>
-      </w:r>
-      <w:proofErr w:type="spellStart"/>
-      <w:r>
-        <w:rPr>
-          <w:rFonts w:ascii="Times New Roman" w:hAnsi="Times New Roman"/>
-          <w:sz w:val="28"/>
-          <w:szCs w:val="28"/>
-        </w:rPr>
-        <w:t>аналізує</w:t>
-      </w:r>
-      <w:proofErr w:type="spellEnd"/>
-      <w:r>
-        <w:rPr>
-          <w:rFonts w:ascii="Times New Roman" w:hAnsi="Times New Roman"/>
-          <w:sz w:val="28"/>
-          <w:szCs w:val="28"/>
-        </w:rPr>
-        <w:t xml:space="preserve"> </w:t>
-      </w:r>
-      <w:proofErr w:type="spellStart"/>
-      <w:r>
-        <w:rPr>
-          <w:rFonts w:ascii="Times New Roman" w:hAnsi="Times New Roman"/>
-          <w:sz w:val="28"/>
-          <w:szCs w:val="28"/>
-        </w:rPr>
-        <w:t>галузь</w:t>
-      </w:r>
-      <w:proofErr w:type="spellEnd"/>
-      <w:r>
-        <w:rPr>
-          <w:rFonts w:ascii="Times New Roman" w:hAnsi="Times New Roman"/>
-          <w:sz w:val="28"/>
-          <w:szCs w:val="28"/>
-        </w:rPr>
-        <w:t xml:space="preserve"> </w:t>
-      </w:r>
-      <w:proofErr w:type="spellStart"/>
-      <w:r>
-        <w:rPr>
-          <w:rFonts w:ascii="Times New Roman" w:hAnsi="Times New Roman"/>
-          <w:sz w:val="28"/>
-          <w:szCs w:val="28"/>
-        </w:rPr>
-        <w:t>свого</w:t>
-      </w:r>
-      <w:proofErr w:type="spellEnd"/>
-      <w:r>
-        <w:rPr>
-          <w:rFonts w:ascii="Times New Roman" w:hAnsi="Times New Roman"/>
-          <w:sz w:val="28"/>
-          <w:szCs w:val="28"/>
-        </w:rPr>
-        <w:t xml:space="preserve"> </w:t>
-      </w:r>
-      <w:proofErr w:type="spellStart"/>
-      <w:r>
-        <w:rPr>
-          <w:rFonts w:ascii="Times New Roman" w:hAnsi="Times New Roman"/>
-          <w:sz w:val="28"/>
-          <w:szCs w:val="28"/>
-        </w:rPr>
-        <w:t>клієнта</w:t>
-      </w:r>
-      <w:proofErr w:type="spellEnd"/>
-      <w:r>
-        <w:rPr>
-          <w:rFonts w:ascii="Times New Roman" w:hAnsi="Times New Roman"/>
-          <w:sz w:val="28"/>
-          <w:szCs w:val="28"/>
-        </w:rPr>
-        <w:t xml:space="preserve">, </w:t>
-      </w:r>
-      <w:proofErr w:type="spellStart"/>
-      <w:r>
-        <w:rPr>
-          <w:rFonts w:ascii="Times New Roman" w:hAnsi="Times New Roman"/>
-          <w:sz w:val="28"/>
-          <w:szCs w:val="28"/>
-        </w:rPr>
-        <w:t>формує</w:t>
-      </w:r>
-      <w:proofErr w:type="spellEnd"/>
-      <w:r>
-        <w:rPr>
-          <w:rFonts w:ascii="Times New Roman" w:hAnsi="Times New Roman"/>
-          <w:sz w:val="28"/>
-          <w:szCs w:val="28"/>
-        </w:rPr>
-        <w:t xml:space="preserve"> </w:t>
-      </w:r>
-      <w:proofErr w:type="spellStart"/>
-      <w:r>
-        <w:rPr>
-          <w:rFonts w:ascii="Times New Roman" w:hAnsi="Times New Roman"/>
-          <w:sz w:val="28"/>
-          <w:szCs w:val="28"/>
-        </w:rPr>
-        <w:t>звіти</w:t>
-      </w:r>
-      <w:proofErr w:type="spellEnd"/>
-      <w:r>
-        <w:rPr>
-          <w:rFonts w:ascii="Times New Roman" w:hAnsi="Times New Roman"/>
-          <w:sz w:val="28"/>
-          <w:szCs w:val="28"/>
-        </w:rPr>
-        <w:t xml:space="preserve"> і </w:t>
-      </w:r>
-      <w:proofErr w:type="spellStart"/>
-      <w:r>
-        <w:rPr>
-          <w:rFonts w:ascii="Times New Roman" w:hAnsi="Times New Roman"/>
-          <w:sz w:val="28"/>
-          <w:szCs w:val="28"/>
-        </w:rPr>
-        <w:t>рекомендації</w:t>
-      </w:r>
-      <w:proofErr w:type="spellEnd"/>
-      <w:r>
-        <w:rPr>
-          <w:rFonts w:ascii="Times New Roman" w:hAnsi="Times New Roman"/>
-          <w:sz w:val="28"/>
-          <w:szCs w:val="28"/>
-        </w:rPr>
-        <w:t xml:space="preserve">. </w:t>
-      </w:r>
-      <w:proofErr w:type="spellStart"/>
-      <w:r>
-        <w:rPr>
-          <w:rFonts w:ascii="Times New Roman" w:hAnsi="Times New Roman"/>
-          <w:sz w:val="28"/>
-          <w:szCs w:val="28"/>
-        </w:rPr>
-        <w:t>Витрачає</w:t>
-      </w:r>
-      <w:proofErr w:type="spellEnd"/>
-      <w:r>
-        <w:rPr>
-          <w:rFonts w:ascii="Times New Roman" w:hAnsi="Times New Roman"/>
-          <w:sz w:val="28"/>
-          <w:szCs w:val="28"/>
-        </w:rPr>
-        <w:t xml:space="preserve"> на </w:t>
-      </w:r>
-      <w:proofErr w:type="spellStart"/>
-      <w:r>
-        <w:rPr>
-          <w:rFonts w:ascii="Times New Roman" w:hAnsi="Times New Roman"/>
-          <w:sz w:val="28"/>
-          <w:szCs w:val="28"/>
-        </w:rPr>
-        <w:t>пошук</w:t>
-      </w:r>
-      <w:proofErr w:type="spellEnd"/>
-      <w:r>
-        <w:rPr>
-          <w:rFonts w:ascii="Times New Roman" w:hAnsi="Times New Roman"/>
-          <w:sz w:val="28"/>
-          <w:szCs w:val="28"/>
-        </w:rPr>
-        <w:t xml:space="preserve"> і </w:t>
-      </w:r>
-      <w:proofErr w:type="spellStart"/>
-      <w:r>
-        <w:rPr>
-          <w:rFonts w:ascii="Times New Roman" w:hAnsi="Times New Roman"/>
-          <w:sz w:val="28"/>
-          <w:szCs w:val="28"/>
-        </w:rPr>
-        <w:t>аналіз</w:t>
-      </w:r>
-      <w:proofErr w:type="spellEnd"/>
-      <w:r>
-        <w:rPr>
-          <w:rFonts w:ascii="Times New Roman" w:hAnsi="Times New Roman"/>
-          <w:sz w:val="28"/>
-          <w:szCs w:val="28"/>
-        </w:rPr>
-        <w:t xml:space="preserve"> </w:t>
-      </w:r>
-      <w:proofErr w:type="spellStart"/>
-      <w:r>
-        <w:rPr>
-          <w:rFonts w:ascii="Times New Roman" w:hAnsi="Times New Roman"/>
-          <w:sz w:val="28"/>
-          <w:szCs w:val="28"/>
-        </w:rPr>
-        <w:t>даних</w:t>
-      </w:r>
-      <w:proofErr w:type="spellEnd"/>
-      <w:r>
-        <w:rPr>
-          <w:rFonts w:ascii="Times New Roman" w:hAnsi="Times New Roman"/>
-          <w:sz w:val="28"/>
-          <w:szCs w:val="28"/>
-        </w:rPr>
-        <w:t xml:space="preserve"> </w:t>
-      </w:r>
-      <w:proofErr w:type="spellStart"/>
-      <w:r>
-        <w:rPr>
-          <w:rFonts w:ascii="Times New Roman" w:hAnsi="Times New Roman"/>
-          <w:sz w:val="28"/>
-          <w:szCs w:val="28"/>
-        </w:rPr>
-        <w:t>набагато</w:t>
-      </w:r>
-      <w:proofErr w:type="spellEnd"/>
-      <w:r>
-        <w:rPr>
-          <w:rFonts w:ascii="Times New Roman" w:hAnsi="Times New Roman"/>
-          <w:sz w:val="28"/>
-          <w:szCs w:val="28"/>
-        </w:rPr>
-        <w:t xml:space="preserve"> </w:t>
-      </w:r>
-      <w:proofErr w:type="spellStart"/>
-      <w:r>
-        <w:rPr>
-          <w:rFonts w:ascii="Times New Roman" w:hAnsi="Times New Roman"/>
-          <w:sz w:val="28"/>
-          <w:szCs w:val="28"/>
-        </w:rPr>
-        <w:t>менше</w:t>
-      </w:r>
-      <w:proofErr w:type="spellEnd"/>
-      <w:r>
-        <w:rPr>
-          <w:rFonts w:ascii="Times New Roman" w:hAnsi="Times New Roman"/>
-          <w:sz w:val="28"/>
-          <w:szCs w:val="28"/>
-        </w:rPr>
-        <w:t xml:space="preserve"> часу, </w:t>
-      </w:r>
-      <w:proofErr w:type="spellStart"/>
-      <w:proofErr w:type="gramStart"/>
-      <w:r>
-        <w:rPr>
-          <w:rFonts w:ascii="Times New Roman" w:hAnsi="Times New Roman"/>
-          <w:sz w:val="28"/>
-          <w:szCs w:val="28"/>
-        </w:rPr>
-        <w:t>ніж</w:t>
-      </w:r>
-      <w:proofErr w:type="spellEnd"/>
-      <w:proofErr w:type="gramEnd"/>
-      <w:r>
-        <w:rPr>
-          <w:rFonts w:ascii="Times New Roman" w:hAnsi="Times New Roman"/>
-          <w:sz w:val="28"/>
-          <w:szCs w:val="28"/>
-        </w:rPr>
-        <w:t xml:space="preserve"> </w:t>
-      </w:r>
-      <w:proofErr w:type="spellStart"/>
-      <w:r>
-        <w:rPr>
-          <w:rFonts w:ascii="Times New Roman" w:hAnsi="Times New Roman"/>
-          <w:sz w:val="28"/>
-          <w:szCs w:val="28"/>
-        </w:rPr>
-        <w:t>класичні</w:t>
-      </w:r>
-      <w:proofErr w:type="spellEnd"/>
-      <w:r>
-        <w:rPr>
-          <w:rFonts w:ascii="Times New Roman" w:hAnsi="Times New Roman"/>
-          <w:sz w:val="28"/>
-          <w:szCs w:val="28"/>
-        </w:rPr>
-        <w:t xml:space="preserve"> </w:t>
-      </w:r>
-      <w:proofErr w:type="spellStart"/>
-      <w:r>
-        <w:rPr>
-          <w:rFonts w:ascii="Times New Roman" w:hAnsi="Times New Roman"/>
-          <w:sz w:val="28"/>
-          <w:szCs w:val="28"/>
-        </w:rPr>
-        <w:t>консалтингові</w:t>
-      </w:r>
-      <w:proofErr w:type="spellEnd"/>
-      <w:r>
-        <w:rPr>
-          <w:rFonts w:ascii="Times New Roman" w:hAnsi="Times New Roman"/>
-          <w:sz w:val="28"/>
-          <w:szCs w:val="28"/>
-        </w:rPr>
-        <w:t xml:space="preserve"> агентства.</w:t>
-      </w:r>
-    </w:p>
-    <w:p>
-      <w:pPr>
-        <w:ind w:left="708"/>
-        <w:rPr>
-          <w:rFonts w:ascii="Times New Roman" w:hAnsi="Times New Roman"/>
-          <w:sz w:val="28"/>
-          <w:szCs w:val="28"/>
-        </w:rPr>
-      </w:pPr>
-    </w:p>
-    <w:p>
-      <w:pPr>
-        <w:ind w:left="708"/>
-        <w:rPr>
-          <w:rFonts w:ascii="Times New Roman" w:hAnsi="Times New Roman"/>
-          <w:sz w:val="28"/>
-          <w:szCs w:val="28"/>
-          <w:lang w:val="en-US"/>
-        </w:rPr>
-      </w:pPr>
-      <w:r>
-        <w:rPr>
-          <w:rFonts w:ascii="Times New Roman" w:hAnsi="Times New Roman"/>
-          <w:sz w:val="28"/>
-          <w:szCs w:val="28"/>
-        </w:rPr>
-        <w:t xml:space="preserve">• </w:t>
-      </w:r>
-      <w:proofErr w:type="spellStart"/>
-      <w:r>
-        <w:rPr>
-          <w:rFonts w:ascii="Times New Roman" w:hAnsi="Times New Roman"/>
-          <w:sz w:val="28"/>
-          <w:szCs w:val="28"/>
-          <w:lang w:val="en-US"/>
-        </w:rPr>
-        <w:t>Kalibrr</w:t>
-      </w:r>
-      <w:proofErr w:type="spellEnd"/>
-      <w:r>
-        <w:rPr>
-          <w:rFonts w:ascii="Times New Roman" w:hAnsi="Times New Roman"/>
-          <w:sz w:val="28"/>
-          <w:szCs w:val="28"/>
-        </w:rPr>
-        <w:t xml:space="preserve">, </w:t>
-      </w:r>
-      <w:proofErr w:type="spellStart"/>
-      <w:r>
-        <w:rPr>
-          <w:rFonts w:ascii="Times New Roman" w:hAnsi="Times New Roman"/>
-          <w:sz w:val="28"/>
-          <w:szCs w:val="28"/>
-        </w:rPr>
-        <w:t>Філіппіни</w:t>
-      </w:r>
-      <w:proofErr w:type="spellEnd"/>
-      <w:r>
-        <w:rPr>
-          <w:rFonts w:ascii="Times New Roman" w:hAnsi="Times New Roman"/>
-          <w:sz w:val="28"/>
-          <w:szCs w:val="28"/>
-        </w:rPr>
-        <w:t xml:space="preserve">. Платформа </w:t>
-      </w:r>
-      <w:proofErr w:type="spellStart"/>
-      <w:r>
-        <w:rPr>
-          <w:rFonts w:ascii="Times New Roman" w:hAnsi="Times New Roman"/>
-          <w:sz w:val="28"/>
-          <w:szCs w:val="28"/>
-        </w:rPr>
-        <w:t>обробляє</w:t>
-      </w:r>
-      <w:proofErr w:type="spellEnd"/>
-      <w:r>
-        <w:rPr>
-          <w:rFonts w:ascii="Times New Roman" w:hAnsi="Times New Roman"/>
-          <w:sz w:val="28"/>
-          <w:szCs w:val="28"/>
-        </w:rPr>
-        <w:t xml:space="preserve"> </w:t>
-      </w:r>
-      <w:proofErr w:type="spellStart"/>
-      <w:r>
-        <w:rPr>
-          <w:rFonts w:ascii="Times New Roman" w:hAnsi="Times New Roman"/>
-          <w:sz w:val="28"/>
-          <w:szCs w:val="28"/>
-        </w:rPr>
-        <w:t>пошукові</w:t>
-      </w:r>
-      <w:proofErr w:type="spellEnd"/>
-      <w:r>
-        <w:rPr>
-          <w:rFonts w:ascii="Times New Roman" w:hAnsi="Times New Roman"/>
-          <w:sz w:val="28"/>
-          <w:szCs w:val="28"/>
-        </w:rPr>
-        <w:t xml:space="preserve"> </w:t>
-      </w:r>
-      <w:proofErr w:type="spellStart"/>
-      <w:r>
-        <w:rPr>
-          <w:rFonts w:ascii="Times New Roman" w:hAnsi="Times New Roman"/>
-          <w:sz w:val="28"/>
-          <w:szCs w:val="28"/>
-        </w:rPr>
-        <w:t>запити</w:t>
-      </w:r>
-      <w:proofErr w:type="spellEnd"/>
-      <w:r>
-        <w:rPr>
-          <w:rFonts w:ascii="Times New Roman" w:hAnsi="Times New Roman"/>
-          <w:sz w:val="28"/>
-          <w:szCs w:val="28"/>
-        </w:rPr>
-        <w:t xml:space="preserve"> про </w:t>
-      </w:r>
-      <w:proofErr w:type="spellStart"/>
-      <w:r>
-        <w:rPr>
-          <w:rFonts w:ascii="Times New Roman" w:hAnsi="Times New Roman"/>
-          <w:sz w:val="28"/>
-          <w:szCs w:val="28"/>
-        </w:rPr>
-        <w:t>працевлаштування</w:t>
-      </w:r>
-      <w:proofErr w:type="spellEnd"/>
-      <w:r>
-        <w:rPr>
-          <w:rFonts w:ascii="Times New Roman" w:hAnsi="Times New Roman"/>
-          <w:sz w:val="28"/>
-          <w:szCs w:val="28"/>
-        </w:rPr>
-        <w:t xml:space="preserve"> і </w:t>
-      </w:r>
-      <w:proofErr w:type="spellStart"/>
-      <w:r>
-        <w:rPr>
-          <w:rFonts w:ascii="Times New Roman" w:hAnsi="Times New Roman"/>
-          <w:sz w:val="28"/>
-          <w:szCs w:val="28"/>
-        </w:rPr>
-        <w:t>пропонує</w:t>
-      </w:r>
-      <w:proofErr w:type="spellEnd"/>
-      <w:r>
-        <w:rPr>
-          <w:rFonts w:ascii="Times New Roman" w:hAnsi="Times New Roman"/>
-          <w:sz w:val="28"/>
-          <w:szCs w:val="28"/>
-        </w:rPr>
-        <w:t xml:space="preserve"> </w:t>
-      </w:r>
-      <w:proofErr w:type="spellStart"/>
-      <w:r>
-        <w:rPr>
-          <w:rFonts w:ascii="Times New Roman" w:hAnsi="Times New Roman"/>
-          <w:sz w:val="28"/>
-          <w:szCs w:val="28"/>
-        </w:rPr>
-        <w:t>здобувачеві</w:t>
-      </w:r>
-      <w:proofErr w:type="spellEnd"/>
-      <w:r>
-        <w:rPr>
-          <w:rFonts w:ascii="Times New Roman" w:hAnsi="Times New Roman"/>
-          <w:sz w:val="28"/>
-          <w:szCs w:val="28"/>
-        </w:rPr>
-        <w:t xml:space="preserve"> </w:t>
-      </w:r>
-      <w:proofErr w:type="spellStart"/>
-      <w:r>
-        <w:rPr>
-          <w:rFonts w:ascii="Times New Roman" w:hAnsi="Times New Roman"/>
-          <w:sz w:val="28"/>
-          <w:szCs w:val="28"/>
-        </w:rPr>
-        <w:t>варіанти</w:t>
-      </w:r>
-      <w:proofErr w:type="spellEnd"/>
-      <w:r>
-        <w:rPr>
-          <w:rFonts w:ascii="Times New Roman" w:hAnsi="Times New Roman"/>
-          <w:sz w:val="28"/>
-          <w:szCs w:val="28"/>
-        </w:rPr>
-        <w:t xml:space="preserve"> </w:t>
-      </w:r>
-      <w:proofErr w:type="spellStart"/>
-      <w:r>
-        <w:rPr>
-          <w:rFonts w:ascii="Times New Roman" w:hAnsi="Times New Roman"/>
-          <w:sz w:val="28"/>
-          <w:szCs w:val="28"/>
-        </w:rPr>
-        <w:t>роботи</w:t>
-      </w:r>
-      <w:proofErr w:type="spellEnd"/>
-      <w:r>
-        <w:rPr>
-          <w:rFonts w:ascii="Times New Roman" w:hAnsi="Times New Roman"/>
-          <w:sz w:val="28"/>
-          <w:szCs w:val="28"/>
-        </w:rPr>
-        <w:t xml:space="preserve">, </w:t>
-      </w:r>
-      <w:proofErr w:type="spellStart"/>
-      <w:r>
-        <w:rPr>
-          <w:rFonts w:ascii="Times New Roman" w:hAnsi="Times New Roman"/>
-          <w:sz w:val="28"/>
-          <w:szCs w:val="28"/>
-        </w:rPr>
-        <w:t>які</w:t>
-      </w:r>
-      <w:proofErr w:type="spellEnd"/>
-      <w:r>
-        <w:rPr>
-          <w:rFonts w:ascii="Times New Roman" w:hAnsi="Times New Roman"/>
-          <w:sz w:val="28"/>
-          <w:szCs w:val="28"/>
-        </w:rPr>
-        <w:t xml:space="preserve"> </w:t>
-      </w:r>
-      <w:proofErr w:type="spellStart"/>
-      <w:r>
-        <w:rPr>
-          <w:rFonts w:ascii="Times New Roman" w:hAnsi="Times New Roman"/>
-          <w:sz w:val="28"/>
-          <w:szCs w:val="28"/>
-        </w:rPr>
-        <w:t>відповідають</w:t>
-      </w:r>
-      <w:proofErr w:type="spellEnd"/>
-      <w:r>
-        <w:rPr>
-          <w:rFonts w:ascii="Times New Roman" w:hAnsi="Times New Roman"/>
-          <w:sz w:val="28"/>
-          <w:szCs w:val="28"/>
-        </w:rPr>
-        <w:t xml:space="preserve"> </w:t>
-      </w:r>
-      <w:proofErr w:type="spellStart"/>
-      <w:r>
-        <w:rPr>
-          <w:rFonts w:ascii="Times New Roman" w:hAnsi="Times New Roman"/>
-          <w:sz w:val="28"/>
-          <w:szCs w:val="28"/>
-        </w:rPr>
-        <w:t>його</w:t>
-      </w:r>
-      <w:proofErr w:type="spellEnd"/>
-      <w:r>
-        <w:rPr>
-          <w:rFonts w:ascii="Times New Roman" w:hAnsi="Times New Roman"/>
-          <w:sz w:val="28"/>
-          <w:szCs w:val="28"/>
-        </w:rPr>
-        <w:t xml:space="preserve"> </w:t>
-      </w:r>
-      <w:proofErr w:type="spellStart"/>
-      <w:r>
-        <w:rPr>
-          <w:rFonts w:ascii="Times New Roman" w:hAnsi="Times New Roman"/>
-          <w:sz w:val="28"/>
-          <w:szCs w:val="28"/>
-        </w:rPr>
-        <w:t>бажанням</w:t>
-      </w:r>
-      <w:proofErr w:type="spellEnd"/>
-      <w:r>
-        <w:rPr>
-          <w:rFonts w:ascii="Times New Roman" w:hAnsi="Times New Roman"/>
-          <w:sz w:val="28"/>
-          <w:szCs w:val="28"/>
-        </w:rPr>
-        <w:t xml:space="preserve">, а </w:t>
-      </w:r>
-      <w:proofErr w:type="spellStart"/>
-      <w:r>
-        <w:rPr>
-          <w:rFonts w:ascii="Times New Roman" w:hAnsi="Times New Roman"/>
-          <w:sz w:val="28"/>
-          <w:szCs w:val="28"/>
-        </w:rPr>
-        <w:t>роботодавець</w:t>
-      </w:r>
-      <w:proofErr w:type="spellEnd"/>
-      <w:r>
-        <w:rPr>
-          <w:rFonts w:ascii="Times New Roman" w:hAnsi="Times New Roman"/>
-          <w:sz w:val="28"/>
-          <w:szCs w:val="28"/>
-        </w:rPr>
-        <w:t xml:space="preserve"> </w:t>
-      </w:r>
-      <w:proofErr w:type="spellStart"/>
-      <w:r>
-        <w:rPr>
-          <w:rFonts w:ascii="Times New Roman" w:hAnsi="Times New Roman"/>
-          <w:sz w:val="28"/>
-          <w:szCs w:val="28"/>
-        </w:rPr>
-        <w:t>отримує</w:t>
-      </w:r>
-      <w:proofErr w:type="spellEnd"/>
-      <w:r>
-        <w:rPr>
-          <w:rFonts w:ascii="Times New Roman" w:hAnsi="Times New Roman"/>
-          <w:sz w:val="28"/>
-          <w:szCs w:val="28"/>
-        </w:rPr>
-        <w:t xml:space="preserve"> </w:t>
-      </w:r>
-      <w:proofErr w:type="spellStart"/>
-      <w:r>
-        <w:rPr>
-          <w:rFonts w:ascii="Times New Roman" w:hAnsi="Times New Roman"/>
-          <w:sz w:val="28"/>
-          <w:szCs w:val="28"/>
-        </w:rPr>
-        <w:t>перелік</w:t>
-      </w:r>
-      <w:proofErr w:type="spellEnd"/>
-      <w:r>
-        <w:rPr>
-          <w:rFonts w:ascii="Times New Roman" w:hAnsi="Times New Roman"/>
-          <w:sz w:val="28"/>
-          <w:szCs w:val="28"/>
-        </w:rPr>
-        <w:t xml:space="preserve"> </w:t>
-      </w:r>
-      <w:proofErr w:type="spellStart"/>
-      <w:r>
-        <w:rPr>
-          <w:rFonts w:ascii="Times New Roman" w:hAnsi="Times New Roman"/>
-          <w:sz w:val="28"/>
-          <w:szCs w:val="28"/>
-        </w:rPr>
-        <w:t>потрібних</w:t>
-      </w:r>
-      <w:proofErr w:type="spellEnd"/>
-      <w:r>
-        <w:rPr>
-          <w:rFonts w:ascii="Times New Roman" w:hAnsi="Times New Roman"/>
-          <w:sz w:val="28"/>
-          <w:szCs w:val="28"/>
-        </w:rPr>
-        <w:t xml:space="preserve"> </w:t>
-      </w:r>
-      <w:proofErr w:type="spellStart"/>
-      <w:r>
-        <w:rPr>
-          <w:rFonts w:ascii="Times New Roman" w:hAnsi="Times New Roman"/>
-          <w:sz w:val="28"/>
-          <w:szCs w:val="28"/>
-        </w:rPr>
-        <w:t>йому</w:t>
-      </w:r>
-      <w:proofErr w:type="spellEnd"/>
-      <w:r>
-        <w:rPr>
-          <w:rFonts w:ascii="Times New Roman" w:hAnsi="Times New Roman"/>
-          <w:sz w:val="28"/>
-          <w:szCs w:val="28"/>
-        </w:rPr>
-        <w:t xml:space="preserve"> </w:t>
-      </w:r>
-      <w:proofErr w:type="spellStart"/>
-      <w:r>
-        <w:rPr>
-          <w:rFonts w:ascii="Times New Roman" w:hAnsi="Times New Roman"/>
-          <w:sz w:val="28"/>
-          <w:szCs w:val="28"/>
-        </w:rPr>
-        <w:t>кандидатів</w:t>
-      </w:r>
-      <w:proofErr w:type="spellEnd"/>
-      <w:r>
-        <w:rPr>
-          <w:rFonts w:ascii="Times New Roman" w:hAnsi="Times New Roman"/>
-          <w:sz w:val="28"/>
-          <w:szCs w:val="28"/>
-        </w:rPr>
-        <w:t xml:space="preserve">. </w:t>
-      </w:r>
-      <w:proofErr w:type="spellStart"/>
-      <w:r>
-        <w:rPr>
-          <w:rFonts w:ascii="Times New Roman" w:hAnsi="Times New Roman"/>
-          <w:sz w:val="28"/>
-          <w:szCs w:val="28"/>
-          <w:lang w:val="en-US"/>
-        </w:rPr>
-        <w:t>Послугами</w:t>
-      </w:r>
-      <w:proofErr w:type="spellEnd"/>
-      <w:r>
-        <w:rPr>
-          <w:rFonts w:ascii="Times New Roman" w:hAnsi="Times New Roman"/>
-          <w:sz w:val="28"/>
-          <w:szCs w:val="28"/>
-          <w:lang w:val="en-US"/>
-        </w:rPr>
-        <w:t xml:space="preserve"> </w:t>
-      </w:r>
-      <w:proofErr w:type="spellStart"/>
-      <w:r>
-        <w:rPr>
-          <w:rFonts w:ascii="Times New Roman" w:hAnsi="Times New Roman"/>
-          <w:sz w:val="28"/>
-          <w:szCs w:val="28"/>
-          <w:lang w:val="en-US"/>
-        </w:rPr>
-        <w:t>системи</w:t>
-      </w:r>
-      <w:proofErr w:type="spellEnd"/>
-      <w:r>
-        <w:rPr>
-          <w:rFonts w:ascii="Times New Roman" w:hAnsi="Times New Roman"/>
-          <w:sz w:val="28"/>
-          <w:szCs w:val="28"/>
-          <w:lang w:val="en-US"/>
-        </w:rPr>
-        <w:t xml:space="preserve"> </w:t>
-      </w:r>
-      <w:proofErr w:type="spellStart"/>
-      <w:r>
-        <w:rPr>
-          <w:rFonts w:ascii="Times New Roman" w:hAnsi="Times New Roman"/>
-          <w:sz w:val="28"/>
-          <w:szCs w:val="28"/>
-          <w:lang w:val="en-US"/>
-        </w:rPr>
-        <w:t>користуються</w:t>
-      </w:r>
-      <w:proofErr w:type="spellEnd"/>
-      <w:r>
-        <w:rPr>
-          <w:rFonts w:ascii="Times New Roman" w:hAnsi="Times New Roman"/>
-          <w:sz w:val="28"/>
-          <w:szCs w:val="28"/>
-          <w:lang w:val="en-US"/>
-        </w:rPr>
-        <w:t xml:space="preserve"> </w:t>
-      </w:r>
-      <w:proofErr w:type="spellStart"/>
-      <w:r>
-        <w:rPr>
-          <w:rFonts w:ascii="Times New Roman" w:hAnsi="Times New Roman"/>
-          <w:sz w:val="28"/>
-          <w:szCs w:val="28"/>
-          <w:lang w:val="en-US"/>
-        </w:rPr>
-        <w:t>компанії</w:t>
-      </w:r>
-      <w:proofErr w:type="spellEnd"/>
-      <w:r>
-        <w:rPr>
-          <w:rFonts w:ascii="Times New Roman" w:hAnsi="Times New Roman"/>
-          <w:sz w:val="28"/>
-          <w:szCs w:val="28"/>
-          <w:lang w:val="en-US"/>
-        </w:rPr>
-        <w:t xml:space="preserve"> Toyota, Lufthansa, Uber і Shell.</w:t>
-      </w:r>
-    </w:p>
-    <w:p>
-      <w:pPr>
-        <w:ind w:left="708"/>
-        <w:rPr>
-          <w:rFonts w:ascii="Times New Roman" w:hAnsi="Times New Roman"/>
-          <w:sz w:val="28"/>
-          <w:szCs w:val="28"/>
-          <w:lang w:val="en-US"/>
-        </w:rPr>
-      </w:pPr>
-    </w:p>
-    <w:p>
-      <w:pPr>
-        <w:ind w:left="708"/>
-        <w:rPr>
-          <w:rFonts w:ascii="Times New Roman" w:hAnsi="Times New Roman"/>
-          <w:sz w:val="28"/>
-          <w:szCs w:val="28"/>
-          <w:lang w:val="uk-UA"/>
-        </w:rPr>
-      </w:pPr>
-      <w:r>
-        <w:rPr>
-          <w:rFonts w:ascii="Times New Roman" w:hAnsi="Times New Roman"/>
-          <w:sz w:val="28"/>
-          <w:szCs w:val="28"/>
-          <w:lang w:val="en-US"/>
-        </w:rPr>
-        <w:t xml:space="preserve">• Open Data Impact Map - </w:t>
-      </w:r>
-      <w:proofErr w:type="spellStart"/>
-      <w:r>
-        <w:rPr>
-          <w:rFonts w:ascii="Times New Roman" w:hAnsi="Times New Roman"/>
-          <w:sz w:val="28"/>
-          <w:szCs w:val="28"/>
-          <w:lang w:val="en-US"/>
-        </w:rPr>
-        <w:t>просторова</w:t>
-      </w:r>
-      <w:proofErr w:type="spellEnd"/>
-      <w:r>
-        <w:rPr>
-          <w:rFonts w:ascii="Times New Roman" w:hAnsi="Times New Roman"/>
-          <w:sz w:val="28"/>
-          <w:szCs w:val="28"/>
-          <w:lang w:val="en-US"/>
-        </w:rPr>
-        <w:t xml:space="preserve"> </w:t>
-      </w:r>
-      <w:proofErr w:type="spellStart"/>
-      <w:r>
-        <w:rPr>
-          <w:rFonts w:ascii="Times New Roman" w:hAnsi="Times New Roman"/>
-          <w:sz w:val="28"/>
-          <w:szCs w:val="28"/>
-          <w:lang w:val="en-US"/>
-        </w:rPr>
-        <w:t>платформа</w:t>
-      </w:r>
-      <w:proofErr w:type="spellEnd"/>
-      <w:r>
-        <w:rPr>
-          <w:rFonts w:ascii="Times New Roman" w:hAnsi="Times New Roman"/>
-          <w:sz w:val="28"/>
-          <w:szCs w:val="28"/>
-          <w:lang w:val="en-US"/>
-        </w:rPr>
-        <w:t xml:space="preserve">, </w:t>
-      </w:r>
-      <w:proofErr w:type="spellStart"/>
-      <w:r>
-        <w:rPr>
-          <w:rFonts w:ascii="Times New Roman" w:hAnsi="Times New Roman"/>
-          <w:sz w:val="28"/>
-          <w:szCs w:val="28"/>
-          <w:lang w:val="en-US"/>
-        </w:rPr>
-        <w:t>на</w:t>
-      </w:r>
-      <w:proofErr w:type="spellEnd"/>
-      <w:r>
-        <w:rPr>
-          <w:rFonts w:ascii="Times New Roman" w:hAnsi="Times New Roman"/>
-          <w:sz w:val="28"/>
-          <w:szCs w:val="28"/>
-          <w:lang w:val="en-US"/>
-        </w:rPr>
-        <w:t xml:space="preserve"> </w:t>
-      </w:r>
-      <w:proofErr w:type="spellStart"/>
-      <w:r>
-        <w:rPr>
-          <w:rFonts w:ascii="Times New Roman" w:hAnsi="Times New Roman"/>
-          <w:sz w:val="28"/>
-          <w:szCs w:val="28"/>
-          <w:lang w:val="en-US"/>
-        </w:rPr>
-        <w:t>якій</w:t>
-      </w:r>
-      <w:proofErr w:type="spellEnd"/>
-      <w:r>
-        <w:rPr>
-          <w:rFonts w:ascii="Times New Roman" w:hAnsi="Times New Roman"/>
-          <w:sz w:val="28"/>
-          <w:szCs w:val="28"/>
-          <w:lang w:val="en-US"/>
-        </w:rPr>
-        <w:t xml:space="preserve"> </w:t>
-      </w:r>
-      <w:proofErr w:type="spellStart"/>
-      <w:r>
-        <w:rPr>
-          <w:rFonts w:ascii="Times New Roman" w:hAnsi="Times New Roman"/>
-          <w:sz w:val="28"/>
-          <w:szCs w:val="28"/>
-          <w:lang w:val="en-US"/>
-        </w:rPr>
-        <w:t>відзначені</w:t>
-      </w:r>
-      <w:proofErr w:type="spellEnd"/>
-      <w:r>
-        <w:rPr>
-          <w:rFonts w:ascii="Times New Roman" w:hAnsi="Times New Roman"/>
-          <w:sz w:val="28"/>
-          <w:szCs w:val="28"/>
-          <w:lang w:val="en-US"/>
-        </w:rPr>
-        <w:t xml:space="preserve"> </w:t>
-      </w:r>
-      <w:proofErr w:type="spellStart"/>
-      <w:r>
-        <w:rPr>
-          <w:rFonts w:ascii="Times New Roman" w:hAnsi="Times New Roman"/>
-          <w:sz w:val="28"/>
-          <w:szCs w:val="28"/>
-          <w:lang w:val="en-US"/>
-        </w:rPr>
-        <w:t>спільноти</w:t>
-      </w:r>
-      <w:proofErr w:type="spellEnd"/>
-      <w:r>
-        <w:rPr>
-          <w:rFonts w:ascii="Times New Roman" w:hAnsi="Times New Roman"/>
-          <w:sz w:val="28"/>
-          <w:szCs w:val="28"/>
-          <w:lang w:val="en-US"/>
-        </w:rPr>
-        <w:t xml:space="preserve"> з </w:t>
-      </w:r>
-      <w:proofErr w:type="spellStart"/>
-      <w:r>
-        <w:rPr>
-          <w:rFonts w:ascii="Times New Roman" w:hAnsi="Times New Roman"/>
-          <w:sz w:val="28"/>
-          <w:szCs w:val="28"/>
-          <w:lang w:val="en-US"/>
-        </w:rPr>
-        <w:t>усього</w:t>
-      </w:r>
-      <w:proofErr w:type="spellEnd"/>
-      <w:r>
-        <w:rPr>
-          <w:rFonts w:ascii="Times New Roman" w:hAnsi="Times New Roman"/>
-          <w:sz w:val="28"/>
-          <w:szCs w:val="28"/>
-          <w:lang w:val="en-US"/>
-        </w:rPr>
-        <w:t xml:space="preserve"> </w:t>
-      </w:r>
-      <w:proofErr w:type="spellStart"/>
-      <w:r>
-        <w:rPr>
-          <w:rFonts w:ascii="Times New Roman" w:hAnsi="Times New Roman"/>
-          <w:sz w:val="28"/>
-          <w:szCs w:val="28"/>
-          <w:lang w:val="en-US"/>
-        </w:rPr>
-        <w:t>світу</w:t>
-      </w:r>
-      <w:proofErr w:type="spellEnd"/>
-      <w:r>
-        <w:rPr>
-          <w:rFonts w:ascii="Times New Roman" w:hAnsi="Times New Roman"/>
-          <w:sz w:val="28"/>
-          <w:szCs w:val="28"/>
-          <w:lang w:val="en-US"/>
-        </w:rPr>
-        <w:t xml:space="preserve">, </w:t>
-      </w:r>
-      <w:proofErr w:type="spellStart"/>
-      <w:r>
-        <w:rPr>
-          <w:rFonts w:ascii="Times New Roman" w:hAnsi="Times New Roman"/>
-          <w:sz w:val="28"/>
-          <w:szCs w:val="28"/>
-          <w:lang w:val="en-US"/>
-        </w:rPr>
-        <w:t>які</w:t>
-      </w:r>
-      <w:proofErr w:type="spellEnd"/>
-      <w:r>
-        <w:rPr>
-          <w:rFonts w:ascii="Times New Roman" w:hAnsi="Times New Roman"/>
-          <w:sz w:val="28"/>
-          <w:szCs w:val="28"/>
-          <w:lang w:val="en-US"/>
-        </w:rPr>
-        <w:t xml:space="preserve"> </w:t>
-      </w:r>
-      <w:proofErr w:type="spellStart"/>
-      <w:r>
-        <w:rPr>
-          <w:rFonts w:ascii="Times New Roman" w:hAnsi="Times New Roman"/>
-          <w:sz w:val="28"/>
-          <w:szCs w:val="28"/>
-          <w:lang w:val="en-US"/>
-        </w:rPr>
-        <w:t>вже</w:t>
-      </w:r>
-      <w:proofErr w:type="spellEnd"/>
-      <w:r>
-        <w:rPr>
-          <w:rFonts w:ascii="Times New Roman" w:hAnsi="Times New Roman"/>
-          <w:sz w:val="28"/>
-          <w:szCs w:val="28"/>
-          <w:lang w:val="en-US"/>
-        </w:rPr>
-        <w:t xml:space="preserve"> </w:t>
-      </w:r>
-      <w:proofErr w:type="spellStart"/>
-      <w:r>
-        <w:rPr>
-          <w:rFonts w:ascii="Times New Roman" w:hAnsi="Times New Roman"/>
-          <w:sz w:val="28"/>
-          <w:szCs w:val="28"/>
-          <w:lang w:val="en-US"/>
-        </w:rPr>
-        <w:t>використовують</w:t>
-      </w:r>
-      <w:proofErr w:type="spellEnd"/>
-      <w:r>
-        <w:rPr>
-          <w:rFonts w:ascii="Times New Roman" w:hAnsi="Times New Roman"/>
-          <w:sz w:val="28"/>
-          <w:szCs w:val="28"/>
-          <w:lang w:val="en-US"/>
-        </w:rPr>
-        <w:t xml:space="preserve"> і </w:t>
-      </w:r>
-      <w:proofErr w:type="spellStart"/>
-      <w:r>
-        <w:rPr>
-          <w:rFonts w:ascii="Times New Roman" w:hAnsi="Times New Roman"/>
-          <w:sz w:val="28"/>
-          <w:szCs w:val="28"/>
-          <w:lang w:val="en-US"/>
-        </w:rPr>
-        <w:t>розвивають</w:t>
-      </w:r>
-      <w:proofErr w:type="spellEnd"/>
-      <w:r>
-        <w:rPr>
-          <w:rFonts w:ascii="Times New Roman" w:hAnsi="Times New Roman"/>
-          <w:sz w:val="28"/>
-          <w:szCs w:val="28"/>
-          <w:lang w:val="en-US"/>
-        </w:rPr>
-        <w:t xml:space="preserve"> </w:t>
-      </w:r>
-      <w:proofErr w:type="spellStart"/>
-      <w:r>
-        <w:rPr>
-          <w:rFonts w:ascii="Times New Roman" w:hAnsi="Times New Roman"/>
-          <w:sz w:val="28"/>
-          <w:szCs w:val="28"/>
-          <w:lang w:val="en-US"/>
-        </w:rPr>
-        <w:t>проекти</w:t>
-      </w:r>
-      <w:proofErr w:type="spellEnd"/>
-      <w:r>
-        <w:rPr>
-          <w:rFonts w:ascii="Times New Roman" w:hAnsi="Times New Roman"/>
-          <w:sz w:val="28"/>
-          <w:szCs w:val="28"/>
-          <w:lang w:val="en-US"/>
-        </w:rPr>
-        <w:t xml:space="preserve"> </w:t>
-      </w:r>
-      <w:proofErr w:type="spellStart"/>
-      <w:r>
-        <w:rPr>
-          <w:rFonts w:ascii="Times New Roman" w:hAnsi="Times New Roman"/>
-          <w:sz w:val="28"/>
-          <w:szCs w:val="28"/>
-          <w:lang w:val="en-US"/>
-        </w:rPr>
-        <w:t>за</w:t>
-      </w:r>
-      <w:proofErr w:type="spellEnd"/>
-      <w:r>
-        <w:rPr>
-          <w:rFonts w:ascii="Times New Roman" w:hAnsi="Times New Roman"/>
-          <w:sz w:val="28"/>
-          <w:szCs w:val="28"/>
-          <w:lang w:val="en-US"/>
-        </w:rPr>
-        <w:t xml:space="preserve"> </w:t>
-      </w:r>
-      <w:proofErr w:type="spellStart"/>
-      <w:r>
-        <w:rPr>
-          <w:rFonts w:ascii="Times New Roman" w:hAnsi="Times New Roman"/>
-          <w:sz w:val="28"/>
-          <w:szCs w:val="28"/>
-          <w:lang w:val="en-US"/>
-        </w:rPr>
-        <w:t>відкритими</w:t>
-      </w:r>
-      <w:proofErr w:type="spellEnd"/>
-      <w:r>
-        <w:rPr>
-          <w:rFonts w:ascii="Times New Roman" w:hAnsi="Times New Roman"/>
-          <w:sz w:val="28"/>
-          <w:szCs w:val="28"/>
-          <w:lang w:val="en-US"/>
-        </w:rPr>
-        <w:t xml:space="preserve"> </w:t>
-      </w:r>
-      <w:proofErr w:type="spellStart"/>
-      <w:r>
-        <w:rPr>
-          <w:rFonts w:ascii="Times New Roman" w:hAnsi="Times New Roman"/>
-          <w:sz w:val="28"/>
-          <w:szCs w:val="28"/>
-          <w:lang w:val="en-US"/>
-        </w:rPr>
-        <w:t>даними</w:t>
-      </w:r>
-      <w:proofErr w:type="spellEnd"/>
-      <w:r>
-        <w:rPr>
-          <w:rFonts w:ascii="Times New Roman" w:hAnsi="Times New Roman"/>
-          <w:sz w:val="28"/>
-          <w:szCs w:val="28"/>
-          <w:lang w:val="en-US"/>
-        </w:rPr>
-        <w:t xml:space="preserve">. </w:t>
-      </w:r>
-      <w:proofErr w:type="spellStart"/>
-      <w:proofErr w:type="gramStart"/>
-      <w:r>
-        <w:rPr>
-          <w:rFonts w:ascii="Times New Roman" w:hAnsi="Times New Roman"/>
-          <w:sz w:val="28"/>
-          <w:szCs w:val="28"/>
-        </w:rPr>
-        <w:t>П</w:t>
-      </w:r>
-      <w:proofErr w:type="gramEnd"/>
-      <w:r>
-        <w:rPr>
-          <w:rFonts w:ascii="Times New Roman" w:hAnsi="Times New Roman"/>
-          <w:sz w:val="28"/>
-          <w:szCs w:val="28"/>
-        </w:rPr>
-        <w:t>ідійде</w:t>
-      </w:r>
-      <w:proofErr w:type="spellEnd"/>
-      <w:r>
-        <w:rPr>
-          <w:rFonts w:ascii="Times New Roman" w:hAnsi="Times New Roman"/>
-          <w:sz w:val="28"/>
-          <w:szCs w:val="28"/>
-        </w:rPr>
-        <w:t xml:space="preserve"> для </w:t>
-      </w:r>
-      <w:proofErr w:type="spellStart"/>
-      <w:r>
-        <w:rPr>
-          <w:rFonts w:ascii="Times New Roman" w:hAnsi="Times New Roman"/>
-          <w:sz w:val="28"/>
-          <w:szCs w:val="28"/>
-        </w:rPr>
-        <w:t>пошуку</w:t>
-      </w:r>
-      <w:proofErr w:type="spellEnd"/>
-      <w:r>
-        <w:rPr>
-          <w:rFonts w:ascii="Times New Roman" w:hAnsi="Times New Roman"/>
-          <w:sz w:val="28"/>
-          <w:szCs w:val="28"/>
-        </w:rPr>
-        <w:t xml:space="preserve"> </w:t>
-      </w:r>
-      <w:proofErr w:type="spellStart"/>
-      <w:r>
-        <w:rPr>
-          <w:rFonts w:ascii="Times New Roman" w:hAnsi="Times New Roman"/>
-          <w:sz w:val="28"/>
-          <w:szCs w:val="28"/>
-        </w:rPr>
-        <w:t>натхнення</w:t>
-      </w:r>
-      <w:proofErr w:type="spellEnd"/>
-      <w:r>
-        <w:rPr>
-          <w:rFonts w:ascii="Times New Roman" w:hAnsi="Times New Roman"/>
-          <w:sz w:val="28"/>
-          <w:szCs w:val="28"/>
-        </w:rPr>
-        <w:t xml:space="preserve"> і </w:t>
-      </w:r>
-      <w:proofErr w:type="spellStart"/>
-      <w:r>
-        <w:rPr>
-          <w:rFonts w:ascii="Times New Roman" w:hAnsi="Times New Roman"/>
-          <w:sz w:val="28"/>
-          <w:szCs w:val="28"/>
-        </w:rPr>
-        <w:t>корисних</w:t>
-      </w:r>
-      <w:proofErr w:type="spellEnd"/>
-      <w:r>
-        <w:rPr>
-          <w:rFonts w:ascii="Times New Roman" w:hAnsi="Times New Roman"/>
-          <w:sz w:val="28"/>
-          <w:szCs w:val="28"/>
-        </w:rPr>
-        <w:t xml:space="preserve"> </w:t>
-      </w:r>
-      <w:proofErr w:type="spellStart"/>
-      <w:r>
-        <w:rPr>
-          <w:rFonts w:ascii="Times New Roman" w:hAnsi="Times New Roman"/>
-          <w:sz w:val="28"/>
-          <w:szCs w:val="28"/>
-        </w:rPr>
-        <w:t>ідей</w:t>
-      </w:r>
-      <w:proofErr w:type="spellEnd"/>
-      <w:r>
-        <w:rPr>
-          <w:rFonts w:ascii="Times New Roman" w:hAnsi="Times New Roman"/>
-          <w:sz w:val="28"/>
-          <w:szCs w:val="28"/>
-        </w:rPr>
-        <w:t xml:space="preserve">, </w:t>
-      </w:r>
-      <w:proofErr w:type="spellStart"/>
-      <w:r>
-        <w:rPr>
-          <w:rFonts w:ascii="Times New Roman" w:hAnsi="Times New Roman"/>
-          <w:sz w:val="28"/>
-          <w:szCs w:val="28"/>
-        </w:rPr>
-        <w:t>дозволяє</w:t>
-      </w:r>
-      <w:proofErr w:type="spellEnd"/>
-      <w:r>
-        <w:rPr>
-          <w:rFonts w:ascii="Times New Roman" w:hAnsi="Times New Roman"/>
-          <w:sz w:val="28"/>
-          <w:szCs w:val="28"/>
-        </w:rPr>
-        <w:t xml:space="preserve"> </w:t>
-      </w:r>
-      <w:proofErr w:type="spellStart"/>
-      <w:r>
-        <w:rPr>
-          <w:rFonts w:ascii="Times New Roman" w:hAnsi="Times New Roman"/>
-          <w:sz w:val="28"/>
-          <w:szCs w:val="28"/>
-        </w:rPr>
-        <w:t>побачити</w:t>
-      </w:r>
-      <w:proofErr w:type="spellEnd"/>
-      <w:r>
-        <w:rPr>
-          <w:rFonts w:ascii="Times New Roman" w:hAnsi="Times New Roman"/>
-          <w:sz w:val="28"/>
-          <w:szCs w:val="28"/>
-        </w:rPr>
-        <w:t xml:space="preserve"> роботу </w:t>
-      </w:r>
-      <w:proofErr w:type="spellStart"/>
-      <w:r>
-        <w:rPr>
-          <w:rFonts w:ascii="Times New Roman" w:hAnsi="Times New Roman"/>
-          <w:sz w:val="28"/>
-          <w:szCs w:val="28"/>
-        </w:rPr>
-        <w:t>вже</w:t>
-      </w:r>
-      <w:proofErr w:type="spellEnd"/>
-      <w:r>
-        <w:rPr>
-          <w:rFonts w:ascii="Times New Roman" w:hAnsi="Times New Roman"/>
-          <w:sz w:val="28"/>
-          <w:szCs w:val="28"/>
-        </w:rPr>
-        <w:t xml:space="preserve"> </w:t>
-      </w:r>
-      <w:proofErr w:type="spellStart"/>
-      <w:r>
-        <w:rPr>
-          <w:rFonts w:ascii="Times New Roman" w:hAnsi="Times New Roman"/>
-          <w:sz w:val="28"/>
-          <w:szCs w:val="28"/>
-        </w:rPr>
-        <w:t>реалізованих</w:t>
-      </w:r>
-      <w:proofErr w:type="spellEnd"/>
-      <w:r>
-        <w:rPr>
-          <w:rFonts w:ascii="Times New Roman" w:hAnsi="Times New Roman"/>
-          <w:sz w:val="28"/>
-          <w:szCs w:val="28"/>
-        </w:rPr>
-        <w:t xml:space="preserve"> </w:t>
-      </w:r>
-      <w:proofErr w:type="spellStart"/>
-      <w:r>
-        <w:rPr>
-          <w:rFonts w:ascii="Times New Roman" w:hAnsi="Times New Roman"/>
-          <w:sz w:val="28"/>
-          <w:szCs w:val="28"/>
-        </w:rPr>
-        <w:t>задумів</w:t>
-      </w:r>
-      <w:proofErr w:type="spellEnd"/>
-      <w:r>
-        <w:rPr>
-          <w:rFonts w:ascii="Times New Roman" w:hAnsi="Times New Roman"/>
-          <w:sz w:val="28"/>
-          <w:szCs w:val="28"/>
-        </w:rPr>
-        <w:t>.</w:t>
-      </w:r>
-    </w:p>
-    <w:p>
-      <w:pPr>
-        <w:ind w:left="708"/>
-        <w:rPr>
-          <w:rFonts w:ascii="Times New Roman" w:hAnsi="Times New Roman"/>
-          <w:sz w:val="28"/>
-          <w:szCs w:val="28"/>
-        </w:rPr>
-      </w:pPr>
-      <w:r>
-        <w:rPr>
-          <w:rFonts w:ascii="Times New Roman" w:hAnsi="Times New Roman"/>
-          <w:sz w:val="28"/>
-          <w:szCs w:val="28"/>
-          <w:lang w:val="en-US"/>
-        </w:rPr>
-        <w:t>[</w:t>
-      </w:r>
-      <w:proofErr w:type="gramStart"/>
-      <w:r>
-        <w:rPr>
-          <w:rFonts w:ascii="Times New Roman" w:hAnsi="Times New Roman"/>
-          <w:sz w:val="28"/>
-          <w:szCs w:val="28"/>
-          <w:lang w:val="uk-UA"/>
-        </w:rPr>
-        <w:t>з</w:t>
-      </w:r>
-      <w:proofErr w:type="gramEnd"/>
-      <w:r>
-        <w:rPr>
-          <w:rFonts w:ascii="Times New Roman" w:hAnsi="Times New Roman"/>
-          <w:sz w:val="28"/>
-          <w:szCs w:val="28"/>
-          <w:lang w:val="uk-UA"/>
-        </w:rPr>
-        <w:t xml:space="preserve"> </w:t>
-      </w:r>
-      <w:r>
-        <w:rPr>
-          <w:rFonts w:ascii="Times New Roman" w:hAnsi="Times New Roman"/>
-          <w:sz w:val="28"/>
-          <w:szCs w:val="28"/>
-          <w:lang w:val="en-US"/>
-        </w:rPr>
-        <w:t>youconroll.ua]</w:t>
-      </w:r>
-      <w:r>
-        <w:rPr>
-          <w:rFonts w:ascii="Times New Roman" w:hAnsi="Times New Roman"/>
-          <w:sz w:val="28"/>
-          <w:szCs w:val="28"/>
-        </w:rPr>
-        <w:t xml:space="preserve"> </w:t>
-      </w:r>
-      <w:r>
-        <w:rPr>
-          <w:rFonts w:ascii="Times New Roman" w:hAnsi="Times New Roman"/>
-          <w:sz w:val="28"/>
-          <w:szCs w:val="28"/>
-        </w:rPr>
-        <w:tab/>
-      </w:r>
+      <w:bookmarkStart w:id="0" w:name="_GoBack"/>
+      <w:bookmarkEnd w:id="0"/>
     </w:p>
     <w:sectPr>
       <w:pgSz w:w="11906" w:h="16838"/>
@@ -9729,8 +6745,8 @@
 </file>
 
 <file path=word/numbering.xml><?xml version="1.0" encoding="utf-8"?>
-<w:numbering xmlns:wpc="http://schemas.microsoft.com/office/word/2010/wordprocessingCanvas" xmlns:mc="http://schemas.openxmlformats.org/markup-compatibility/2006" xmlns:o="urn:schemas-microsoft-com:office:office" xmlns:r="http://schemas.openxmlformats.org/officeDocument/2006/relationships" xmlns:m="http://schemas.openxmlformats.org/officeDocument/2006/math" xmlns:v="urn:schemas-microsoft-com:vml" xmlns:wp14="http://schemas.microsoft.com/office/word/2010/wordprocessingDrawing" xmlns:wp="http://schemas.openxmlformats.org/drawingml/2006/wordprocessingDrawing" xmlns:w10="urn:schemas-microsoft-com:office:word" xmlns:w="http://schemas.openxmlformats.org/wordprocessingml/2006/main" xmlns:w14="http://schemas.microsoft.com/office/word/2010/wordml" xmlns:wpg="http://schemas.microsoft.com/office/word/2010/wordprocessingGroup" xmlns:wpi="http://schemas.microsoft.com/office/word/2010/wordprocessingInk" xmlns:wne="http://schemas.microsoft.com/office/word/2006/wordml" xmlns:wps="http://schemas.microsoft.com/office/word/2010/wordprocessingShape" mc:Ignorable="w14 wp14">
-  <w:abstractNum w:abstractNumId="0">
+<w:numbering xmlns:wpc="http://schemas.microsoft.com/office/word/2010/wordprocessingCanvas" xmlns:cx="http://schemas.microsoft.com/office/drawing/2014/chartex" xmlns:cx1="http://schemas.microsoft.com/office/drawing/2015/9/8/chartex" xmlns:cx2="http://schemas.microsoft.com/office/drawing/2015/10/21/chartex" xmlns:cx3="http://schemas.microsoft.com/office/drawing/2016/5/9/chartex" xmlns:cx4="http://schemas.microsoft.com/office/drawing/2016/5/10/chartex" xmlns:cx5="http://schemas.microsoft.com/office/drawing/2016/5/11/chartex" xmlns:cx6="http://schemas.microsoft.com/office/drawing/2016/5/12/chartex" xmlns:cx7="http://schemas.microsoft.com/office/drawing/2016/5/13/chartex" xmlns:cx8="http://schemas.microsoft.com/office/drawing/2016/5/14/chartex" xmlns:mc="http://schemas.openxmlformats.org/markup-compatibility/2006" xmlns:aink="http://schemas.microsoft.com/office/drawing/2016/ink" xmlns:am3d="http://schemas.microsoft.com/office/drawing/2017/model3d" xmlns:o="urn:schemas-microsoft-com:office:office" xmlns:r="http://schemas.openxmlformats.org/officeDocument/2006/relationships" xmlns:m="http://schemas.openxmlformats.org/officeDocument/2006/math" xmlns:v="urn:schemas-microsoft-com:vml" xmlns:wp14="http://schemas.microsoft.com/office/word/2010/wordprocessingDrawing" xmlns:wp="http://schemas.openxmlformats.org/drawingml/2006/wordprocessingDrawing" xmlns:w10="urn:schemas-microsoft-com:office:word" xmlns:w="http://schemas.openxmlformats.org/wordprocessingml/2006/main" xmlns:w14="http://schemas.microsoft.com/office/word/2010/wordml" xmlns:w15="http://schemas.microsoft.com/office/word/2012/wordml" xmlns:w16cid="http://schemas.microsoft.com/office/word/2016/wordml/cid" xmlns:w16se="http://schemas.microsoft.com/office/word/2015/wordml/symex" xmlns:wpg="http://schemas.microsoft.com/office/word/2010/wordprocessingGroup" xmlns:wpi="http://schemas.microsoft.com/office/word/2010/wordprocessingInk" xmlns:wne="http://schemas.microsoft.com/office/word/2006/wordml" xmlns:wps="http://schemas.microsoft.com/office/word/2010/wordprocessingShape" mc:Ignorable="w14 w15 w16se w16cid wp14">
+  <w:abstractNum w:abstractNumId="0" w15:restartNumberingAfterBreak="0">
     <w:nsid w:val="1DCC471A"/>
     <w:multiLevelType w:val="hybridMultilevel"/>
     <w:tmpl w:val="340632EE"/>
@@ -9843,7 +6859,7 @@
       </w:rPr>
     </w:lvl>
   </w:abstractNum>
-  <w:abstractNum w:abstractNumId="1">
+  <w:abstractNum w:abstractNumId="1" w15:restartNumberingAfterBreak="0">
     <w:nsid w:val="2E5D5E58"/>
     <w:multiLevelType w:val="hybridMultilevel"/>
     <w:tmpl w:val="279E5B86"/>
@@ -9956,7 +6972,7 @@
       </w:rPr>
     </w:lvl>
   </w:abstractNum>
-  <w:abstractNum w:abstractNumId="2">
+  <w:abstractNum w:abstractNumId="2" w15:restartNumberingAfterBreak="0">
     <w:nsid w:val="6B933BE2"/>
     <w:multiLevelType w:val="hybridMultilevel"/>
     <w:tmpl w:val="FEEE9024"/>
@@ -10069,7 +7085,7 @@
       </w:rPr>
     </w:lvl>
   </w:abstractNum>
-  <w:abstractNum w:abstractNumId="3">
+  <w:abstractNum w:abstractNumId="3" w15:restartNumberingAfterBreak="0">
     <w:nsid w:val="78ED7FDB"/>
     <w:multiLevelType w:val="hybridMultilevel"/>
     <w:tmpl w:val="97A897B8"/>
@@ -10182,7 +7198,7 @@
       </w:rPr>
     </w:lvl>
   </w:abstractNum>
-  <w:abstractNum w:abstractNumId="4">
+  <w:abstractNum w:abstractNumId="4" w15:restartNumberingAfterBreak="0">
     <w:nsid w:val="7C5512E6"/>
     <w:multiLevelType w:val="hybridMultilevel"/>
     <w:tmpl w:val="590CB998"/>
@@ -10314,7 +7330,7 @@
 </file>
 
 <file path=word/styles.xml><?xml version="1.0" encoding="utf-8"?>
-<w:styles xmlns:mc="http://schemas.openxmlformats.org/markup-compatibility/2006" xmlns:r="http://schemas.openxmlformats.org/officeDocument/2006/relationships" xmlns:w="http://schemas.openxmlformats.org/wordprocessingml/2006/main" xmlns:w14="http://schemas.microsoft.com/office/word/2010/wordml" mc:Ignorable="w14">
+<w:styles xmlns:mc="http://schemas.openxmlformats.org/markup-compatibility/2006" xmlns:r="http://schemas.openxmlformats.org/officeDocument/2006/relationships" xmlns:w="http://schemas.openxmlformats.org/wordprocessingml/2006/main" xmlns:w14="http://schemas.microsoft.com/office/word/2010/wordml" xmlns:w15="http://schemas.microsoft.com/office/word/2012/wordml" xmlns:w16cid="http://schemas.microsoft.com/office/word/2016/wordml/cid" xmlns:w16se="http://schemas.microsoft.com/office/word/2015/wordml/symex" mc:Ignorable="w14 w15 w16se w16cid">
   <w:docDefaults>
     <w:rPrDefault>
       <w:rPr>
@@ -10330,435 +7346,382 @@
       </w:pPr>
     </w:pPrDefault>
   </w:docDefaults>
-  <w:latentStyles w:defLockedState="0" w:defUIPriority="99" w:defSemiHidden="1" w:defUnhideWhenUsed="1" w:defQFormat="0" w:count="267">
-    <w:lsdException w:name="Normal" w:semiHidden="0" w:uiPriority="0" w:unhideWhenUsed="0" w:qFormat="1"/>
-    <w:lsdException w:name="heading 1" w:semiHidden="0" w:uiPriority="9" w:unhideWhenUsed="0" w:qFormat="1"/>
-    <w:lsdException w:name="heading 2" w:uiPriority="9" w:qFormat="1"/>
-    <w:lsdException w:name="heading 3" w:uiPriority="9" w:qFormat="1"/>
-    <w:lsdException w:name="heading 4" w:uiPriority="9" w:qFormat="1"/>
-    <w:lsdException w:name="heading 5" w:uiPriority="9" w:qFormat="1"/>
-    <w:lsdException w:name="heading 6" w:uiPriority="9" w:qFormat="1"/>
-    <w:lsdException w:name="heading 7" w:uiPriority="9" w:qFormat="1"/>
-    <w:lsdException w:name="heading 8" w:uiPriority="9" w:qFormat="1"/>
-    <w:lsdException w:name="heading 9" w:uiPriority="9" w:qFormat="1"/>
-    <w:lsdException w:name="toc 1" w:uiPriority="39"/>
-    <w:lsdException w:name="toc 2" w:uiPriority="39"/>
-    <w:lsdException w:name="toc 3" w:uiPriority="39"/>
-    <w:lsdException w:name="toc 4" w:uiPriority="39"/>
-    <w:lsdException w:name="toc 5" w:uiPriority="39"/>
-    <w:lsdException w:name="toc 6" w:uiPriority="39"/>
-    <w:lsdException w:name="toc 7" w:uiPriority="39"/>
-    <w:lsdException w:name="toc 8" w:uiPriority="39"/>
-    <w:lsdException w:name="toc 9" w:uiPriority="39"/>
-    <w:lsdException w:name="caption" w:uiPriority="35" w:qFormat="1"/>
-    <w:lsdException w:name="Title" w:semiHidden="0" w:uiPriority="10" w:unhideWhenUsed="0" w:qFormat="1"/>
-    <w:lsdException w:name="Default Paragraph Font" w:uiPriority="1"/>
-    <w:lsdException w:name="Subtitle" w:semiHidden="0" w:uiPriority="11" w:unhideWhenUsed="0" w:qFormat="1"/>
-    <w:lsdException w:name="Strong" w:semiHidden="0" w:uiPriority="22" w:unhideWhenUsed="0" w:qFormat="1"/>
-    <w:lsdException w:name="Emphasis" w:semiHidden="0" w:uiPriority="20" w:unhideWhenUsed="0" w:qFormat="1"/>
-    <w:lsdException w:name="Table Grid" w:semiHidden="0" w:uiPriority="59" w:unhideWhenUsed="0"/>
-    <w:lsdException w:name="Placeholder Text" w:unhideWhenUsed="0"/>
-    <w:lsdException w:name="No Spacing" w:semiHidden="0" w:uiPriority="1" w:unhideWhenUsed="0" w:qFormat="1"/>
-    <w:lsdException w:name="Light Shading" w:semiHidden="0" w:uiPriority="60" w:unhideWhenUsed="0"/>
-    <w:lsdException w:name="Light List" w:semiHidden="0" w:uiPriority="61" w:unhideWhenUsed="0"/>
-    <w:lsdException w:name="Light Grid" w:semiHidden="0" w:uiPriority="62" w:unhideWhenUsed="0"/>
-    <w:lsdException w:name="Medium Shading 1" w:semiHidden="0" w:uiPriority="63" w:unhideWhenUsed="0"/>
-    <w:lsdException w:name="Medium Shading 2" w:semiHidden="0" w:uiPriority="64" w:unhideWhenUsed="0"/>
-    <w:lsdException w:name="Medium List 1" w:semiHidden="0" w:uiPriority="65" w:unhideWhenUsed="0"/>
-    <w:lsdException w:name="Medium List 2" w:semiHidden="0" w:uiPriority="66" w:unhideWhenUsed="0"/>
-    <w:lsdException w:name="Medium Grid 1" w:semiHidden="0" w:uiPriority="67" w:unhideWhenUsed="0"/>
-    <w:lsdException w:name="Medium Grid 2" w:semiHidden="0" w:uiPriority="68" w:unhideWhenUsed="0"/>
-    <w:lsdException w:name="Medium Grid 3" w:semiHidden="0" w:uiPriority="69" w:unhideWhenUsed="0"/>
-    <w:lsdException w:name="Dark List" w:semiHidden="0" w:uiPriority="70" w:unhideWhenUsed="0"/>
-    <w:lsdException w:name="Colorful Shading" w:semiHidden="0" w:uiPriority="71" w:unhideWhenUsed="0"/>
-    <w:lsdException w:name="Colorful List" w:semiHidden="0" w:uiPriority="72" w:unhideWhenUsed="0"/>
-    <w:lsdException w:name="Colorful Grid" w:semiHidden="0" w:uiPriority="73" w:unhideWhenUsed="0"/>
-    <w:lsdException w:name="Light Shading Accent 1" w:semiHidden="0" w:uiPriority="60" w:unhideWhenUsed="0"/>
-    <w:lsdException w:name="Light List Accent 1" w:semiHidden="0" w:uiPriority="61" w:unhideWhenUsed="0"/>
-    <w:lsdException w:name="Light Grid Accent 1" w:semiHidden="0" w:uiPriority="62" w:unhideWhenUsed="0"/>
-    <w:lsdException w:name="Medium Shading 1 Accent 1" w:semiHidden="0" w:uiPriority="63" w:unhideWhenUsed="0"/>
-    <w:lsdException w:name="Medium Shading 2 Accent 1" w:semiHidden="0" w:uiPriority="64" w:unhideWhenUsed="0"/>
-    <w:lsdException w:name="Medium List 1 Accent 1" w:semiHidden="0" w:uiPriority="65" w:unhideWhenUsed="0"/>
-    <w:lsdException w:name="Revision" w:unhideWhenUsed="0"/>
-    <w:lsdException w:name="List Paragraph" w:semiHidden="0" w:uiPriority="34" w:unhideWhenUsed="0" w:qFormat="1"/>
-    <w:lsdException w:name="Quote" w:semiHidden="0" w:uiPriority="29" w:unhideWhenUsed="0" w:qFormat="1"/>
-    <w:lsdException w:name="Intense Quote" w:semiHidden="0" w:uiPriority="30" w:unhideWhenUsed="0" w:qFormat="1"/>
-    <w:lsdException w:name="Medium List 2 Accent 1" w:semiHidden="0" w:uiPriority="66" w:unhideWhenUsed="0"/>
-    <w:lsdException w:name="Medium Grid 1 Accent 1" w:semiHidden="0" w:uiPriority="67" w:unhideWhenUsed="0"/>
-    <w:lsdException w:name="Medium Grid 2 Accent 1" w:semiHidden="0" w:uiPriority="68" w:unhideWhenUsed="0"/>
-    <w:lsdException w:name="Medium Grid 3 Accent 1" w:semiHidden="0" w:uiPriority="69" w:unhideWhenUsed="0"/>
-    <w:lsdException w:name="Dark List Accent 1" w:semiHidden="0" w:uiPriority="70" w:unhideWhenUsed="0"/>
-    <w:lsdException w:name="Colorful Shading Accent 1" w:semiHidden="0" w:uiPriority="71" w:unhideWhenUsed="0"/>
-    <w:lsdException w:name="Colorful List Accent 1" w:semiHidden="0" w:uiPriority="72" w:unhideWhenUsed="0"/>
-    <w:lsdException w:name="Colorful Grid Accent 1" w:semiHidden="0" w:uiPriority="73" w:unhideWhenUsed="0"/>
-    <w:lsdException w:name="Light Shading Accent 2" w:semiHidden="0" w:uiPriority="60" w:unhideWhenUsed="0"/>
-    <w:lsdException w:name="Light List Accent 2" w:semiHidden="0" w:uiPriority="61" w:unhideWhenUsed="0"/>
-    <w:lsdException w:name="Light Grid Accent 2" w:semiHidden="0" w:uiPriority="62" w:unhideWhenUsed="0"/>
-    <w:lsdException w:name="Medium Shading 1 Accent 2" w:semiHidden="0" w:uiPriority="63" w:unhideWhenUsed="0"/>
-    <w:lsdException w:name="Medium Shading 2 Accent 2" w:semiHidden="0" w:uiPriority="64" w:unhideWhenUsed="0"/>
-    <w:lsdException w:name="Medium List 1 Accent 2" w:semiHidden="0" w:uiPriority="65" w:unhideWhenUsed="0"/>
-    <w:lsdException w:name="Medium List 2 Accent 2" w:semiHidden="0" w:uiPriority="66" w:unhideWhenUsed="0"/>
-    <w:lsdException w:name="Medium Grid 1 Accent 2" w:semiHidden="0" w:uiPriority="67" w:unhideWhenUsed="0"/>
-    <w:lsdException w:name="Medium Grid 2 Accent 2" w:semiHidden="0" w:uiPriority="68" w:unhideWhenUsed="0"/>
-    <w:lsdException w:name="Medium Grid 3 Accent 2" w:semiHidden="0" w:uiPriority="69" w:unhideWhenUsed="0"/>
-    <w:lsdException w:name="Dark List Accent 2" w:semiHidden="0" w:uiPriority="70" w:unhideWhenUsed="0"/>
-    <w:lsdException w:name="Colorful Shading Accent 2" w:semiHidden="0" w:uiPriority="71" w:unhideWhenUsed="0"/>
-    <w:lsdException w:name="Colorful List Accent 2" w:semiHidden="0" w:uiPriority="72" w:unhideWhenUsed="0"/>
-    <w:lsdException w:name="Colorful Grid Accent 2" w:semiHidden="0" w:uiPriority="73" w:unhideWhenUsed="0"/>
-    <w:lsdException w:name="Light Shading Accent 3" w:semiHidden="0" w:uiPriority="60" w:unhideWhenUsed="0"/>
-    <w:lsdException w:name="Light List Accent 3" w:semiHidden="0" w:uiPriority="61" w:unhideWhenUsed="0"/>
-    <w:lsdException w:name="Light Grid Accent 3" w:semiHidden="0" w:uiPriority="62" w:unhideWhenUsed="0"/>
-    <w:lsdException w:name="Medium Shading 1 Accent 3" w:semiHidden="0" w:uiPriority="63" w:unhideWhenUsed="0"/>
-    <w:lsdException w:name="Medium Shading 2 Accent 3" w:semiHidden="0" w:uiPriority="64" w:unhideWhenUsed="0"/>
-    <w:lsdException w:name="Medium List 1 Accent 3" w:semiHidden="0" w:uiPriority="65" w:unhideWhenUsed="0"/>
-    <w:lsdException w:name="Medium List 2 Accent 3" w:semiHidden="0" w:uiPriority="66" w:unhideWhenUsed="0"/>
-    <w:lsdException w:name="Medium Grid 1 Accent 3" w:semiHidden="0" w:uiPriority="67" w:unhideWhenUsed="0"/>
-    <w:lsdException w:name="Medium Grid 2 Accent 3" w:semiHidden="0" w:uiPriority="68" w:unhideWhenUsed="0"/>
-    <w:lsdException w:name="Medium Grid 3 Accent 3" w:semiHidden="0" w:uiPriority="69" w:unhideWhenUsed="0"/>
-    <w:lsdException w:name="Dark List Accent 3" w:semiHidden="0" w:uiPriority="70" w:unhideWhenUsed="0"/>
-    <w:lsdException w:name="Colorful Shading Accent 3" w:semiHidden="0" w:uiPriority="71" w:unhideWhenUsed="0"/>
-    <w:lsdException w:name="Colorful List Accent 3" w:semiHidden="0" w:uiPriority="72" w:unhideWhenUsed="0"/>
-    <w:lsdException w:name="Colorful Grid Accent 3" w:semiHidden="0" w:uiPriority="73" w:unhideWhenUsed="0"/>
-    <w:lsdException w:name="Light Shading Accent 4" w:semiHidden="0" w:uiPriority="60" w:unhideWhenUsed="0"/>
-    <w:lsdException w:name="Light List Accent 4" w:semiHidden="0" w:uiPriority="61" w:unhideWhenUsed="0"/>
-    <w:lsdException w:name="Light Grid Accent 4" w:semiHidden="0" w:uiPriority="62" w:unhideWhenUsed="0"/>
-    <w:lsdException w:name="Medium Shading 1 Accent 4" w:semiHidden="0" w:uiPriority="63" w:unhideWhenUsed="0"/>
-    <w:lsdException w:name="Medium Shading 2 Accent 4" w:semiHidden="0" w:uiPriority="64" w:unhideWhenUsed="0"/>
-    <w:lsdException w:name="Medium List 1 Accent 4" w:semiHidden="0" w:uiPriority="65" w:unhideWhenUsed="0"/>
-    <w:lsdException w:name="Medium List 2 Accent 4" w:semiHidden="0" w:uiPriority="66" w:unhideWhenUsed="0"/>
-    <w:lsdException w:name="Medium Grid 1 Accent 4" w:semiHidden="0" w:uiPriority="67" w:unhideWhenUsed="0"/>
-    <w:lsdException w:name="Medium Grid 2 Accent 4" w:semiHidden="0" w:uiPriority="68" w:unhideWhenUsed="0"/>
-    <w:lsdException w:name="Medium Grid 3 Accent 4" w:semiHidden="0" w:uiPriority="69" w:unhideWhenUsed="0"/>
-    <w:lsdException w:name="Dark List Accent 4" w:semiHidden="0" w:uiPriority="70" w:unhideWhenUsed="0"/>
-    <w:lsdException w:name="Colorful Shading Accent 4" w:semiHidden="0" w:uiPriority="71" w:unhideWhenUsed="0"/>
-    <w:lsdException w:name="Colorful List Accent 4" w:semiHidden="0" w:uiPriority="72" w:unhideWhenUsed="0"/>
-    <w:lsdException w:name="Colorful Grid Accent 4" w:semiHidden="0" w:uiPriority="73" w:unhideWhenUsed="0"/>
-    <w:lsdException w:name="Light Shading Accent 5" w:semiHidden="0" w:uiPriority="60" w:unhideWhenUsed="0"/>
-    <w:lsdException w:name="Light List Accent 5" w:semiHidden="0" w:uiPriority="61" w:unhideWhenUsed="0"/>
-    <w:lsdException w:name="Light Grid Accent 5" w:semiHidden="0" w:uiPriority="62" w:unhideWhenUsed="0"/>
-    <w:lsdException w:name="Medium Shading 1 Accent 5" w:semiHidden="0" w:uiPriority="63" w:unhideWhenUsed="0"/>
-    <w:lsdException w:name="Medium Shading 2 Accent 5" w:semiHidden="0" w:uiPriority="64" w:unhideWhenUsed="0"/>
-    <w:lsdException w:name="Medium List 1 Accent 5" w:semiHidden="0" w:uiPriority="65" w:unhideWhenUsed="0"/>
-    <w:lsdException w:name="Medium List 2 Accent 5" w:semiHidden="0" w:uiPriority="66" w:unhideWhenUsed="0"/>
-    <w:lsdException w:name="Medium Grid 1 Accent 5" w:semiHidden="0" w:uiPriority="67" w:unhideWhenUsed="0"/>
-    <w:lsdException w:name="Medium Grid 2 Accent 5" w:semiHidden="0" w:uiPriority="68" w:unhideWhenUsed="0"/>
-    <w:lsdException w:name="Medium Grid 3 Accent 5" w:semiHidden="0" w:uiPriority="69" w:unhideWhenUsed="0"/>
-    <w:lsdException w:name="Dark List Accent 5" w:semiHidden="0" w:uiPriority="70" w:unhideWhenUsed="0"/>
-    <w:lsdException w:name="Colorful Shading Accent 5" w:semiHidden="0" w:uiPriority="71" w:unhideWhenUsed="0"/>
-    <w:lsdException w:name="Colorful List Accent 5" w:semiHidden="0" w:uiPriority="72" w:unhideWhenUsed="0"/>
-    <w:lsdException w:name="Colorful Grid Accent 5" w:semiHidden="0" w:uiPriority="73" w:unhideWhenUsed="0"/>
-    <w:lsdException w:name="Light Shading Accent 6" w:semiHidden="0" w:uiPriority="60" w:unhideWhenUsed="0"/>
-    <w:lsdException w:name="Light List Accent 6" w:semiHidden="0" w:uiPriority="61" w:unhideWhenUsed="0"/>
-    <w:lsdException w:name="Light Grid Accent 6" w:semiHidden="0" w:uiPriority="62" w:unhideWhenUsed="0"/>
-    <w:lsdException w:name="Medium Shading 1 Accent 6" w:semiHidden="0" w:uiPriority="63" w:unhideWhenUsed="0"/>
-    <w:lsdException w:name="Medium Shading 2 Accent 6" w:semiHidden="0" w:uiPriority="64" w:unhideWhenUsed="0"/>
-    <w:lsdException w:name="Medium List 1 Accent 6" w:semiHidden="0" w:uiPriority="65" w:unhideWhenUsed="0"/>
-    <w:lsdException w:name="Medium List 2 Accent 6" w:semiHidden="0" w:uiPriority="66" w:unhideWhenUsed="0"/>
-    <w:lsdException w:name="Medium Grid 1 Accent 6" w:semiHidden="0" w:uiPriority="67" w:unhideWhenUsed="0"/>
-    <w:lsdException w:name="Medium Grid 2 Accent 6" w:semiHidden="0" w:uiPriority="68" w:unhideWhenUsed="0"/>
-    <w:lsdException w:name="Medium Grid 3 Accent 6" w:semiHidden="0" w:uiPriority="69" w:unhideWhenUsed="0"/>
-    <w:lsdException w:name="Dark List Accent 6" w:semiHidden="0" w:uiPriority="70" w:unhideWhenUsed="0"/>
-    <w:lsdException w:name="Colorful Shading Accent 6" w:semiHidden="0" w:uiPriority="71" w:unhideWhenUsed="0"/>
-    <w:lsdException w:name="Colorful List Accent 6" w:semiHidden="0" w:uiPriority="72" w:unhideWhenUsed="0"/>
-    <w:lsdException w:name="Colorful Grid Accent 6" w:semiHidden="0" w:uiPriority="73" w:unhideWhenUsed="0"/>
-    <w:lsdException w:name="Subtle Emphasis" w:semiHidden="0" w:uiPriority="19" w:unhideWhenUsed="0" w:qFormat="1"/>
-    <w:lsdException w:name="Intense Emphasis" w:semiHidden="0" w:uiPriority="21" w:unhideWhenUsed="0" w:qFormat="1"/>
-    <w:lsdException w:name="Subtle Reference" w:semiHidden="0" w:uiPriority="31" w:unhideWhenUsed="0" w:qFormat="1"/>
-    <w:lsdException w:name="Intense Reference" w:semiHidden="0" w:uiPriority="32" w:unhideWhenUsed="0" w:qFormat="1"/>
-    <w:lsdException w:name="Book Title" w:semiHidden="0" w:uiPriority="33" w:unhideWhenUsed="0" w:qFormat="1"/>
-    <w:lsdException w:name="Bibliography" w:uiPriority="37"/>
-    <w:lsdException w:name="TOC Heading" w:uiPriority="39" w:qFormat="1"/>
-  </w:latentStyles>
-  <w:style w:type="paragraph" w:default="1" w:styleId="a">
-    <w:name w:val="Normal"/>
-    <w:qFormat/>
-  </w:style>
-  <w:style w:type="paragraph" w:styleId="1">
-    <w:name w:val="heading 1"/>
-    <w:basedOn w:val="a"/>
-    <w:next w:val="a"/>
-    <w:link w:val="10"/>
-    <w:uiPriority w:val="9"/>
-    <w:qFormat/>
-    <w:rsid w:val="00131596"/>
-    <w:pPr>
-      <w:keepNext/>
-      <w:keepLines/>
-      <w:spacing w:before="480" w:after="0"/>
-      <w:outlineLvl w:val="0"/>
-    </w:pPr>
-    <w:rPr>
-      <w:rFonts w:asciiTheme="majorHAnsi" w:eastAsiaTheme="majorEastAsia" w:hAnsiTheme="majorHAnsi" w:cstheme="majorBidi"/>
-      <w:b/>
-      <w:bCs/>
-      <w:color w:val="365F91" w:themeColor="accent1" w:themeShade="BF"/>
-      <w:sz w:val="28"/>
-      <w:szCs w:val="28"/>
-    </w:rPr>
-  </w:style>
-  <w:style w:type="character" w:default="1" w:styleId="a0">
-    <w:name w:val="Default Paragraph Font"/>
-    <w:uiPriority w:val="1"/>
-    <w:semiHidden/>
-    <w:unhideWhenUsed/>
-  </w:style>
-  <w:style w:type="table" w:default="1" w:styleId="a1">
-    <w:name w:val="Normal Table"/>
-    <w:uiPriority w:val="99"/>
-    <w:semiHidden/>
-    <w:unhideWhenUsed/>
-    <w:tblPr>
-      <w:tblInd w:w="0" w:type="dxa"/>
-      <w:tblCellMar>
-        <w:top w:w="0" w:type="dxa"/>
-        <w:left w:w="108" w:type="dxa"/>
-        <w:bottom w:w="0" w:type="dxa"/>
-        <w:right w:w="108" w:type="dxa"/>
-      </w:tblCellMar>
-    </w:tblPr>
-  </w:style>
-  <w:style w:type="numbering" w:default="1" w:styleId="a2">
-    <w:name w:val="No List"/>
-    <w:uiPriority w:val="99"/>
-    <w:semiHidden/>
-    <w:unhideWhenUsed/>
-  </w:style>
-  <w:style w:type="paragraph" w:styleId="a3">
-    <w:name w:val="Normal (Web)"/>
-    <w:basedOn w:val="a"/>
-    <w:uiPriority w:val="99"/>
-    <w:semiHidden/>
-    <w:unhideWhenUsed/>
-    <w:rsid w:val="00131596"/>
-    <w:pPr>
-      <w:spacing w:before="100" w:beforeAutospacing="1" w:after="100" w:afterAutospacing="1" w:line="240" w:lineRule="auto"/>
-    </w:pPr>
-    <w:rPr>
-      <w:rFonts w:ascii="Times New Roman" w:eastAsia="Times New Roman" w:hAnsi="Times New Roman" w:cs="Times New Roman"/>
-      <w:sz w:val="24"/>
-      <w:szCs w:val="24"/>
-      <w:lang w:eastAsia="ru-RU"/>
-    </w:rPr>
-  </w:style>
-  <w:style w:type="character" w:styleId="a4">
-    <w:name w:val="Hyperlink"/>
-    <w:basedOn w:val="a0"/>
-    <w:uiPriority w:val="99"/>
-    <w:semiHidden/>
-    <w:unhideWhenUsed/>
-    <w:rsid w:val="00131596"/>
-    <w:rPr>
-      <w:color w:val="0000FF"/>
-      <w:u w:val="single"/>
-    </w:rPr>
-  </w:style>
-  <w:style w:type="character" w:customStyle="1" w:styleId="10">
-    <w:name w:val="Заголовок 1 Знак"/>
-    <w:basedOn w:val="a0"/>
-    <w:link w:val="1"/>
-    <w:uiPriority w:val="9"/>
-    <w:rsid w:val="00131596"/>
-    <w:rPr>
-      <w:rFonts w:asciiTheme="majorHAnsi" w:eastAsiaTheme="majorEastAsia" w:hAnsiTheme="majorHAnsi" w:cstheme="majorBidi"/>
-      <w:b/>
-      <w:bCs/>
-      <w:color w:val="365F91" w:themeColor="accent1" w:themeShade="BF"/>
-      <w:sz w:val="28"/>
-      <w:szCs w:val="28"/>
-    </w:rPr>
-  </w:style>
-  <w:style w:type="paragraph" w:styleId="a5">
-    <w:name w:val="List Paragraph"/>
-    <w:basedOn w:val="a"/>
-    <w:uiPriority w:val="34"/>
-    <w:qFormat/>
-    <w:rsid w:val="00131596"/>
-    <w:pPr>
-      <w:ind w:left="720"/>
-      <w:contextualSpacing/>
-    </w:pPr>
-  </w:style>
-  <w:style w:type="character" w:styleId="a6">
-    <w:name w:val="FollowedHyperlink"/>
-    <w:basedOn w:val="a0"/>
-    <w:uiPriority w:val="99"/>
-    <w:semiHidden/>
-    <w:unhideWhenUsed/>
-    <w:rsid w:val="003F10E7"/>
-    <w:rPr>
-      <w:color w:val="800080" w:themeColor="followedHyperlink"/>
-      <w:u w:val="single"/>
-    </w:rPr>
-  </w:style>
-  <w:style w:type="character" w:styleId="a7">
-    <w:name w:val="Strong"/>
-    <w:basedOn w:val="a0"/>
-    <w:uiPriority w:val="22"/>
-    <w:qFormat/>
-    <w:rsid w:val="003F10E7"/>
-    <w:rPr>
-      <w:b/>
-      <w:bCs/>
-    </w:rPr>
-  </w:style>
-</w:styles>
-</file>
-
-<file path=word/stylesWithEffects.xml><?xml version="1.0" encoding="utf-8"?>
-<w:styles xmlns:wpc="http://schemas.microsoft.com/office/word/2010/wordprocessingCanvas" xmlns:mc="http://schemas.openxmlformats.org/markup-compatibility/2006" xmlns:o="urn:schemas-microsoft-com:office:office" xmlns:r="http://schemas.openxmlformats.org/officeDocument/2006/relationships" xmlns:m="http://schemas.openxmlformats.org/officeDocument/2006/math" xmlns:v="urn:schemas-microsoft-com:vml" xmlns:wp14="http://schemas.microsoft.com/office/word/2010/wordprocessingDrawing" xmlns:wp="http://schemas.openxmlformats.org/drawingml/2006/wordprocessingDrawing" xmlns:w10="urn:schemas-microsoft-com:office:word" xmlns:w="http://schemas.openxmlformats.org/wordprocessingml/2006/main" xmlns:w14="http://schemas.microsoft.com/office/word/2010/wordml" xmlns:wpg="http://schemas.microsoft.com/office/word/2010/wordprocessingGroup" xmlns:wpi="http://schemas.microsoft.com/office/word/2010/wordprocessingInk" xmlns:wne="http://schemas.microsoft.com/office/word/2006/wordml" xmlns:wps="http://schemas.microsoft.com/office/word/2010/wordprocessingShape" mc:Ignorable="w14 wp14">
-  <w:docDefaults>
-    <w:rPrDefault>
-      <w:rPr>
-        <w:rFonts w:asciiTheme="minorHAnsi" w:eastAsiaTheme="minorHAnsi" w:hAnsiTheme="minorHAnsi" w:cstheme="minorBidi"/>
-        <w:sz w:val="22"/>
-        <w:szCs w:val="22"/>
-        <w:lang w:val="ru-RU" w:eastAsia="en-US" w:bidi="ar-SA"/>
-      </w:rPr>
-    </w:rPrDefault>
-    <w:pPrDefault>
-      <w:pPr>
-        <w:spacing w:after="200" w:line="276" w:lineRule="auto"/>
-      </w:pPr>
-    </w:pPrDefault>
-  </w:docDefaults>
-  <w:latentStyles w:defLockedState="0" w:defUIPriority="99" w:defSemiHidden="1" w:defUnhideWhenUsed="1" w:defQFormat="0" w:count="267">
-    <w:lsdException w:name="Normal" w:semiHidden="0" w:uiPriority="0" w:unhideWhenUsed="0" w:qFormat="1"/>
-    <w:lsdException w:name="heading 1" w:semiHidden="0" w:uiPriority="9" w:unhideWhenUsed="0" w:qFormat="1"/>
-    <w:lsdException w:name="heading 2" w:uiPriority="9" w:qFormat="1"/>
-    <w:lsdException w:name="heading 3" w:uiPriority="9" w:qFormat="1"/>
-    <w:lsdException w:name="heading 4" w:uiPriority="9" w:qFormat="1"/>
-    <w:lsdException w:name="heading 5" w:uiPriority="9" w:qFormat="1"/>
-    <w:lsdException w:name="heading 6" w:uiPriority="9" w:qFormat="1"/>
-    <w:lsdException w:name="heading 7" w:uiPriority="9" w:qFormat="1"/>
-    <w:lsdException w:name="heading 8" w:uiPriority="9" w:qFormat="1"/>
-    <w:lsdException w:name="heading 9" w:uiPriority="9" w:qFormat="1"/>
-    <w:lsdException w:name="toc 1" w:uiPriority="39"/>
-    <w:lsdException w:name="toc 2" w:uiPriority="39"/>
-    <w:lsdException w:name="toc 3" w:uiPriority="39"/>
-    <w:lsdException w:name="toc 4" w:uiPriority="39"/>
-    <w:lsdException w:name="toc 5" w:uiPriority="39"/>
-    <w:lsdException w:name="toc 6" w:uiPriority="39"/>
-    <w:lsdException w:name="toc 7" w:uiPriority="39"/>
-    <w:lsdException w:name="toc 8" w:uiPriority="39"/>
-    <w:lsdException w:name="toc 9" w:uiPriority="39"/>
-    <w:lsdException w:name="caption" w:uiPriority="35" w:qFormat="1"/>
-    <w:lsdException w:name="Title" w:semiHidden="0" w:uiPriority="10" w:unhideWhenUsed="0" w:qFormat="1"/>
-    <w:lsdException w:name="Default Paragraph Font" w:uiPriority="1"/>
-    <w:lsdException w:name="Subtitle" w:semiHidden="0" w:uiPriority="11" w:unhideWhenUsed="0" w:qFormat="1"/>
-    <w:lsdException w:name="Strong" w:semiHidden="0" w:uiPriority="22" w:unhideWhenUsed="0" w:qFormat="1"/>
-    <w:lsdException w:name="Emphasis" w:semiHidden="0" w:uiPriority="20" w:unhideWhenUsed="0" w:qFormat="1"/>
-    <w:lsdException w:name="Table Grid" w:semiHidden="0" w:uiPriority="59" w:unhideWhenUsed="0"/>
-    <w:lsdException w:name="Placeholder Text" w:unhideWhenUsed="0"/>
-    <w:lsdException w:name="No Spacing" w:semiHidden="0" w:uiPriority="1" w:unhideWhenUsed="0" w:qFormat="1"/>
-    <w:lsdException w:name="Light Shading" w:semiHidden="0" w:uiPriority="60" w:unhideWhenUsed="0"/>
-    <w:lsdException w:name="Light List" w:semiHidden="0" w:uiPriority="61" w:unhideWhenUsed="0"/>
-    <w:lsdException w:name="Light Grid" w:semiHidden="0" w:uiPriority="62" w:unhideWhenUsed="0"/>
-    <w:lsdException w:name="Medium Shading 1" w:semiHidden="0" w:uiPriority="63" w:unhideWhenUsed="0"/>
-    <w:lsdException w:name="Medium Shading 2" w:semiHidden="0" w:uiPriority="64" w:unhideWhenUsed="0"/>
-    <w:lsdException w:name="Medium List 1" w:semiHidden="0" w:uiPriority="65" w:unhideWhenUsed="0"/>
-    <w:lsdException w:name="Medium List 2" w:semiHidden="0" w:uiPriority="66" w:unhideWhenUsed="0"/>
-    <w:lsdException w:name="Medium Grid 1" w:semiHidden="0" w:uiPriority="67" w:unhideWhenUsed="0"/>
-    <w:lsdException w:name="Medium Grid 2" w:semiHidden="0" w:uiPriority="68" w:unhideWhenUsed="0"/>
-    <w:lsdException w:name="Medium Grid 3" w:semiHidden="0" w:uiPriority="69" w:unhideWhenUsed="0"/>
-    <w:lsdException w:name="Dark List" w:semiHidden="0" w:uiPriority="70" w:unhideWhenUsed="0"/>
-    <w:lsdException w:name="Colorful Shading" w:semiHidden="0" w:uiPriority="71" w:unhideWhenUsed="0"/>
-    <w:lsdException w:name="Colorful List" w:semiHidden="0" w:uiPriority="72" w:unhideWhenUsed="0"/>
-    <w:lsdException w:name="Colorful Grid" w:semiHidden="0" w:uiPriority="73" w:unhideWhenUsed="0"/>
-    <w:lsdException w:name="Light Shading Accent 1" w:semiHidden="0" w:uiPriority="60" w:unhideWhenUsed="0"/>
-    <w:lsdException w:name="Light List Accent 1" w:semiHidden="0" w:uiPriority="61" w:unhideWhenUsed="0"/>
-    <w:lsdException w:name="Light Grid Accent 1" w:semiHidden="0" w:uiPriority="62" w:unhideWhenUsed="0"/>
-    <w:lsdException w:name="Medium Shading 1 Accent 1" w:semiHidden="0" w:uiPriority="63" w:unhideWhenUsed="0"/>
-    <w:lsdException w:name="Medium Shading 2 Accent 1" w:semiHidden="0" w:uiPriority="64" w:unhideWhenUsed="0"/>
-    <w:lsdException w:name="Medium List 1 Accent 1" w:semiHidden="0" w:uiPriority="65" w:unhideWhenUsed="0"/>
-    <w:lsdException w:name="Revision" w:unhideWhenUsed="0"/>
-    <w:lsdException w:name="List Paragraph" w:semiHidden="0" w:uiPriority="34" w:unhideWhenUsed="0" w:qFormat="1"/>
-    <w:lsdException w:name="Quote" w:semiHidden="0" w:uiPriority="29" w:unhideWhenUsed="0" w:qFormat="1"/>
-    <w:lsdException w:name="Intense Quote" w:semiHidden="0" w:uiPriority="30" w:unhideWhenUsed="0" w:qFormat="1"/>
-    <w:lsdException w:name="Medium List 2 Accent 1" w:semiHidden="0" w:uiPriority="66" w:unhideWhenUsed="0"/>
-    <w:lsdException w:name="Medium Grid 1 Accent 1" w:semiHidden="0" w:uiPriority="67" w:unhideWhenUsed="0"/>
-    <w:lsdException w:name="Medium Grid 2 Accent 1" w:semiHidden="0" w:uiPriority="68" w:unhideWhenUsed="0"/>
-    <w:lsdException w:name="Medium Grid 3 Accent 1" w:semiHidden="0" w:uiPriority="69" w:unhideWhenUsed="0"/>
-    <w:lsdException w:name="Dark List Accent 1" w:semiHidden="0" w:uiPriority="70" w:unhideWhenUsed="0"/>
-    <w:lsdException w:name="Colorful Shading Accent 1" w:semiHidden="0" w:uiPriority="71" w:unhideWhenUsed="0"/>
-    <w:lsdException w:name="Colorful List Accent 1" w:semiHidden="0" w:uiPriority="72" w:unhideWhenUsed="0"/>
-    <w:lsdException w:name="Colorful Grid Accent 1" w:semiHidden="0" w:uiPriority="73" w:unhideWhenUsed="0"/>
-    <w:lsdException w:name="Light Shading Accent 2" w:semiHidden="0" w:uiPriority="60" w:unhideWhenUsed="0"/>
-    <w:lsdException w:name="Light List Accent 2" w:semiHidden="0" w:uiPriority="61" w:unhideWhenUsed="0"/>
-    <w:lsdException w:name="Light Grid Accent 2" w:semiHidden="0" w:uiPriority="62" w:unhideWhenUsed="0"/>
-    <w:lsdException w:name="Medium Shading 1 Accent 2" w:semiHidden="0" w:uiPriority="63" w:unhideWhenUsed="0"/>
-    <w:lsdException w:name="Medium Shading 2 Accent 2" w:semiHidden="0" w:uiPriority="64" w:unhideWhenUsed="0"/>
-    <w:lsdException w:name="Medium List 1 Accent 2" w:semiHidden="0" w:uiPriority="65" w:unhideWhenUsed="0"/>
-    <w:lsdException w:name="Medium List 2 Accent 2" w:semiHidden="0" w:uiPriority="66" w:unhideWhenUsed="0"/>
-    <w:lsdException w:name="Medium Grid 1 Accent 2" w:semiHidden="0" w:uiPriority="67" w:unhideWhenUsed="0"/>
-    <w:lsdException w:name="Medium Grid 2 Accent 2" w:semiHidden="0" w:uiPriority="68" w:unhideWhenUsed="0"/>
-    <w:lsdException w:name="Medium Grid 3 Accent 2" w:semiHidden="0" w:uiPriority="69" w:unhideWhenUsed="0"/>
-    <w:lsdException w:name="Dark List Accent 2" w:semiHidden="0" w:uiPriority="70" w:unhideWhenUsed="0"/>
-    <w:lsdException w:name="Colorful Shading Accent 2" w:semiHidden="0" w:uiPriority="71" w:unhideWhenUsed="0"/>
-    <w:lsdException w:name="Colorful List Accent 2" w:semiHidden="0" w:uiPriority="72" w:unhideWhenUsed="0"/>
-    <w:lsdException w:name="Colorful Grid Accent 2" w:semiHidden="0" w:uiPriority="73" w:unhideWhenUsed="0"/>
-    <w:lsdException w:name="Light Shading Accent 3" w:semiHidden="0" w:uiPriority="60" w:unhideWhenUsed="0"/>
-    <w:lsdException w:name="Light List Accent 3" w:semiHidden="0" w:uiPriority="61" w:unhideWhenUsed="0"/>
-    <w:lsdException w:name="Light Grid Accent 3" w:semiHidden="0" w:uiPriority="62" w:unhideWhenUsed="0"/>
-    <w:lsdException w:name="Medium Shading 1 Accent 3" w:semiHidden="0" w:uiPriority="63" w:unhideWhenUsed="0"/>
-    <w:lsdException w:name="Medium Shading 2 Accent 3" w:semiHidden="0" w:uiPriority="64" w:unhideWhenUsed="0"/>
-    <w:lsdException w:name="Medium List 1 Accent 3" w:semiHidden="0" w:uiPriority="65" w:unhideWhenUsed="0"/>
-    <w:lsdException w:name="Medium List 2 Accent 3" w:semiHidden="0" w:uiPriority="66" w:unhideWhenUsed="0"/>
-    <w:lsdException w:name="Medium Grid 1 Accent 3" w:semiHidden="0" w:uiPriority="67" w:unhideWhenUsed="0"/>
-    <w:lsdException w:name="Medium Grid 2 Accent 3" w:semiHidden="0" w:uiPriority="68" w:unhideWhenUsed="0"/>
-    <w:lsdException w:name="Medium Grid 3 Accent 3" w:semiHidden="0" w:uiPriority="69" w:unhideWhenUsed="0"/>
-    <w:lsdException w:name="Dark List Accent 3" w:semiHidden="0" w:uiPriority="70" w:unhideWhenUsed="0"/>
-    <w:lsdException w:name="Colorful Shading Accent 3" w:semiHidden="0" w:uiPriority="71" w:unhideWhenUsed="0"/>
-    <w:lsdException w:name="Colorful List Accent 3" w:semiHidden="0" w:uiPriority="72" w:unhideWhenUsed="0"/>
-    <w:lsdException w:name="Colorful Grid Accent 3" w:semiHidden="0" w:uiPriority="73" w:unhideWhenUsed="0"/>
-    <w:lsdException w:name="Light Shading Accent 4" w:semiHidden="0" w:uiPriority="60" w:unhideWhenUsed="0"/>
-    <w:lsdException w:name="Light List Accent 4" w:semiHidden="0" w:uiPriority="61" w:unhideWhenUsed="0"/>
-    <w:lsdException w:name="Light Grid Accent 4" w:semiHidden="0" w:uiPriority="62" w:unhideWhenUsed="0"/>
-    <w:lsdException w:name="Medium Shading 1 Accent 4" w:semiHidden="0" w:uiPriority="63" w:unhideWhenUsed="0"/>
-    <w:lsdException w:name="Medium Shading 2 Accent 4" w:semiHidden="0" w:uiPriority="64" w:unhideWhenUsed="0"/>
-    <w:lsdException w:name="Medium List 1 Accent 4" w:semiHidden="0" w:uiPriority="65" w:unhideWhenUsed="0"/>
-    <w:lsdException w:name="Medium List 2 Accent 4" w:semiHidden="0" w:uiPriority="66" w:unhideWhenUsed="0"/>
-    <w:lsdException w:name="Medium Grid 1 Accent 4" w:semiHidden="0" w:uiPriority="67" w:unhideWhenUsed="0"/>
-    <w:lsdException w:name="Medium Grid 2 Accent 4" w:semiHidden="0" w:uiPriority="68" w:unhideWhenUsed="0"/>
-    <w:lsdException w:name="Medium Grid 3 Accent 4" w:semiHidden="0" w:uiPriority="69" w:unhideWhenUsed="0"/>
-    <w:lsdException w:name="Dark List Accent 4" w:semiHidden="0" w:uiPriority="70" w:unhideWhenUsed="0"/>
-    <w:lsdException w:name="Colorful Shading Accent 4" w:semiHidden="0" w:uiPriority="71" w:unhideWhenUsed="0"/>
-    <w:lsdException w:name="Colorful List Accent 4" w:semiHidden="0" w:uiPriority="72" w:unhideWhenUsed="0"/>
-    <w:lsdException w:name="Colorful Grid Accent 4" w:semiHidden="0" w:uiPriority="73" w:unhideWhenUsed="0"/>
-    <w:lsdException w:name="Light Shading Accent 5" w:semiHidden="0" w:uiPriority="60" w:unhideWhenUsed="0"/>
-    <w:lsdException w:name="Light List Accent 5" w:semiHidden="0" w:uiPriority="61" w:unhideWhenUsed="0"/>
-    <w:lsdException w:name="Light Grid Accent 5" w:semiHidden="0" w:uiPriority="62" w:unhideWhenUsed="0"/>
-    <w:lsdException w:name="Medium Shading 1 Accent 5" w:semiHidden="0" w:uiPriority="63" w:unhideWhenUsed="0"/>
-    <w:lsdException w:name="Medium Shading 2 Accent 5" w:semiHidden="0" w:uiPriority="64" w:unhideWhenUsed="0"/>
-    <w:lsdException w:name="Medium List 1 Accent 5" w:semiHidden="0" w:uiPriority="65" w:unhideWhenUsed="0"/>
-    <w:lsdException w:name="Medium List 2 Accent 5" w:semiHidden="0" w:uiPriority="66" w:unhideWhenUsed="0"/>
-    <w:lsdException w:name="Medium Grid 1 Accent 5" w:semiHidden="0" w:uiPriority="67" w:unhideWhenUsed="0"/>
-    <w:lsdException w:name="Medium Grid 2 Accent 5" w:semiHidden="0" w:uiPriority="68" w:unhideWhenUsed="0"/>
-    <w:lsdException w:name="Medium Grid 3 Accent 5" w:semiHidden="0" w:uiPriority="69" w:unhideWhenUsed="0"/>
-    <w:lsdException w:name="Dark List Accent 5" w:semiHidden="0" w:uiPriority="70" w:unhideWhenUsed="0"/>
-    <w:lsdException w:name="Colorful Shading Accent 5" w:semiHidden="0" w:uiPriority="71" w:unhideWhenUsed="0"/>
-    <w:lsdException w:name="Colorful List Accent 5" w:semiHidden="0" w:uiPriority="72" w:unhideWhenUsed="0"/>
-    <w:lsdException w:name="Colorful Grid Accent 5" w:semiHidden="0" w:uiPriority="73" w:unhideWhenUsed="0"/>
-    <w:lsdException w:name="Light Shading Accent 6" w:semiHidden="0" w:uiPriority="60" w:unhideWhenUsed="0"/>
-    <w:lsdException w:name="Light List Accent 6" w:semiHidden="0" w:uiPriority="61" w:unhideWhenUsed="0"/>
-    <w:lsdException w:name="Light Grid Accent 6" w:semiHidden="0" w:uiPriority="62" w:unhideWhenUsed="0"/>
-    <w:lsdException w:name="Medium Shading 1 Accent 6" w:semiHidden="0" w:uiPriority="63" w:unhideWhenUsed="0"/>
-    <w:lsdException w:name="Medium Shading 2 Accent 6" w:semiHidden="0" w:uiPriority="64" w:unhideWhenUsed="0"/>
-    <w:lsdException w:name="Medium List 1 Accent 6" w:semiHidden="0" w:uiPriority="65" w:unhideWhenUsed="0"/>
-    <w:lsdException w:name="Medium List 2 Accent 6" w:semiHidden="0" w:uiPriority="66" w:unhideWhenUsed="0"/>
-    <w:lsdException w:name="Medium Grid 1 Accent 6" w:semiHidden="0" w:uiPriority="67" w:unhideWhenUsed="0"/>
-    <w:lsdException w:name="Medium Grid 2 Accent 6" w:semiHidden="0" w:uiPriority="68" w:unhideWhenUsed="0"/>
-    <w:lsdException w:name="Medium Grid 3 Accent 6" w:semiHidden="0" w:uiPriority="69" w:unhideWhenUsed="0"/>
-    <w:lsdException w:name="Dark List Accent 6" w:semiHidden="0" w:uiPriority="70" w:unhideWhenUsed="0"/>
-    <w:lsdException w:name="Colorful Shading Accent 6" w:semiHidden="0" w:uiPriority="71" w:unhideWhenUsed="0"/>
-    <w:lsdException w:name="Colorful List Accent 6" w:semiHidden="0" w:uiPriority="72" w:unhideWhenUsed="0"/>
-    <w:lsdException w:name="Colorful Grid Accent 6" w:semiHidden="0" w:uiPriority="73" w:unhideWhenUsed="0"/>
-    <w:lsdException w:name="Subtle Emphasis" w:semiHidden="0" w:uiPriority="19" w:unhideWhenUsed="0" w:qFormat="1"/>
-    <w:lsdException w:name="Intense Emphasis" w:semiHidden="0" w:uiPriority="21" w:unhideWhenUsed="0" w:qFormat="1"/>
-    <w:lsdException w:name="Subtle Reference" w:semiHidden="0" w:uiPriority="31" w:unhideWhenUsed="0" w:qFormat="1"/>
-    <w:lsdException w:name="Intense Reference" w:semiHidden="0" w:uiPriority="32" w:unhideWhenUsed="0" w:qFormat="1"/>
-    <w:lsdException w:name="Book Title" w:semiHidden="0" w:uiPriority="33" w:unhideWhenUsed="0" w:qFormat="1"/>
-    <w:lsdException w:name="Bibliography" w:uiPriority="37"/>
-    <w:lsdException w:name="TOC Heading" w:uiPriority="39" w:qFormat="1"/>
+  <w:latentStyles w:defLockedState="0" w:defUIPriority="99" w:defSemiHidden="0" w:defUnhideWhenUsed="0" w:defQFormat="0" w:count="375">
+    <w:lsdException w:name="Normal" w:uiPriority="0" w:qFormat="1"/>
+    <w:lsdException w:name="heading 1" w:uiPriority="9" w:qFormat="1"/>
+    <w:lsdException w:name="heading 2" w:semiHidden="1" w:uiPriority="9" w:unhideWhenUsed="1" w:qFormat="1"/>
+    <w:lsdException w:name="heading 3" w:semiHidden="1" w:uiPriority="9" w:unhideWhenUsed="1" w:qFormat="1"/>
+    <w:lsdException w:name="heading 4" w:semiHidden="1" w:uiPriority="9" w:unhideWhenUsed="1" w:qFormat="1"/>
+    <w:lsdException w:name="heading 5" w:semiHidden="1" w:uiPriority="9" w:unhideWhenUsed="1" w:qFormat="1"/>
+    <w:lsdException w:name="heading 6" w:semiHidden="1" w:uiPriority="9" w:unhideWhenUsed="1" w:qFormat="1"/>
+    <w:lsdException w:name="heading 7" w:semiHidden="1" w:uiPriority="9" w:unhideWhenUsed="1" w:qFormat="1"/>
+    <w:lsdException w:name="heading 8" w:semiHidden="1" w:uiPriority="9" w:unhideWhenUsed="1" w:qFormat="1"/>
+    <w:lsdException w:name="heading 9" w:semiHidden="1" w:uiPriority="9" w:unhideWhenUsed="1" w:qFormat="1"/>
+    <w:lsdException w:name="index 1" w:semiHidden="1" w:unhideWhenUsed="1"/>
+    <w:lsdException w:name="index 2" w:semiHidden="1" w:unhideWhenUsed="1"/>
+    <w:lsdException w:name="index 3" w:semiHidden="1" w:unhideWhenUsed="1"/>
+    <w:lsdException w:name="index 4" w:semiHidden="1" w:unhideWhenUsed="1"/>
+    <w:lsdException w:name="index 5" w:semiHidden="1" w:unhideWhenUsed="1"/>
+    <w:lsdException w:name="index 6" w:semiHidden="1" w:unhideWhenUsed="1"/>
+    <w:lsdException w:name="index 7" w:semiHidden="1" w:unhideWhenUsed="1"/>
+    <w:lsdException w:name="index 8" w:semiHidden="1" w:unhideWhenUsed="1"/>
+    <w:lsdException w:name="index 9" w:semiHidden="1" w:unhideWhenUsed="1"/>
+    <w:lsdException w:name="toc 1" w:semiHidden="1" w:uiPriority="39" w:unhideWhenUsed="1"/>
+    <w:lsdException w:name="toc 2" w:semiHidden="1" w:uiPriority="39" w:unhideWhenUsed="1"/>
+    <w:lsdException w:name="toc 3" w:semiHidden="1" w:uiPriority="39" w:unhideWhenUsed="1"/>
+    <w:lsdException w:name="toc 4" w:semiHidden="1" w:uiPriority="39" w:unhideWhenUsed="1"/>
+    <w:lsdException w:name="toc 5" w:semiHidden="1" w:uiPriority="39" w:unhideWhenUsed="1"/>
+    <w:lsdException w:name="toc 6" w:semiHidden="1" w:uiPriority="39" w:unhideWhenUsed="1"/>
+    <w:lsdException w:name="toc 7" w:semiHidden="1" w:uiPriority="39" w:unhideWhenUsed="1"/>
+    <w:lsdException w:name="toc 8" w:semiHidden="1" w:uiPriority="39" w:unhideWhenUsed="1"/>
+    <w:lsdException w:name="toc 9" w:semiHidden="1" w:uiPriority="39" w:unhideWhenUsed="1"/>
+    <w:lsdException w:name="Normal Indent" w:semiHidden="1" w:unhideWhenUsed="1"/>
+    <w:lsdException w:name="footnote text" w:semiHidden="1" w:unhideWhenUsed="1"/>
+    <w:lsdException w:name="annotation text" w:semiHidden="1" w:unhideWhenUsed="1"/>
+    <w:lsdException w:name="header" w:semiHidden="1" w:unhideWhenUsed="1"/>
+    <w:lsdException w:name="footer" w:semiHidden="1" w:unhideWhenUsed="1"/>
+    <w:lsdException w:name="index heading" w:semiHidden="1" w:unhideWhenUsed="1"/>
+    <w:lsdException w:name="caption" w:semiHidden="1" w:uiPriority="35" w:unhideWhenUsed="1" w:qFormat="1"/>
+    <w:lsdException w:name="table of figures" w:semiHidden="1" w:unhideWhenUsed="1"/>
+    <w:lsdException w:name="envelope address" w:semiHidden="1" w:unhideWhenUsed="1"/>
+    <w:lsdException w:name="envelope return" w:semiHidden="1" w:unhideWhenUsed="1"/>
+    <w:lsdException w:name="footnote reference" w:semiHidden="1" w:unhideWhenUsed="1"/>
+    <w:lsdException w:name="annotation reference" w:semiHidden="1" w:unhideWhenUsed="1"/>
+    <w:lsdException w:name="line number" w:semiHidden="1" w:unhideWhenUsed="1"/>
+    <w:lsdException w:name="page number" w:semiHidden="1" w:unhideWhenUsed="1"/>
+    <w:lsdException w:name="endnote reference" w:semiHidden="1" w:unhideWhenUsed="1"/>
+    <w:lsdException w:name="endnote text" w:semiHidden="1" w:unhideWhenUsed="1"/>
+    <w:lsdException w:name="table of authorities" w:semiHidden="1" w:unhideWhenUsed="1"/>
+    <w:lsdException w:name="macro" w:semiHidden="1" w:unhideWhenUsed="1"/>
+    <w:lsdException w:name="toa heading" w:semiHidden="1" w:unhideWhenUsed="1"/>
+    <w:lsdException w:name="List" w:semiHidden="1" w:unhideWhenUsed="1"/>
+    <w:lsdException w:name="List Bullet" w:semiHidden="1" w:unhideWhenUsed="1"/>
+    <w:lsdException w:name="List Number" w:semiHidden="1" w:unhideWhenUsed="1"/>
+    <w:lsdException w:name="List 2" w:semiHidden="1" w:unhideWhenUsed="1"/>
+    <w:lsdException w:name="List 3" w:semiHidden="1" w:unhideWhenUsed="1"/>
+    <w:lsdException w:name="List 4" w:semiHidden="1" w:unhideWhenUsed="1"/>
+    <w:lsdException w:name="List 5" w:semiHidden="1" w:unhideWhenUsed="1"/>
+    <w:lsdException w:name="List Bullet 2" w:semiHidden="1" w:unhideWhenUsed="1"/>
+    <w:lsdException w:name="List Bullet 3" w:semiHidden="1" w:unhideWhenUsed="1"/>
+    <w:lsdException w:name="List Bullet 4" w:semiHidden="1" w:unhideWhenUsed="1"/>
+    <w:lsdException w:name="List Bullet 5" w:semiHidden="1" w:unhideWhenUsed="1"/>
+    <w:lsdException w:name="List Number 2" w:semiHidden="1" w:unhideWhenUsed="1"/>
+    <w:lsdException w:name="List Number 3" w:semiHidden="1" w:unhideWhenUsed="1"/>
+    <w:lsdException w:name="List Number 4" w:semiHidden="1" w:unhideWhenUsed="1"/>
+    <w:lsdException w:name="List Number 5" w:semiHidden="1" w:unhideWhenUsed="1"/>
+    <w:lsdException w:name="Title" w:uiPriority="10" w:qFormat="1"/>
+    <w:lsdException w:name="Closing" w:semiHidden="1" w:unhideWhenUsed="1"/>
+    <w:lsdException w:name="Signature" w:semiHidden="1" w:unhideWhenUsed="1"/>
+    <w:lsdException w:name="Default Paragraph Font" w:semiHidden="1" w:uiPriority="1" w:unhideWhenUsed="1"/>
+    <w:lsdException w:name="Body Text" w:semiHidden="1" w:unhideWhenUsed="1"/>
+    <w:lsdException w:name="Body Text Indent" w:semiHidden="1" w:unhideWhenUsed="1"/>
+    <w:lsdException w:name="List Continue" w:semiHidden="1" w:unhideWhenUsed="1"/>
+    <w:lsdException w:name="List Continue 2" w:semiHidden="1" w:unhideWhenUsed="1"/>
+    <w:lsdException w:name="List Continue 3" w:semiHidden="1" w:unhideWhenUsed="1"/>
+    <w:lsdException w:name="List Continue 4" w:semiHidden="1" w:unhideWhenUsed="1"/>
+    <w:lsdException w:name="List Continue 5" w:semiHidden="1" w:unhideWhenUsed="1"/>
+    <w:lsdException w:name="Message Header" w:semiHidden="1" w:unhideWhenUsed="1"/>
+    <w:lsdException w:name="Subtitle" w:uiPriority="11" w:qFormat="1"/>
+    <w:lsdException w:name="Salutation" w:semiHidden="1" w:unhideWhenUsed="1"/>
+    <w:lsdException w:name="Date" w:semiHidden="1" w:unhideWhenUsed="1"/>
+    <w:lsdException w:name="Body Text First Indent" w:semiHidden="1" w:unhideWhenUsed="1"/>
+    <w:lsdException w:name="Body Text First Indent 2" w:semiHidden="1" w:unhideWhenUsed="1"/>
+    <w:lsdException w:name="Note Heading" w:semiHidden="1" w:unhideWhenUsed="1"/>
+    <w:lsdException w:name="Body Text 2" w:semiHidden="1" w:unhideWhenUsed="1"/>
+    <w:lsdException w:name="Body Text 3" w:semiHidden="1" w:unhideWhenUsed="1"/>
+    <w:lsdException w:name="Body Text Indent 2" w:semiHidden="1" w:unhideWhenUsed="1"/>
+    <w:lsdException w:name="Body Text Indent 3" w:semiHidden="1" w:unhideWhenUsed="1"/>
+    <w:lsdException w:name="Block Text" w:semiHidden="1" w:unhideWhenUsed="1"/>
+    <w:lsdException w:name="Hyperlink" w:semiHidden="1" w:unhideWhenUsed="1"/>
+    <w:lsdException w:name="FollowedHyperlink" w:semiHidden="1" w:unhideWhenUsed="1"/>
+    <w:lsdException w:name="Strong" w:uiPriority="22" w:qFormat="1"/>
+    <w:lsdException w:name="Emphasis" w:uiPriority="20" w:qFormat="1"/>
+    <w:lsdException w:name="Document Map" w:semiHidden="1" w:unhideWhenUsed="1"/>
+    <w:lsdException w:name="Plain Text" w:semiHidden="1" w:unhideWhenUsed="1"/>
+    <w:lsdException w:name="E-mail Signature" w:semiHidden="1" w:unhideWhenUsed="1"/>
+    <w:lsdException w:name="HTML Top of Form" w:semiHidden="1" w:unhideWhenUsed="1"/>
+    <w:lsdException w:name="HTML Bottom of Form" w:semiHidden="1" w:unhideWhenUsed="1"/>
+    <w:lsdException w:name="Normal (Web)" w:semiHidden="1" w:unhideWhenUsed="1"/>
+    <w:lsdException w:name="HTML Acronym" w:semiHidden="1" w:unhideWhenUsed="1"/>
+    <w:lsdException w:name="HTML Address" w:semiHidden="1" w:unhideWhenUsed="1"/>
+    <w:lsdException w:name="HTML Cite" w:semiHidden="1" w:unhideWhenUsed="1"/>
+    <w:lsdException w:name="HTML Code" w:semiHidden="1" w:unhideWhenUsed="1"/>
+    <w:lsdException w:name="HTML Definition" w:semiHidden="1" w:unhideWhenUsed="1"/>
+    <w:lsdException w:name="HTML Keyboard" w:semiHidden="1" w:unhideWhenUsed="1"/>
+    <w:lsdException w:name="HTML Preformatted" w:semiHidden="1" w:unhideWhenUsed="1"/>
+    <w:lsdException w:name="HTML Sample" w:semiHidden="1" w:unhideWhenUsed="1"/>
+    <w:lsdException w:name="HTML Typewriter" w:semiHidden="1" w:unhideWhenUsed="1"/>
+    <w:lsdException w:name="HTML Variable" w:semiHidden="1" w:unhideWhenUsed="1"/>
+    <w:lsdException w:name="Normal Table" w:semiHidden="1" w:unhideWhenUsed="1"/>
+    <w:lsdException w:name="annotation subject" w:semiHidden="1" w:unhideWhenUsed="1"/>
+    <w:lsdException w:name="No List" w:semiHidden="1" w:unhideWhenUsed="1"/>
+    <w:lsdException w:name="Outline List 1" w:semiHidden="1" w:unhideWhenUsed="1"/>
+    <w:lsdException w:name="Outline List 2" w:semiHidden="1" w:unhideWhenUsed="1"/>
+    <w:lsdException w:name="Outline List 3" w:semiHidden="1" w:unhideWhenUsed="1"/>
+    <w:lsdException w:name="Table Simple 1" w:semiHidden="1" w:unhideWhenUsed="1"/>
+    <w:lsdException w:name="Table Simple 2" w:semiHidden="1" w:unhideWhenUsed="1"/>
+    <w:lsdException w:name="Table Simple 3" w:semiHidden="1" w:unhideWhenUsed="1"/>
+    <w:lsdException w:name="Table Classic 1" w:semiHidden="1" w:unhideWhenUsed="1"/>
+    <w:lsdException w:name="Table Classic 2" w:semiHidden="1" w:unhideWhenUsed="1"/>
+    <w:lsdException w:name="Table Classic 3" w:semiHidden="1" w:unhideWhenUsed="1"/>
+    <w:lsdException w:name="Table Classic 4" w:semiHidden="1" w:unhideWhenUsed="1"/>
+    <w:lsdException w:name="Table Colorful 1" w:semiHidden="1" w:unhideWhenUsed="1"/>
+    <w:lsdException w:name="Table Colorful 2" w:semiHidden="1" w:unhideWhenUsed="1"/>
+    <w:lsdException w:name="Table Colorful 3" w:semiHidden="1" w:unhideWhenUsed="1"/>
+    <w:lsdException w:name="Table Columns 1" w:semiHidden="1" w:unhideWhenUsed="1"/>
+    <w:lsdException w:name="Table Columns 2" w:semiHidden="1" w:unhideWhenUsed="1"/>
+    <w:lsdException w:name="Table Columns 3" w:semiHidden="1" w:unhideWhenUsed="1"/>
+    <w:lsdException w:name="Table Columns 4" w:semiHidden="1" w:unhideWhenUsed="1"/>
+    <w:lsdException w:name="Table Columns 5" w:semiHidden="1" w:unhideWhenUsed="1"/>
+    <w:lsdException w:name="Table Grid 1" w:semiHidden="1" w:unhideWhenUsed="1"/>
+    <w:lsdException w:name="Table Grid 2" w:semiHidden="1" w:unhideWhenUsed="1"/>
+    <w:lsdException w:name="Table Grid 3" w:semiHidden="1" w:unhideWhenUsed="1"/>
+    <w:lsdException w:name="Table Grid 4" w:semiHidden="1" w:unhideWhenUsed="1"/>
+    <w:lsdException w:name="Table Grid 5" w:semiHidden="1" w:unhideWhenUsed="1"/>
+    <w:lsdException w:name="Table Grid 6" w:semiHidden="1" w:unhideWhenUsed="1"/>
+    <w:lsdException w:name="Table Grid 7" w:semiHidden="1" w:unhideWhenUsed="1"/>
+    <w:lsdException w:name="Table Grid 8" w:semiHidden="1" w:unhideWhenUsed="1"/>
+    <w:lsdException w:name="Table List 1" w:semiHidden="1" w:unhideWhenUsed="1"/>
+    <w:lsdException w:name="Table List 2" w:semiHidden="1" w:unhideWhenUsed="1"/>
+    <w:lsdException w:name="Table List 3" w:semiHidden="1" w:unhideWhenUsed="1"/>
+    <w:lsdException w:name="Table List 4" w:semiHidden="1" w:unhideWhenUsed="1"/>
+    <w:lsdException w:name="Table List 5" w:semiHidden="1" w:unhideWhenUsed="1"/>
+    <w:lsdException w:name="Table List 6" w:semiHidden="1" w:unhideWhenUsed="1"/>
+    <w:lsdException w:name="Table List 7" w:semiHidden="1" w:unhideWhenUsed="1"/>
+    <w:lsdException w:name="Table List 8" w:semiHidden="1" w:unhideWhenUsed="1"/>
+    <w:lsdException w:name="Table 3D effects 1" w:semiHidden="1" w:unhideWhenUsed="1"/>
+    <w:lsdException w:name="Table 3D effects 2" w:semiHidden="1" w:unhideWhenUsed="1"/>
+    <w:lsdException w:name="Table 3D effects 3" w:semiHidden="1" w:unhideWhenUsed="1"/>
+    <w:lsdException w:name="Table Contemporary" w:semiHidden="1" w:unhideWhenUsed="1"/>
+    <w:lsdException w:name="Table Elegant" w:semiHidden="1" w:unhideWhenUsed="1"/>
+    <w:lsdException w:name="Table Professional" w:semiHidden="1" w:unhideWhenUsed="1"/>
+    <w:lsdException w:name="Table Subtle 1" w:semiHidden="1" w:unhideWhenUsed="1"/>
+    <w:lsdException w:name="Table Subtle 2" w:semiHidden="1" w:unhideWhenUsed="1"/>
+    <w:lsdException w:name="Table Web 1" w:semiHidden="1" w:unhideWhenUsed="1"/>
+    <w:lsdException w:name="Table Web 2" w:semiHidden="1" w:unhideWhenUsed="1"/>
+    <w:lsdException w:name="Table Web 3" w:semiHidden="1" w:unhideWhenUsed="1"/>
+    <w:lsdException w:name="Balloon Text" w:semiHidden="1" w:unhideWhenUsed="1"/>
+    <w:lsdException w:name="Table Grid" w:semiHidden="1" w:uiPriority="59" w:unhideWhenUsed="1"/>
+    <w:lsdException w:name="Table Theme" w:semiHidden="1" w:unhideWhenUsed="1"/>
+    <w:lsdException w:name="Placeholder Text" w:semiHidden="1"/>
+    <w:lsdException w:name="No Spacing" w:uiPriority="1" w:qFormat="1"/>
+    <w:lsdException w:name="Light Shading" w:uiPriority="60"/>
+    <w:lsdException w:name="Light List" w:uiPriority="61"/>
+    <w:lsdException w:name="Light Grid" w:uiPriority="62"/>
+    <w:lsdException w:name="Medium Shading 1" w:uiPriority="63"/>
+    <w:lsdException w:name="Medium Shading 2" w:uiPriority="64"/>
+    <w:lsdException w:name="Medium List 1" w:uiPriority="65"/>
+    <w:lsdException w:name="Medium List 2" w:uiPriority="66"/>
+    <w:lsdException w:name="Medium Grid 1" w:uiPriority="67"/>
+    <w:lsdException w:name="Medium Grid 2" w:uiPriority="68"/>
+    <w:lsdException w:name="Medium Grid 3" w:uiPriority="69"/>
+    <w:lsdException w:name="Dark List" w:uiPriority="70"/>
+    <w:lsdException w:name="Colorful Shading" w:uiPriority="71"/>
+    <w:lsdException w:name="Colorful List" w:uiPriority="72"/>
+    <w:lsdException w:name="Colorful Grid" w:uiPriority="73"/>
+    <w:lsdException w:name="Light Shading Accent 1" w:uiPriority="60"/>
+    <w:lsdException w:name="Light List Accent 1" w:uiPriority="61"/>
+    <w:lsdException w:name="Light Grid Accent 1" w:uiPriority="62"/>
+    <w:lsdException w:name="Medium Shading 1 Accent 1" w:uiPriority="63"/>
+    <w:lsdException w:name="Medium Shading 2 Accent 1" w:uiPriority="64"/>
+    <w:lsdException w:name="Medium List 1 Accent 1" w:uiPriority="65"/>
+    <w:lsdException w:name="Revision" w:semiHidden="1"/>
+    <w:lsdException w:name="List Paragraph" w:uiPriority="34" w:qFormat="1"/>
+    <w:lsdException w:name="Quote" w:uiPriority="29" w:qFormat="1"/>
+    <w:lsdException w:name="Intense Quote" w:uiPriority="30" w:qFormat="1"/>
+    <w:lsdException w:name="Medium List 2 Accent 1" w:uiPriority="66"/>
+    <w:lsdException w:name="Medium Grid 1 Accent 1" w:uiPriority="67"/>
+    <w:lsdException w:name="Medium Grid 2 Accent 1" w:uiPriority="68"/>
+    <w:lsdException w:name="Medium Grid 3 Accent 1" w:uiPriority="69"/>
+    <w:lsdException w:name="Dark List Accent 1" w:uiPriority="70"/>
+    <w:lsdException w:name="Colorful Shading Accent 1" w:uiPriority="71"/>
+    <w:lsdException w:name="Colorful List Accent 1" w:uiPriority="72"/>
+    <w:lsdException w:name="Colorful Grid Accent 1" w:uiPriority="73"/>
+    <w:lsdException w:name="Light Shading Accent 2" w:uiPriority="60"/>
+    <w:lsdException w:name="Light List Accent 2" w:uiPriority="61"/>
+    <w:lsdException w:name="Light Grid Accent 2" w:uiPriority="62"/>
+    <w:lsdException w:name="Medium Shading 1 Accent 2" w:uiPriority="63"/>
+    <w:lsdException w:name="Medium Shading 2 Accent 2" w:uiPriority="64"/>
+    <w:lsdException w:name="Medium List 1 Accent 2" w:uiPriority="65"/>
+    <w:lsdException w:name="Medium List 2 Accent 2" w:uiPriority="66"/>
+    <w:lsdException w:name="Medium Grid 1 Accent 2" w:uiPriority="67"/>
+    <w:lsdException w:name="Medium Grid 2 Accent 2" w:uiPriority="68"/>
+    <w:lsdException w:name="Medium Grid 3 Accent 2" w:uiPriority="69"/>
+    <w:lsdException w:name="Dark List Accent 2" w:uiPriority="70"/>
+    <w:lsdException w:name="Colorful Shading Accent 2" w:uiPriority="71"/>
+    <w:lsdException w:name="Colorful List Accent 2" w:uiPriority="72"/>
+    <w:lsdException w:name="Colorful Grid Accent 2" w:uiPriority="73"/>
+    <w:lsdException w:name="Light Shading Accent 3" w:uiPriority="60"/>
+    <w:lsdException w:name="Light List Accent 3" w:uiPriority="61"/>
+    <w:lsdException w:name="Light Grid Accent 3" w:uiPriority="62"/>
+    <w:lsdException w:name="Medium Shading 1 Accent 3" w:uiPriority="63"/>
+    <w:lsdException w:name="Medium Shading 2 Accent 3" w:uiPriority="64"/>
+    <w:lsdException w:name="Medium List 1 Accent 3" w:uiPriority="65"/>
+    <w:lsdException w:name="Medium List 2 Accent 3" w:uiPriority="66"/>
+    <w:lsdException w:name="Medium Grid 1 Accent 3" w:uiPriority="67"/>
+    <w:lsdException w:name="Medium Grid 2 Accent 3" w:uiPriority="68"/>
+    <w:lsdException w:name="Medium Grid 3 Accent 3" w:uiPriority="69"/>
+    <w:lsdException w:name="Dark List Accent 3" w:uiPriority="70"/>
+    <w:lsdException w:name="Colorful Shading Accent 3" w:uiPriority="71"/>
+    <w:lsdException w:name="Colorful List Accent 3" w:uiPriority="72"/>
+    <w:lsdException w:name="Colorful Grid Accent 3" w:uiPriority="73"/>
+    <w:lsdException w:name="Light Shading Accent 4" w:uiPriority="60"/>
+    <w:lsdException w:name="Light List Accent 4" w:uiPriority="61"/>
+    <w:lsdException w:name="Light Grid Accent 4" w:uiPriority="62"/>
+    <w:lsdException w:name="Medium Shading 1 Accent 4" w:uiPriority="63"/>
+    <w:lsdException w:name="Medium Shading 2 Accent 4" w:uiPriority="64"/>
+    <w:lsdException w:name="Medium List 1 Accent 4" w:uiPriority="65"/>
+    <w:lsdException w:name="Medium List 2 Accent 4" w:uiPriority="66"/>
+    <w:lsdException w:name="Medium Grid 1 Accent 4" w:uiPriority="67"/>
+    <w:lsdException w:name="Medium Grid 2 Accent 4" w:uiPriority="68"/>
+    <w:lsdException w:name="Medium Grid 3 Accent 4" w:uiPriority="69"/>
+    <w:lsdException w:name="Dark List Accent 4" w:uiPriority="70"/>
+    <w:lsdException w:name="Colorful Shading Accent 4" w:uiPriority="71"/>
+    <w:lsdException w:name="Colorful List Accent 4" w:uiPriority="72"/>
+    <w:lsdException w:name="Colorful Grid Accent 4" w:uiPriority="73"/>
+    <w:lsdException w:name="Light Shading Accent 5" w:uiPriority="60"/>
+    <w:lsdException w:name="Light List Accent 5" w:uiPriority="61"/>
+    <w:lsdException w:name="Light Grid Accent 5" w:uiPriority="62"/>
+    <w:lsdException w:name="Medium Shading 1 Accent 5" w:uiPriority="63"/>
+    <w:lsdException w:name="Medium Shading 2 Accent 5" w:uiPriority="64"/>
+    <w:lsdException w:name="Medium List 1 Accent 5" w:uiPriority="65"/>
+    <w:lsdException w:name="Medium List 2 Accent 5" w:uiPriority="66"/>
+    <w:lsdException w:name="Medium Grid 1 Accent 5" w:uiPriority="67"/>
+    <w:lsdException w:name="Medium Grid 2 Accent 5" w:uiPriority="68"/>
+    <w:lsdException w:name="Medium Grid 3 Accent 5" w:uiPriority="69"/>
+    <w:lsdException w:name="Dark List Accent 5" w:uiPriority="70"/>
+    <w:lsdException w:name="Colorful Shading Accent 5" w:uiPriority="71"/>
+    <w:lsdException w:name="Colorful List Accent 5" w:uiPriority="72"/>
+    <w:lsdException w:name="Colorful Grid Accent 5" w:uiPriority="73"/>
+    <w:lsdException w:name="Light Shading Accent 6" w:uiPriority="60"/>
+    <w:lsdException w:name="Light List Accent 6" w:uiPriority="61"/>
+    <w:lsdException w:name="Light Grid Accent 6" w:uiPriority="62"/>
+    <w:lsdException w:name="Medium Shading 1 Accent 6" w:uiPriority="63"/>
+    <w:lsdException w:name="Medium Shading 2 Accent 6" w:uiPriority="64"/>
+    <w:lsdException w:name="Medium List 1 Accent 6" w:uiPriority="65"/>
+    <w:lsdException w:name="Medium List 2 Accent 6" w:uiPriority="66"/>
+    <w:lsdException w:name="Medium Grid 1 Accent 6" w:uiPriority="67"/>
+    <w:lsdException w:name="Medium Grid 2 Accent 6" w:uiPriority="68"/>
+    <w:lsdException w:name="Medium Grid 3 Accent 6" w:uiPriority="69"/>
+    <w:lsdException w:name="Dark List Accent 6" w:uiPriority="70"/>
+    <w:lsdException w:name="Colorful Shading Accent 6" w:uiPriority="71"/>
+    <w:lsdException w:name="Colorful List Accent 6" w:uiPriority="72"/>
+    <w:lsdException w:name="Colorful Grid Accent 6" w:uiPriority="73"/>
+    <w:lsdException w:name="Subtle Emphasis" w:uiPriority="19" w:qFormat="1"/>
+    <w:lsdException w:name="Intense Emphasis" w:uiPriority="21" w:qFormat="1"/>
+    <w:lsdException w:name="Subtle Reference" w:uiPriority="31" w:qFormat="1"/>
+    <w:lsdException w:name="Intense Reference" w:uiPriority="32" w:qFormat="1"/>
+    <w:lsdException w:name="Book Title" w:uiPriority="33" w:qFormat="1"/>
+    <w:lsdException w:name="Bibliography" w:semiHidden="1" w:uiPriority="37" w:unhideWhenUsed="1"/>
+    <w:lsdException w:name="TOC Heading" w:semiHidden="1" w:uiPriority="39" w:unhideWhenUsed="1" w:qFormat="1"/>
+    <w:lsdException w:name="Plain Table 1" w:uiPriority="41"/>
+    <w:lsdException w:name="Plain Table 2" w:uiPriority="42"/>
+    <w:lsdException w:name="Plain Table 3" w:uiPriority="43"/>
+    <w:lsdException w:name="Plain Table 4" w:uiPriority="44"/>
+    <w:lsdException w:name="Plain Table 5" w:uiPriority="45"/>
+    <w:lsdException w:name="Grid Table Light" w:uiPriority="40"/>
+    <w:lsdException w:name="Grid Table 1 Light" w:uiPriority="46"/>
+    <w:lsdException w:name="Grid Table 2" w:uiPriority="47"/>
+    <w:lsdException w:name="Grid Table 3" w:uiPriority="48"/>
+    <w:lsdException w:name="Grid Table 4" w:uiPriority="49"/>
+    <w:lsdException w:name="Grid Table 5 Dark" w:uiPriority="50"/>
+    <w:lsdException w:name="Grid Table 6 Colorful" w:uiPriority="51"/>
+    <w:lsdException w:name="Grid Table 7 Colorful" w:uiPriority="52"/>
+    <w:lsdException w:name="Grid Table 1 Light Accent 1" w:uiPriority="46"/>
+    <w:lsdException w:name="Grid Table 2 Accent 1" w:uiPriority="47"/>
+    <w:lsdException w:name="Grid Table 3 Accent 1" w:uiPriority="48"/>
+    <w:lsdException w:name="Grid Table 4 Accent 1" w:uiPriority="49"/>
+    <w:lsdException w:name="Grid Table 5 Dark Accent 1" w:uiPriority="50"/>
+    <w:lsdException w:name="Grid Table 6 Colorful Accent 1" w:uiPriority="51"/>
+    <w:lsdException w:name="Grid Table 7 Colorful Accent 1" w:uiPriority="52"/>
+    <w:lsdException w:name="Grid Table 1 Light Accent 2" w:uiPriority="46"/>
+    <w:lsdException w:name="Grid Table 2 Accent 2" w:uiPriority="47"/>
+    <w:lsdException w:name="Grid Table 3 Accent 2" w:uiPriority="48"/>
+    <w:lsdException w:name="Grid Table 4 Accent 2" w:uiPriority="49"/>
+    <w:lsdException w:name="Grid Table 5 Dark Accent 2" w:uiPriority="50"/>
+    <w:lsdException w:name="Grid Table 6 Colorful Accent 2" w:uiPriority="51"/>
+    <w:lsdException w:name="Grid Table 7 Colorful Accent 2" w:uiPriority="52"/>
+    <w:lsdException w:name="Grid Table 1 Light Accent 3" w:uiPriority="46"/>
+    <w:lsdException w:name="Grid Table 2 Accent 3" w:uiPriority="47"/>
+    <w:lsdException w:name="Grid Table 3 Accent 3" w:uiPriority="48"/>
+    <w:lsdException w:name="Grid Table 4 Accent 3" w:uiPriority="49"/>
+    <w:lsdException w:name="Grid Table 5 Dark Accent 3" w:uiPriority="50"/>
+    <w:lsdException w:name="Grid Table 6 Colorful Accent 3" w:uiPriority="51"/>
+    <w:lsdException w:name="Grid Table 7 Colorful Accent 3" w:uiPriority="52"/>
+    <w:lsdException w:name="Grid Table 1 Light Accent 4" w:uiPriority="46"/>
+    <w:lsdException w:name="Grid Table 2 Accent 4" w:uiPriority="47"/>
+    <w:lsdException w:name="Grid Table 3 Accent 4" w:uiPriority="48"/>
+    <w:lsdException w:name="Grid Table 4 Accent 4" w:uiPriority="49"/>
+    <w:lsdException w:name="Grid Table 5 Dark Accent 4" w:uiPriority="50"/>
+    <w:lsdException w:name="Grid Table 6 Colorful Accent 4" w:uiPriority="51"/>
+    <w:lsdException w:name="Grid Table 7 Colorful Accent 4" w:uiPriority="52"/>
+    <w:lsdException w:name="Grid Table 1 Light Accent 5" w:uiPriority="46"/>
+    <w:lsdException w:name="Grid Table 2 Accent 5" w:uiPriority="47"/>
+    <w:lsdException w:name="Grid Table 3 Accent 5" w:uiPriority="48"/>
+    <w:lsdException w:name="Grid Table 4 Accent 5" w:uiPriority="49"/>
+    <w:lsdException w:name="Grid Table 5 Dark Accent 5" w:uiPriority="50"/>
+    <w:lsdException w:name="Grid Table 6 Colorful Accent 5" w:uiPriority="51"/>
+    <w:lsdException w:name="Grid Table 7 Colorful Accent 5" w:uiPriority="52"/>
+    <w:lsdException w:name="Grid Table 1 Light Accent 6" w:uiPriority="46"/>
+    <w:lsdException w:name="Grid Table 2 Accent 6" w:uiPriority="47"/>
+    <w:lsdException w:name="Grid Table 3 Accent 6" w:uiPriority="48"/>
+    <w:lsdException w:name="Grid Table 4 Accent 6" w:uiPriority="49"/>
+    <w:lsdException w:name="Grid Table 5 Dark Accent 6" w:uiPriority="50"/>
+    <w:lsdException w:name="Grid Table 6 Colorful Accent 6" w:uiPriority="51"/>
+    <w:lsdException w:name="Grid Table 7 Colorful Accent 6" w:uiPriority="52"/>
+    <w:lsdException w:name="List Table 1 Light" w:uiPriority="46"/>
+    <w:lsdException w:name="List Table 2" w:uiPriority="47"/>
+    <w:lsdException w:name="List Table 3" w:uiPriority="48"/>
+    <w:lsdException w:name="List Table 4" w:uiPriority="49"/>
+    <w:lsdException w:name="List Table 5 Dark" w:uiPriority="50"/>
+    <w:lsdException w:name="List Table 6 Colorful" w:uiPriority="51"/>
+    <w:lsdException w:name="List Table 7 Colorful" w:uiPriority="52"/>
+    <w:lsdException w:name="List Table 1 Light Accent 1" w:uiPriority="46"/>
+    <w:lsdException w:name="List Table 2 Accent 1" w:uiPriority="47"/>
+    <w:lsdException w:name="List Table 3 Accent 1" w:uiPriority="48"/>
+    <w:lsdException w:name="List Table 4 Accent 1" w:uiPriority="49"/>
+    <w:lsdException w:name="List Table 5 Dark Accent 1" w:uiPriority="50"/>
+    <w:lsdException w:name="List Table 6 Colorful Accent 1" w:uiPriority="51"/>
+    <w:lsdException w:name="List Table 7 Colorful Accent 1" w:uiPriority="52"/>
+    <w:lsdException w:name="List Table 1 Light Accent 2" w:uiPriority="46"/>
+    <w:lsdException w:name="List Table 2 Accent 2" w:uiPriority="47"/>
+    <w:lsdException w:name="List Table 3 Accent 2" w:uiPriority="48"/>
+    <w:lsdException w:name="List Table 4 Accent 2" w:uiPriority="49"/>
+    <w:lsdException w:name="List Table 5 Dark Accent 2" w:uiPriority="50"/>
+    <w:lsdException w:name="List Table 6 Colorful Accent 2" w:uiPriority="51"/>
+    <w:lsdException w:name="List Table 7 Colorful Accent 2" w:uiPriority="52"/>
+    <w:lsdException w:name="List Table 1 Light Accent 3" w:uiPriority="46"/>
+    <w:lsdException w:name="List Table 2 Accent 3" w:uiPriority="47"/>
+    <w:lsdException w:name="List Table 3 Accent 3" w:uiPriority="48"/>
+    <w:lsdException w:name="List Table 4 Accent 3" w:uiPriority="49"/>
+    <w:lsdException w:name="List Table 5 Dark Accent 3" w:uiPriority="50"/>
+    <w:lsdException w:name="List Table 6 Colorful Accent 3" w:uiPriority="51"/>
+    <w:lsdException w:name="List Table 7 Colorful Accent 3" w:uiPriority="52"/>
+    <w:lsdException w:name="List Table 1 Light Accent 4" w:uiPriority="46"/>
+    <w:lsdException w:name="List Table 2 Accent 4" w:uiPriority="47"/>
+    <w:lsdException w:name="List Table 3 Accent 4" w:uiPriority="48"/>
+    <w:lsdException w:name="List Table 4 Accent 4" w:uiPriority="49"/>
+    <w:lsdException w:name="List Table 5 Dark Accent 4" w:uiPriority="50"/>
+    <w:lsdException w:name="List Table 6 Colorful Accent 4" w:uiPriority="51"/>
+    <w:lsdException w:name="List Table 7 Colorful Accent 4" w:uiPriority="52"/>
+    <w:lsdException w:name="List Table 1 Light Accent 5" w:uiPriority="46"/>
+    <w:lsdException w:name="List Table 2 Accent 5" w:uiPriority="47"/>
+    <w:lsdException w:name="List Table 3 Accent 5" w:uiPriority="48"/>
+    <w:lsdException w:name="List Table 4 Accent 5" w:uiPriority="49"/>
+    <w:lsdException w:name="List Table 5 Dark Accent 5" w:uiPriority="50"/>
+    <w:lsdException w:name="List Table 6 Colorful Accent 5" w:uiPriority="51"/>
+    <w:lsdException w:name="List Table 7 Colorful Accent 5" w:uiPriority="52"/>
+    <w:lsdException w:name="List Table 1 Light Accent 6" w:uiPriority="46"/>
+    <w:lsdException w:name="List Table 2 Accent 6" w:uiPriority="47"/>
+    <w:lsdException w:name="List Table 3 Accent 6" w:uiPriority="48"/>
+    <w:lsdException w:name="List Table 4 Accent 6" w:uiPriority="49"/>
+    <w:lsdException w:name="List Table 5 Dark Accent 6" w:uiPriority="50"/>
+    <w:lsdException w:name="List Table 6 Colorful Accent 6" w:uiPriority="51"/>
+    <w:lsdException w:name="List Table 7 Colorful Accent 6" w:uiPriority="52"/>
+    <w:lsdException w:name="Mention" w:semiHidden="1" w:unhideWhenUsed="1"/>
+    <w:lsdException w:name="Smart Hyperlink" w:semiHidden="1" w:unhideWhenUsed="1"/>
+    <w:lsdException w:name="Hashtag" w:semiHidden="1" w:unhideWhenUsed="1"/>
+    <w:lsdException w:name="Unresolved Mention" w:semiHidden="1" w:unhideWhenUsed="1"/>
   </w:latentStyles>
   <w:style w:type="paragraph" w:default="1" w:styleId="a">
     <w:name w:val="Normal"/>

</xml_diff>